<commit_message>
projeto sistemas do 1 ao 4 relatórios feitos
</commit_message>
<xml_diff>
--- a/Relatório_APS_AngelMartinez_29072025 (JB) (TR-ER)(R).docx
+++ b/Relatório_APS_AngelMartinez_29072025 (JB) (TR-ER)(R).docx
@@ -10,7 +10,6 @@
         <w:tblCellMar>
           <w:top w:w="13" w:type="dxa"/>
           <w:left w:w="526" w:type="dxa"/>
-          <w:bottom w:w="0" w:type="dxa"/>
           <w:right w:w="145" w:type="dxa"/>
         </w:tblCellMar>
         <w:tblLook w:val="04A0" w:firstRow="1" w:lastRow="0" w:firstColumn="1" w:lastColumn="0" w:noHBand="0" w:noVBand="1"/>
@@ -648,9 +647,7 @@
         <w:tblW w:w="9218" w:type="dxa"/>
         <w:tblInd w:w="0" w:type="dxa"/>
         <w:tblCellMar>
-          <w:top w:w="0" w:type="dxa"/>
           <w:left w:w="74" w:type="dxa"/>
-          <w:bottom w:w="0" w:type="dxa"/>
           <w:right w:w="13" w:type="dxa"/>
         </w:tblCellMar>
         <w:tblLook w:val="04A0" w:firstRow="1" w:lastRow="0" w:firstColumn="1" w:lastColumn="0" w:noHBand="0" w:noVBand="1"/>
@@ -1301,6 +1298,9 @@
         <w:jc w:val="left"/>
       </w:pPr>
       <w:r>
+        <w:rPr>
+          <w:noProof/>
+        </w:rPr>
         <w:drawing>
           <wp:inline distT="0" distB="0" distL="0" distR="0" wp14:anchorId="3D69AF02" wp14:editId="32B23AE6">
             <wp:extent cx="5759450" cy="1382395"/>
@@ -1465,9 +1465,421 @@
         <w:ind w:left="355"/>
       </w:pPr>
       <w:r>
-        <w:t xml:space="preserve">5. Referências </w:t>
-      </w:r>
-    </w:p>
+        <w:t>5. Referências:</w:t>
+      </w:r>
+    </w:p>
+    <w:p>
+      <w:pPr>
+        <w:spacing w:before="100" w:beforeAutospacing="1" w:after="100" w:afterAutospacing="1" w:line="240" w:lineRule="auto"/>
+        <w:ind w:left="0" w:firstLine="0"/>
+        <w:jc w:val="left"/>
+        <w:rPr>
+          <w:rFonts w:eastAsia="Times New Roman"/>
+          <w:color w:val="auto"/>
+          <w:szCs w:val="24"/>
+        </w:rPr>
+      </w:pPr>
+      <w:r>
+        <w:rPr>
+          <w:rFonts w:eastAsia="Times New Roman"/>
+          <w:bCs/>
+          <w:color w:val="auto"/>
+          <w:szCs w:val="24"/>
+        </w:rPr>
+        <w:t>Livros e artigos básicos sobre ciclo de vida e metodologias de desenvolvimento:</w:t>
+      </w:r>
+    </w:p>
+    <w:p>
+      <w:pPr>
+        <w:spacing w:before="100" w:beforeAutospacing="1" w:after="100" w:afterAutospacing="1" w:line="240" w:lineRule="auto"/>
+        <w:ind w:left="0" w:firstLine="0"/>
+        <w:jc w:val="left"/>
+        <w:rPr>
+          <w:rFonts w:eastAsia="Times New Roman"/>
+          <w:color w:val="auto"/>
+          <w:szCs w:val="24"/>
+        </w:rPr>
+      </w:pPr>
+      <w:r>
+        <w:rPr>
+          <w:rFonts w:eastAsia="Times New Roman"/>
+          <w:color w:val="auto"/>
+          <w:szCs w:val="24"/>
+        </w:rPr>
+        <w:t xml:space="preserve">PRESSMAN, Roger S. </w:t>
+      </w:r>
+      <w:r>
+        <w:rPr>
+          <w:rFonts w:eastAsia="Times New Roman"/>
+          <w:i/>
+          <w:iCs/>
+          <w:color w:val="auto"/>
+          <w:szCs w:val="24"/>
+        </w:rPr>
+        <w:t>Engenharia de Software</w:t>
+      </w:r>
+      <w:r>
+        <w:rPr>
+          <w:rFonts w:eastAsia="Times New Roman"/>
+          <w:color w:val="auto"/>
+          <w:szCs w:val="24"/>
+        </w:rPr>
+        <w:t>. 7. ed. São Paulo: McGraw-Hill, 2011.</w:t>
+      </w:r>
+    </w:p>
+    <w:p>
+      <w:pPr>
+        <w:spacing w:before="100" w:beforeAutospacing="1" w:after="100" w:afterAutospacing="1" w:line="240" w:lineRule="auto"/>
+        <w:ind w:left="0" w:firstLine="0"/>
+        <w:jc w:val="left"/>
+        <w:rPr>
+          <w:rFonts w:eastAsia="Times New Roman"/>
+          <w:color w:val="auto"/>
+          <w:szCs w:val="24"/>
+        </w:rPr>
+      </w:pPr>
+      <w:r>
+        <w:rPr>
+          <w:rFonts w:eastAsia="Times New Roman"/>
+          <w:color w:val="auto"/>
+          <w:szCs w:val="24"/>
+        </w:rPr>
+        <w:t xml:space="preserve">SOMMERVILLE, Ian. </w:t>
+      </w:r>
+      <w:r>
+        <w:rPr>
+          <w:rFonts w:eastAsia="Times New Roman"/>
+          <w:i/>
+          <w:iCs/>
+          <w:color w:val="auto"/>
+          <w:szCs w:val="24"/>
+        </w:rPr>
+        <w:t>Engenharia de Software</w:t>
+      </w:r>
+      <w:r>
+        <w:rPr>
+          <w:rFonts w:eastAsia="Times New Roman"/>
+          <w:color w:val="auto"/>
+          <w:szCs w:val="24"/>
+        </w:rPr>
+        <w:t xml:space="preserve">. 9. ed. São Paulo: Pearson </w:t>
+      </w:r>
+      <w:proofErr w:type="spellStart"/>
+      <w:r>
+        <w:rPr>
+          <w:rFonts w:eastAsia="Times New Roman"/>
+          <w:color w:val="auto"/>
+          <w:szCs w:val="24"/>
+        </w:rPr>
+        <w:t>Education</w:t>
+      </w:r>
+      <w:proofErr w:type="spellEnd"/>
+      <w:r>
+        <w:rPr>
+          <w:rFonts w:eastAsia="Times New Roman"/>
+          <w:color w:val="auto"/>
+          <w:szCs w:val="24"/>
+        </w:rPr>
+        <w:t>, 2011.</w:t>
+      </w:r>
+    </w:p>
+    <w:p>
+      <w:pPr>
+        <w:spacing w:before="100" w:beforeAutospacing="1" w:after="100" w:afterAutospacing="1" w:line="240" w:lineRule="auto"/>
+        <w:ind w:left="0" w:firstLine="0"/>
+        <w:jc w:val="left"/>
+        <w:rPr>
+          <w:rFonts w:eastAsia="Times New Roman"/>
+          <w:color w:val="auto"/>
+          <w:szCs w:val="24"/>
+        </w:rPr>
+      </w:pPr>
+      <w:r>
+        <w:rPr>
+          <w:rFonts w:eastAsia="Times New Roman"/>
+          <w:color w:val="auto"/>
+          <w:szCs w:val="24"/>
+        </w:rPr>
+        <w:lastRenderedPageBreak/>
+        <w:t xml:space="preserve">SCHWABER, Ken; BEEDLE, Mike. </w:t>
+      </w:r>
+      <w:proofErr w:type="spellStart"/>
+      <w:r>
+        <w:rPr>
+          <w:rFonts w:eastAsia="Times New Roman"/>
+          <w:i/>
+          <w:iCs/>
+          <w:color w:val="auto"/>
+          <w:szCs w:val="24"/>
+        </w:rPr>
+        <w:t>Agile</w:t>
+      </w:r>
+      <w:proofErr w:type="spellEnd"/>
+      <w:r>
+        <w:rPr>
+          <w:rFonts w:eastAsia="Times New Roman"/>
+          <w:i/>
+          <w:iCs/>
+          <w:color w:val="auto"/>
+          <w:szCs w:val="24"/>
+        </w:rPr>
+        <w:t xml:space="preserve"> Software </w:t>
+      </w:r>
+      <w:proofErr w:type="spellStart"/>
+      <w:r>
+        <w:rPr>
+          <w:rFonts w:eastAsia="Times New Roman"/>
+          <w:i/>
+          <w:iCs/>
+          <w:color w:val="auto"/>
+          <w:szCs w:val="24"/>
+        </w:rPr>
+        <w:t>Development</w:t>
+      </w:r>
+      <w:proofErr w:type="spellEnd"/>
+      <w:r>
+        <w:rPr>
+          <w:rFonts w:eastAsia="Times New Roman"/>
+          <w:i/>
+          <w:iCs/>
+          <w:color w:val="auto"/>
+          <w:szCs w:val="24"/>
+        </w:rPr>
+        <w:t xml:space="preserve"> </w:t>
+      </w:r>
+      <w:proofErr w:type="spellStart"/>
+      <w:r>
+        <w:rPr>
+          <w:rFonts w:eastAsia="Times New Roman"/>
+          <w:i/>
+          <w:iCs/>
+          <w:color w:val="auto"/>
+          <w:szCs w:val="24"/>
+        </w:rPr>
+        <w:t>with</w:t>
+      </w:r>
+      <w:proofErr w:type="spellEnd"/>
+      <w:r>
+        <w:rPr>
+          <w:rFonts w:eastAsia="Times New Roman"/>
+          <w:i/>
+          <w:iCs/>
+          <w:color w:val="auto"/>
+          <w:szCs w:val="24"/>
+        </w:rPr>
+        <w:t xml:space="preserve"> </w:t>
+      </w:r>
+      <w:proofErr w:type="spellStart"/>
+      <w:r>
+        <w:rPr>
+          <w:rFonts w:eastAsia="Times New Roman"/>
+          <w:i/>
+          <w:iCs/>
+          <w:color w:val="auto"/>
+          <w:szCs w:val="24"/>
+        </w:rPr>
+        <w:t>Scrum</w:t>
+      </w:r>
+      <w:proofErr w:type="spellEnd"/>
+      <w:r>
+        <w:rPr>
+          <w:rFonts w:eastAsia="Times New Roman"/>
+          <w:color w:val="auto"/>
+          <w:szCs w:val="24"/>
+        </w:rPr>
+        <w:t xml:space="preserve">. </w:t>
+      </w:r>
+      <w:proofErr w:type="spellStart"/>
+      <w:r>
+        <w:rPr>
+          <w:rFonts w:eastAsia="Times New Roman"/>
+          <w:color w:val="auto"/>
+          <w:szCs w:val="24"/>
+        </w:rPr>
+        <w:t>Upper</w:t>
+      </w:r>
+      <w:proofErr w:type="spellEnd"/>
+      <w:r>
+        <w:rPr>
+          <w:rFonts w:eastAsia="Times New Roman"/>
+          <w:color w:val="auto"/>
+          <w:szCs w:val="24"/>
+        </w:rPr>
+        <w:t xml:space="preserve"> </w:t>
+      </w:r>
+      <w:proofErr w:type="spellStart"/>
+      <w:r>
+        <w:rPr>
+          <w:rFonts w:eastAsia="Times New Roman"/>
+          <w:color w:val="auto"/>
+          <w:szCs w:val="24"/>
+        </w:rPr>
+        <w:t>Saddle</w:t>
+      </w:r>
+      <w:proofErr w:type="spellEnd"/>
+      <w:r>
+        <w:rPr>
+          <w:rFonts w:eastAsia="Times New Roman"/>
+          <w:color w:val="auto"/>
+          <w:szCs w:val="24"/>
+        </w:rPr>
+        <w:t xml:space="preserve"> River, NJ: Prentice Hall, 2002.</w:t>
+      </w:r>
+    </w:p>
+    <w:p>
+      <w:pPr>
+        <w:spacing w:before="100" w:beforeAutospacing="1" w:after="100" w:afterAutospacing="1" w:line="240" w:lineRule="auto"/>
+        <w:ind w:left="0" w:firstLine="0"/>
+        <w:jc w:val="left"/>
+        <w:rPr>
+          <w:rFonts w:eastAsia="Times New Roman"/>
+          <w:color w:val="auto"/>
+          <w:szCs w:val="24"/>
+        </w:rPr>
+      </w:pPr>
+      <w:r>
+        <w:rPr>
+          <w:rFonts w:eastAsia="Times New Roman"/>
+          <w:color w:val="auto"/>
+          <w:szCs w:val="24"/>
+        </w:rPr>
+        <w:t xml:space="preserve">BECK, Kent et al. </w:t>
+      </w:r>
+      <w:r>
+        <w:rPr>
+          <w:rFonts w:eastAsia="Times New Roman"/>
+          <w:i/>
+          <w:iCs/>
+          <w:color w:val="auto"/>
+          <w:szCs w:val="24"/>
+        </w:rPr>
+        <w:t xml:space="preserve">Extreme </w:t>
+      </w:r>
+      <w:proofErr w:type="spellStart"/>
+      <w:r>
+        <w:rPr>
+          <w:rFonts w:eastAsia="Times New Roman"/>
+          <w:i/>
+          <w:iCs/>
+          <w:color w:val="auto"/>
+          <w:szCs w:val="24"/>
+        </w:rPr>
+        <w:t>Programming</w:t>
+      </w:r>
+      <w:proofErr w:type="spellEnd"/>
+      <w:r>
+        <w:rPr>
+          <w:rFonts w:eastAsia="Times New Roman"/>
+          <w:i/>
+          <w:iCs/>
+          <w:color w:val="auto"/>
+          <w:szCs w:val="24"/>
+        </w:rPr>
+        <w:t xml:space="preserve"> </w:t>
+      </w:r>
+      <w:proofErr w:type="spellStart"/>
+      <w:r>
+        <w:rPr>
+          <w:rFonts w:eastAsia="Times New Roman"/>
+          <w:i/>
+          <w:iCs/>
+          <w:color w:val="auto"/>
+          <w:szCs w:val="24"/>
+        </w:rPr>
+        <w:t>Explained</w:t>
+      </w:r>
+      <w:proofErr w:type="spellEnd"/>
+      <w:r>
+        <w:rPr>
+          <w:rFonts w:eastAsia="Times New Roman"/>
+          <w:i/>
+          <w:iCs/>
+          <w:color w:val="auto"/>
+          <w:szCs w:val="24"/>
+        </w:rPr>
+        <w:t xml:space="preserve">: Embrace </w:t>
+      </w:r>
+      <w:proofErr w:type="spellStart"/>
+      <w:r>
+        <w:rPr>
+          <w:rFonts w:eastAsia="Times New Roman"/>
+          <w:i/>
+          <w:iCs/>
+          <w:color w:val="auto"/>
+          <w:szCs w:val="24"/>
+        </w:rPr>
+        <w:t>Change</w:t>
+      </w:r>
+      <w:proofErr w:type="spellEnd"/>
+      <w:r>
+        <w:rPr>
+          <w:rFonts w:eastAsia="Times New Roman"/>
+          <w:color w:val="auto"/>
+          <w:szCs w:val="24"/>
+        </w:rPr>
+        <w:t xml:space="preserve">. 2. ed. Boston: </w:t>
+      </w:r>
+      <w:proofErr w:type="spellStart"/>
+      <w:r>
+        <w:rPr>
+          <w:rFonts w:eastAsia="Times New Roman"/>
+          <w:color w:val="auto"/>
+          <w:szCs w:val="24"/>
+        </w:rPr>
+        <w:t>Addison</w:t>
+      </w:r>
+      <w:proofErr w:type="spellEnd"/>
+      <w:r>
+        <w:rPr>
+          <w:rFonts w:eastAsia="Times New Roman"/>
+          <w:color w:val="auto"/>
+          <w:szCs w:val="24"/>
+        </w:rPr>
+        <w:t>-Wesley, 2004.</w:t>
+      </w:r>
+    </w:p>
+    <w:p>
+      <w:pPr>
+        <w:spacing w:before="100" w:beforeAutospacing="1" w:after="100" w:afterAutospacing="1" w:line="240" w:lineRule="auto"/>
+        <w:ind w:left="0" w:firstLine="0"/>
+        <w:jc w:val="left"/>
+        <w:rPr>
+          <w:rFonts w:eastAsia="Times New Roman"/>
+          <w:color w:val="auto"/>
+          <w:szCs w:val="24"/>
+        </w:rPr>
+      </w:pPr>
+      <w:r>
+        <w:rPr>
+          <w:rFonts w:eastAsia="Times New Roman"/>
+          <w:bCs/>
+          <w:color w:val="auto"/>
+          <w:szCs w:val="24"/>
+        </w:rPr>
+        <w:t>Artigos e materiais online:</w:t>
+      </w:r>
+    </w:p>
+    <w:p>
+      <w:pPr>
+        <w:spacing w:before="100" w:beforeAutospacing="1" w:after="100" w:afterAutospacing="1" w:line="240" w:lineRule="auto"/>
+        <w:ind w:left="0" w:firstLine="0"/>
+        <w:jc w:val="left"/>
+        <w:rPr>
+          <w:rFonts w:eastAsia="Times New Roman"/>
+          <w:color w:val="auto"/>
+          <w:szCs w:val="24"/>
+        </w:rPr>
+      </w:pPr>
+      <w:r>
+        <w:rPr>
+          <w:rFonts w:eastAsia="Times New Roman"/>
+          <w:color w:val="auto"/>
+          <w:szCs w:val="24"/>
+        </w:rPr>
+        <w:t>ALVES, Thais; GONÇALVES, Roberto. Ciclo de Vida de Software: Uma Visão Geral. Revista Científica, v. 4, n. 1, p. 45-56, 2017. Disponível em: https://www.examplejournal.com/ciclo-vida-software. Acesso em: 27 set. 2025.</w:t>
+      </w:r>
+    </w:p>
+    <w:p/>
     <w:p>
       <w:pPr>
         <w:spacing w:after="0" w:line="259" w:lineRule="auto"/>
@@ -1477,23 +1889,6 @@
       <w:r>
         <w:t xml:space="preserve"> </w:t>
       </w:r>
-    </w:p>
-    <w:p>
-      <w:pPr>
-        <w:spacing w:after="144" w:line="259" w:lineRule="auto"/>
-        <w:ind w:left="0" w:firstLine="0"/>
-        <w:jc w:val="center"/>
-      </w:pPr>
-      <w:proofErr w:type="spellStart"/>
-      <w:proofErr w:type="gramStart"/>
-      <w:r>
-        <w:t>resumoAdaptadoLivroTexto</w:t>
-      </w:r>
-      <w:proofErr w:type="gramEnd"/>
-      <w:r>
-        <w:t>_AnaliseProjetoSistema</w:t>
-      </w:r>
-      <w:proofErr w:type="spellEnd"/>
     </w:p>
     <w:p>
       <w:pPr>
@@ -1501,6 +1896,13 @@
         <w:ind w:left="0" w:firstLine="0"/>
         <w:jc w:val="left"/>
       </w:pPr>
+    </w:p>
+    <w:p>
+      <w:pPr>
+        <w:spacing w:after="158" w:line="259" w:lineRule="auto"/>
+        <w:ind w:left="0" w:firstLine="0"/>
+        <w:jc w:val="left"/>
+      </w:pPr>
       <w:r>
         <w:rPr>
           <w:rFonts w:ascii="Calibri" w:eastAsia="Calibri" w:hAnsi="Calibri" w:cs="Calibri"/>
@@ -1511,6 +1913,20 @@
     </w:p>
     <w:p>
       <w:pPr>
+        <w:spacing w:after="160" w:line="259" w:lineRule="auto"/>
+        <w:ind w:left="0" w:firstLine="0"/>
+        <w:jc w:val="left"/>
+      </w:pPr>
+      <w:r>
+        <w:rPr>
+          <w:rFonts w:ascii="Calibri" w:eastAsia="Calibri" w:hAnsi="Calibri" w:cs="Calibri"/>
+          <w:sz w:val="22"/>
+        </w:rPr>
+        <w:t xml:space="preserve"> </w:t>
+      </w:r>
+    </w:p>
+    <w:p>
+      <w:pPr>
         <w:spacing w:after="158" w:line="259" w:lineRule="auto"/>
         <w:ind w:left="0" w:firstLine="0"/>
         <w:jc w:val="left"/>
@@ -1548,7 +1964,6 @@
           <w:rFonts w:ascii="Calibri" w:eastAsia="Calibri" w:hAnsi="Calibri" w:cs="Calibri"/>
           <w:sz w:val="22"/>
         </w:rPr>
-        <w:lastRenderedPageBreak/>
         <w:t xml:space="preserve"> </w:t>
       </w:r>
     </w:p>
@@ -1582,6 +1997,48 @@
     </w:p>
     <w:p>
       <w:pPr>
+        <w:spacing w:after="158" w:line="259" w:lineRule="auto"/>
+        <w:ind w:left="0" w:firstLine="0"/>
+        <w:jc w:val="left"/>
+      </w:pPr>
+      <w:r>
+        <w:rPr>
+          <w:rFonts w:ascii="Calibri" w:eastAsia="Calibri" w:hAnsi="Calibri" w:cs="Calibri"/>
+          <w:sz w:val="22"/>
+        </w:rPr>
+        <w:t xml:space="preserve"> </w:t>
+      </w:r>
+    </w:p>
+    <w:p>
+      <w:pPr>
+        <w:spacing w:after="161" w:line="259" w:lineRule="auto"/>
+        <w:ind w:left="0" w:firstLine="0"/>
+        <w:jc w:val="left"/>
+      </w:pPr>
+      <w:r>
+        <w:rPr>
+          <w:rFonts w:ascii="Calibri" w:eastAsia="Calibri" w:hAnsi="Calibri" w:cs="Calibri"/>
+          <w:sz w:val="22"/>
+        </w:rPr>
+        <w:t xml:space="preserve"> </w:t>
+      </w:r>
+    </w:p>
+    <w:p>
+      <w:pPr>
+        <w:spacing w:after="158" w:line="259" w:lineRule="auto"/>
+        <w:ind w:left="0" w:firstLine="0"/>
+        <w:jc w:val="left"/>
+      </w:pPr>
+      <w:r>
+        <w:rPr>
+          <w:rFonts w:ascii="Calibri" w:eastAsia="Calibri" w:hAnsi="Calibri" w:cs="Calibri"/>
+          <w:sz w:val="22"/>
+        </w:rPr>
+        <w:t xml:space="preserve"> </w:t>
+      </w:r>
+    </w:p>
+    <w:p>
+      <w:pPr>
         <w:spacing w:after="160" w:line="259" w:lineRule="auto"/>
         <w:ind w:left="0" w:firstLine="0"/>
         <w:jc w:val="left"/>
@@ -1624,6 +2081,34 @@
     </w:p>
     <w:p>
       <w:pPr>
+        <w:spacing w:after="160" w:line="259" w:lineRule="auto"/>
+        <w:ind w:left="0" w:firstLine="0"/>
+        <w:jc w:val="left"/>
+      </w:pPr>
+      <w:r>
+        <w:rPr>
+          <w:rFonts w:ascii="Calibri" w:eastAsia="Calibri" w:hAnsi="Calibri" w:cs="Calibri"/>
+          <w:sz w:val="22"/>
+        </w:rPr>
+        <w:t xml:space="preserve"> </w:t>
+      </w:r>
+    </w:p>
+    <w:p>
+      <w:pPr>
+        <w:spacing w:after="158" w:line="259" w:lineRule="auto"/>
+        <w:ind w:left="0" w:firstLine="0"/>
+        <w:jc w:val="left"/>
+      </w:pPr>
+      <w:r>
+        <w:rPr>
+          <w:rFonts w:ascii="Calibri" w:eastAsia="Calibri" w:hAnsi="Calibri" w:cs="Calibri"/>
+          <w:sz w:val="22"/>
+        </w:rPr>
+        <w:t xml:space="preserve"> </w:t>
+      </w:r>
+    </w:p>
+    <w:p>
+      <w:pPr>
         <w:spacing w:after="161" w:line="259" w:lineRule="auto"/>
         <w:ind w:left="0" w:firstLine="0"/>
         <w:jc w:val="left"/>
@@ -1717,104 +2202,7 @@
           <w:rFonts w:ascii="Calibri" w:eastAsia="Calibri" w:hAnsi="Calibri" w:cs="Calibri"/>
           <w:sz w:val="22"/>
         </w:rPr>
-        <w:t xml:space="preserve"> </w:t>
-      </w:r>
-    </w:p>
-    <w:p>
-      <w:pPr>
-        <w:spacing w:after="161" w:line="259" w:lineRule="auto"/>
-        <w:ind w:left="0" w:firstLine="0"/>
-        <w:jc w:val="left"/>
-      </w:pPr>
-      <w:r>
-        <w:rPr>
-          <w:rFonts w:ascii="Calibri" w:eastAsia="Calibri" w:hAnsi="Calibri" w:cs="Calibri"/>
-          <w:sz w:val="22"/>
-        </w:rPr>
-        <w:t xml:space="preserve"> </w:t>
-      </w:r>
-    </w:p>
-    <w:p>
-      <w:pPr>
-        <w:spacing w:after="158" w:line="259" w:lineRule="auto"/>
-        <w:ind w:left="0" w:firstLine="0"/>
-        <w:jc w:val="left"/>
-      </w:pPr>
-      <w:r>
-        <w:rPr>
-          <w:rFonts w:ascii="Calibri" w:eastAsia="Calibri" w:hAnsi="Calibri" w:cs="Calibri"/>
-          <w:sz w:val="22"/>
-        </w:rPr>
-        <w:t xml:space="preserve"> </w:t>
-      </w:r>
-    </w:p>
-    <w:p>
-      <w:pPr>
-        <w:spacing w:after="160" w:line="259" w:lineRule="auto"/>
-        <w:ind w:left="0" w:firstLine="0"/>
-        <w:jc w:val="left"/>
-      </w:pPr>
-      <w:r>
-        <w:rPr>
-          <w:rFonts w:ascii="Calibri" w:eastAsia="Calibri" w:hAnsi="Calibri" w:cs="Calibri"/>
-          <w:sz w:val="22"/>
-        </w:rPr>
-        <w:t xml:space="preserve"> </w:t>
-      </w:r>
-    </w:p>
-    <w:p>
-      <w:pPr>
-        <w:spacing w:after="158" w:line="259" w:lineRule="auto"/>
-        <w:ind w:left="0" w:firstLine="0"/>
-        <w:jc w:val="left"/>
-      </w:pPr>
-      <w:r>
-        <w:rPr>
-          <w:rFonts w:ascii="Calibri" w:eastAsia="Calibri" w:hAnsi="Calibri" w:cs="Calibri"/>
-          <w:sz w:val="22"/>
-        </w:rPr>
-        <w:t xml:space="preserve"> </w:t>
-      </w:r>
-    </w:p>
-    <w:p>
-      <w:pPr>
-        <w:spacing w:after="158" w:line="259" w:lineRule="auto"/>
-        <w:ind w:left="0" w:firstLine="0"/>
-        <w:jc w:val="left"/>
-      </w:pPr>
-      <w:r>
-        <w:rPr>
-          <w:rFonts w:ascii="Calibri" w:eastAsia="Calibri" w:hAnsi="Calibri" w:cs="Calibri"/>
-          <w:sz w:val="22"/>
-        </w:rPr>
-        <w:t xml:space="preserve"> </w:t>
-      </w:r>
-    </w:p>
-    <w:p>
-      <w:pPr>
-        <w:spacing w:after="160" w:line="259" w:lineRule="auto"/>
-        <w:ind w:left="0" w:firstLine="0"/>
-        <w:jc w:val="left"/>
-      </w:pPr>
-      <w:r>
-        <w:rPr>
-          <w:rFonts w:ascii="Calibri" w:eastAsia="Calibri" w:hAnsi="Calibri" w:cs="Calibri"/>
-          <w:sz w:val="22"/>
-        </w:rPr>
-        <w:t xml:space="preserve"> </w:t>
-      </w:r>
-    </w:p>
-    <w:p>
-      <w:pPr>
-        <w:spacing w:after="158" w:line="259" w:lineRule="auto"/>
-        <w:ind w:left="0" w:firstLine="0"/>
-        <w:jc w:val="left"/>
-      </w:pPr>
-      <w:r>
-        <w:rPr>
-          <w:rFonts w:ascii="Calibri" w:eastAsia="Calibri" w:hAnsi="Calibri" w:cs="Calibri"/>
-          <w:sz w:val="22"/>
-        </w:rPr>
+        <w:lastRenderedPageBreak/>
         <w:t xml:space="preserve"> </w:t>
       </w:r>
     </w:p>
@@ -1852,9 +2240,7 @@
         <w:tblW w:w="9218" w:type="dxa"/>
         <w:tblInd w:w="0" w:type="dxa"/>
         <w:tblCellMar>
-          <w:top w:w="0" w:type="dxa"/>
           <w:left w:w="118" w:type="dxa"/>
-          <w:bottom w:w="0" w:type="dxa"/>
           <w:right w:w="52" w:type="dxa"/>
         </w:tblCellMar>
         <w:tblLook w:val="04A0" w:firstRow="1" w:lastRow="0" w:firstColumn="1" w:lastColumn="0" w:noHBand="0" w:noVBand="1"/>
@@ -2066,7 +2452,6 @@
         <w:ind w:hanging="358"/>
       </w:pPr>
       <w:r>
-        <w:lastRenderedPageBreak/>
         <w:t xml:space="preserve">Principais técnicas de </w:t>
       </w:r>
       <w:proofErr w:type="spellStart"/>
@@ -2390,6 +2775,7 @@
           <w:color w:val="auto"/>
           <w:szCs w:val="24"/>
         </w:rPr>
+        <w:lastRenderedPageBreak/>
         <w:t>RF01</w:t>
       </w:r>
       <w:r>
@@ -2704,53 +3090,10 @@
         <w:ind w:left="425" w:firstLine="0"/>
         <w:jc w:val="left"/>
       </w:pPr>
-      <w:r>
-        <w:lastRenderedPageBreak/>
-        <w:t xml:space="preserve"> </w:t>
-      </w:r>
-      <w:proofErr w:type="spellStart"/>
-      <w:proofErr w:type="gramStart"/>
-      <w:r>
-        <w:t>from</w:t>
-      </w:r>
-      <w:proofErr w:type="spellEnd"/>
-      <w:proofErr w:type="gramEnd"/>
-      <w:r>
-        <w:t xml:space="preserve"> </w:t>
-      </w:r>
-      <w:proofErr w:type="spellStart"/>
-      <w:r>
-        <w:t>graphviz</w:t>
-      </w:r>
-      <w:proofErr w:type="spellEnd"/>
-      <w:r>
-        <w:t xml:space="preserve"> </w:t>
-      </w:r>
-      <w:proofErr w:type="spellStart"/>
-      <w:r>
-        <w:t>import</w:t>
-      </w:r>
-      <w:proofErr w:type="spellEnd"/>
-      <w:r>
-        <w:t xml:space="preserve"> </w:t>
-      </w:r>
-      <w:proofErr w:type="spellStart"/>
-      <w:r>
-        <w:t>Digraph</w:t>
-      </w:r>
-      <w:proofErr w:type="spellEnd"/>
-    </w:p>
-    <w:p>
-      <w:pPr>
-        <w:spacing w:after="0" w:line="259" w:lineRule="auto"/>
-        <w:ind w:left="425" w:firstLine="0"/>
-        <w:jc w:val="left"/>
-      </w:pPr>
-    </w:p>
-    <w:p>
-      <w:pPr>
-        <w:spacing w:after="0" w:line="259" w:lineRule="auto"/>
-        <w:ind w:left="425" w:firstLine="0"/>
+    </w:p>
+    <w:p>
+      <w:pPr>
+        <w:spacing w:after="0" w:line="259" w:lineRule="auto"/>
         <w:jc w:val="left"/>
       </w:pPr>
       <w:r>
@@ -2760,963 +3103,52 @@
     <w:p>
       <w:pPr>
         <w:spacing w:after="0" w:line="259" w:lineRule="auto"/>
-        <w:ind w:left="425" w:firstLine="0"/>
-        <w:jc w:val="left"/>
-      </w:pPr>
-      <w:proofErr w:type="spellStart"/>
-      <w:proofErr w:type="gramStart"/>
-      <w:r>
-        <w:t>dot</w:t>
-      </w:r>
-      <w:proofErr w:type="spellEnd"/>
-      <w:proofErr w:type="gramEnd"/>
-      <w:r>
-        <w:t xml:space="preserve"> = </w:t>
-      </w:r>
-      <w:proofErr w:type="spellStart"/>
-      <w:r>
-        <w:t>Digraph</w:t>
-      </w:r>
-      <w:proofErr w:type="spellEnd"/>
-      <w:r>
-        <w:t>("</w:t>
-      </w:r>
-      <w:proofErr w:type="spellStart"/>
-      <w:r>
-        <w:t>CasoDeUso</w:t>
-      </w:r>
-      <w:proofErr w:type="spellEnd"/>
-      <w:r>
-        <w:t xml:space="preserve">", </w:t>
-      </w:r>
-      <w:proofErr w:type="spellStart"/>
-      <w:r>
-        <w:t>format</w:t>
-      </w:r>
-      <w:proofErr w:type="spellEnd"/>
-      <w:r>
-        <w:t>="</w:t>
-      </w:r>
-      <w:proofErr w:type="spellStart"/>
-      <w:r>
-        <w:t>png</w:t>
-      </w:r>
-      <w:proofErr w:type="spellEnd"/>
-      <w:r>
-        <w:t>")</w:t>
-      </w:r>
-    </w:p>
-    <w:p>
-      <w:pPr>
-        <w:spacing w:after="0" w:line="259" w:lineRule="auto"/>
-        <w:ind w:left="425" w:firstLine="0"/>
-        <w:jc w:val="left"/>
-      </w:pPr>
-      <w:proofErr w:type="spellStart"/>
-      <w:proofErr w:type="gramStart"/>
-      <w:r>
-        <w:t>dot.attr</w:t>
-      </w:r>
-      <w:proofErr w:type="spellEnd"/>
-      <w:proofErr w:type="gramEnd"/>
-      <w:r>
-        <w:t>(</w:t>
-      </w:r>
-      <w:proofErr w:type="spellStart"/>
-      <w:r>
-        <w:t>rankdir</w:t>
-      </w:r>
-      <w:proofErr w:type="spellEnd"/>
-      <w:r>
-        <w:t xml:space="preserve">="LR", </w:t>
-      </w:r>
-      <w:proofErr w:type="spellStart"/>
-      <w:r>
-        <w:t>size</w:t>
-      </w:r>
-      <w:proofErr w:type="spellEnd"/>
-      <w:r>
-        <w:t>="8")</w:t>
-      </w:r>
-    </w:p>
-    <w:p>
-      <w:pPr>
-        <w:spacing w:after="0" w:line="259" w:lineRule="auto"/>
-        <w:ind w:left="425" w:firstLine="0"/>
-        <w:jc w:val="left"/>
-      </w:pPr>
-    </w:p>
-    <w:p>
-      <w:pPr>
-        <w:spacing w:after="0" w:line="259" w:lineRule="auto"/>
-        <w:ind w:left="425" w:firstLine="0"/>
-        <w:jc w:val="left"/>
-      </w:pPr>
-      <w:r>
-        <w:t># Definição dos atores</w:t>
-      </w:r>
-    </w:p>
-    <w:p>
-      <w:pPr>
-        <w:spacing w:after="0" w:line="259" w:lineRule="auto"/>
-        <w:ind w:left="425" w:firstLine="0"/>
-        <w:jc w:val="left"/>
-      </w:pPr>
-      <w:proofErr w:type="spellStart"/>
-      <w:proofErr w:type="gramStart"/>
-      <w:r>
-        <w:t>dot.node</w:t>
-      </w:r>
-      <w:proofErr w:type="spellEnd"/>
-      <w:proofErr w:type="gramEnd"/>
-      <w:r>
-        <w:t xml:space="preserve">("Cliente", </w:t>
-      </w:r>
-      <w:proofErr w:type="spellStart"/>
-      <w:r>
-        <w:t>shape</w:t>
-      </w:r>
-      <w:proofErr w:type="spellEnd"/>
-      <w:r>
-        <w:t xml:space="preserve">="oval", </w:t>
-      </w:r>
-      <w:proofErr w:type="spellStart"/>
-      <w:r>
-        <w:t>style</w:t>
-      </w:r>
-      <w:proofErr w:type="spellEnd"/>
-      <w:r>
-        <w:t>="</w:t>
-      </w:r>
-      <w:proofErr w:type="spellStart"/>
-      <w:r>
-        <w:t>filled</w:t>
-      </w:r>
-      <w:proofErr w:type="spellEnd"/>
-      <w:r>
-        <w:t xml:space="preserve">", </w:t>
-      </w:r>
-      <w:proofErr w:type="spellStart"/>
-      <w:r>
-        <w:t>fillcolor</w:t>
-      </w:r>
-      <w:proofErr w:type="spellEnd"/>
-      <w:r>
-        <w:t>="</w:t>
-      </w:r>
-      <w:proofErr w:type="spellStart"/>
-      <w:r>
-        <w:t>lightyellow</w:t>
-      </w:r>
-      <w:proofErr w:type="spellEnd"/>
-      <w:r>
-        <w:t>")</w:t>
-      </w:r>
-    </w:p>
-    <w:p>
-      <w:pPr>
-        <w:spacing w:after="0" w:line="259" w:lineRule="auto"/>
-        <w:ind w:left="425" w:firstLine="0"/>
-        <w:jc w:val="left"/>
-      </w:pPr>
-      <w:proofErr w:type="spellStart"/>
-      <w:proofErr w:type="gramStart"/>
-      <w:r>
-        <w:t>dot.node</w:t>
-      </w:r>
-      <w:proofErr w:type="spellEnd"/>
-      <w:proofErr w:type="gramEnd"/>
-      <w:r>
-        <w:t xml:space="preserve">("Restaurante", </w:t>
-      </w:r>
-      <w:proofErr w:type="spellStart"/>
-      <w:r>
-        <w:t>shape</w:t>
-      </w:r>
-      <w:proofErr w:type="spellEnd"/>
-      <w:r>
-        <w:t xml:space="preserve">="oval", </w:t>
-      </w:r>
-      <w:proofErr w:type="spellStart"/>
-      <w:r>
-        <w:t>style</w:t>
-      </w:r>
-      <w:proofErr w:type="spellEnd"/>
-      <w:r>
-        <w:t>="</w:t>
-      </w:r>
-      <w:proofErr w:type="spellStart"/>
-      <w:r>
-        <w:t>filled</w:t>
-      </w:r>
-      <w:proofErr w:type="spellEnd"/>
-      <w:r>
-        <w:t xml:space="preserve">", </w:t>
-      </w:r>
-      <w:proofErr w:type="spellStart"/>
-      <w:r>
-        <w:t>fillcolor</w:t>
-      </w:r>
-      <w:proofErr w:type="spellEnd"/>
-      <w:r>
-        <w:t>="</w:t>
-      </w:r>
-      <w:proofErr w:type="spellStart"/>
-      <w:r>
-        <w:t>lightgreen</w:t>
-      </w:r>
-      <w:proofErr w:type="spellEnd"/>
-      <w:r>
-        <w:t>")</w:t>
-      </w:r>
-    </w:p>
-    <w:p>
-      <w:pPr>
-        <w:spacing w:after="0" w:line="259" w:lineRule="auto"/>
-        <w:ind w:left="425" w:firstLine="0"/>
-        <w:jc w:val="left"/>
-      </w:pPr>
-      <w:proofErr w:type="spellStart"/>
-      <w:proofErr w:type="gramStart"/>
-      <w:r>
-        <w:t>dot.node</w:t>
-      </w:r>
-      <w:proofErr w:type="spellEnd"/>
-      <w:proofErr w:type="gramEnd"/>
-      <w:r>
-        <w:t xml:space="preserve">("Entregador", </w:t>
-      </w:r>
-      <w:proofErr w:type="spellStart"/>
-      <w:r>
-        <w:t>shape</w:t>
-      </w:r>
-      <w:proofErr w:type="spellEnd"/>
-      <w:r>
-        <w:t xml:space="preserve">="oval", </w:t>
-      </w:r>
-      <w:proofErr w:type="spellStart"/>
-      <w:r>
-        <w:t>style</w:t>
-      </w:r>
-      <w:proofErr w:type="spellEnd"/>
-      <w:r>
-        <w:t>="</w:t>
-      </w:r>
-      <w:proofErr w:type="spellStart"/>
-      <w:r>
-        <w:t>filled</w:t>
-      </w:r>
-      <w:proofErr w:type="spellEnd"/>
-      <w:r>
-        <w:t xml:space="preserve">", </w:t>
-      </w:r>
-      <w:proofErr w:type="spellStart"/>
-      <w:r>
-        <w:t>fillcolor</w:t>
-      </w:r>
-      <w:proofErr w:type="spellEnd"/>
-      <w:r>
-        <w:t>="</w:t>
-      </w:r>
-      <w:proofErr w:type="spellStart"/>
-      <w:r>
-        <w:t>lightblue</w:t>
-      </w:r>
-      <w:proofErr w:type="spellEnd"/>
-      <w:r>
-        <w:t>")</w:t>
-      </w:r>
-    </w:p>
-    <w:p>
-      <w:pPr>
-        <w:spacing w:after="0" w:line="259" w:lineRule="auto"/>
-        <w:ind w:left="425" w:firstLine="0"/>
-        <w:jc w:val="left"/>
-      </w:pPr>
-    </w:p>
-    <w:p>
-      <w:pPr>
-        <w:spacing w:after="0" w:line="259" w:lineRule="auto"/>
-        <w:ind w:left="425" w:firstLine="0"/>
-        <w:jc w:val="left"/>
-      </w:pPr>
-      <w:r>
-        <w:t># Casos de uso</w:t>
-      </w:r>
-    </w:p>
-    <w:p>
-      <w:pPr>
-        <w:spacing w:after="0" w:line="259" w:lineRule="auto"/>
-        <w:ind w:left="425" w:firstLine="0"/>
-        <w:jc w:val="left"/>
-      </w:pPr>
-      <w:proofErr w:type="spellStart"/>
-      <w:proofErr w:type="gramStart"/>
-      <w:r>
-        <w:t>use</w:t>
-      </w:r>
-      <w:proofErr w:type="gramEnd"/>
-      <w:r>
-        <w:t>_cases</w:t>
-      </w:r>
-      <w:proofErr w:type="spellEnd"/>
-      <w:r>
-        <w:t xml:space="preserve"> = {</w:t>
-      </w:r>
-    </w:p>
-    <w:p>
-      <w:pPr>
-        <w:spacing w:after="0" w:line="259" w:lineRule="auto"/>
-        <w:ind w:left="425" w:firstLine="0"/>
-        <w:jc w:val="left"/>
-      </w:pPr>
-      <w:r>
-        <w:t xml:space="preserve">    "</w:t>
-      </w:r>
-      <w:proofErr w:type="spellStart"/>
-      <w:r>
-        <w:t>Login</w:t>
-      </w:r>
-      <w:proofErr w:type="spellEnd"/>
-      <w:r>
-        <w:t>": "</w:t>
-      </w:r>
-      <w:proofErr w:type="spellStart"/>
-      <w:r>
-        <w:t>Login</w:t>
-      </w:r>
-      <w:proofErr w:type="spellEnd"/>
-      <w:r>
-        <w:t xml:space="preserve"> no sistema",</w:t>
-      </w:r>
-    </w:p>
-    <w:p>
-      <w:pPr>
-        <w:spacing w:after="0" w:line="259" w:lineRule="auto"/>
-        <w:ind w:left="425" w:firstLine="0"/>
-        <w:jc w:val="left"/>
-      </w:pPr>
-      <w:r>
-        <w:t xml:space="preserve">    "Cadastro": "Cadastro de usuário/restaurante",</w:t>
-      </w:r>
-    </w:p>
-    <w:p>
-      <w:pPr>
-        <w:spacing w:after="0" w:line="259" w:lineRule="auto"/>
-        <w:ind w:left="425" w:firstLine="0"/>
-        <w:jc w:val="left"/>
-      </w:pPr>
-      <w:r>
-        <w:t xml:space="preserve">    "Pedido": "Realizar pedido",</w:t>
-      </w:r>
-    </w:p>
-    <w:p>
-      <w:pPr>
-        <w:spacing w:after="0" w:line="259" w:lineRule="auto"/>
-        <w:ind w:left="425" w:firstLine="0"/>
-        <w:jc w:val="left"/>
-      </w:pPr>
-      <w:r>
-        <w:t xml:space="preserve">    "</w:t>
-      </w:r>
-      <w:proofErr w:type="spellStart"/>
-      <w:r>
-        <w:t>Cardapio</w:t>
-      </w:r>
-      <w:proofErr w:type="spellEnd"/>
-      <w:r>
-        <w:t>": "Visualizar cardápio",</w:t>
-      </w:r>
-    </w:p>
-    <w:p>
-      <w:pPr>
-        <w:spacing w:after="0" w:line="259" w:lineRule="auto"/>
-        <w:ind w:left="425" w:firstLine="0"/>
-        <w:jc w:val="left"/>
-      </w:pPr>
-      <w:r>
-        <w:t xml:space="preserve">    "Pagamento": "Efetuar pagamento",</w:t>
-      </w:r>
-    </w:p>
-    <w:p>
-      <w:pPr>
-        <w:spacing w:after="0" w:line="259" w:lineRule="auto"/>
-        <w:ind w:left="425" w:firstLine="0"/>
-        <w:jc w:val="left"/>
-      </w:pPr>
-      <w:r>
-        <w:t xml:space="preserve">    "Rastreamento": "Acompanhar entrega",</w:t>
-      </w:r>
-    </w:p>
-    <w:p>
-      <w:pPr>
-        <w:spacing w:after="0" w:line="259" w:lineRule="auto"/>
-        <w:ind w:left="425" w:firstLine="0"/>
-        <w:jc w:val="left"/>
-      </w:pPr>
-      <w:r>
-        <w:t xml:space="preserve">    "</w:t>
-      </w:r>
-      <w:proofErr w:type="spellStart"/>
-      <w:r>
-        <w:t>GerenciarPedidos</w:t>
-      </w:r>
-      <w:proofErr w:type="spellEnd"/>
-      <w:r>
-        <w:t>": "Gerenciar pedidos recebidos"</w:t>
-      </w:r>
-    </w:p>
-    <w:p>
-      <w:pPr>
-        <w:spacing w:after="0" w:line="259" w:lineRule="auto"/>
-        <w:ind w:left="425" w:firstLine="0"/>
-        <w:jc w:val="left"/>
-      </w:pPr>
-      <w:r>
-        <w:t>}</w:t>
-      </w:r>
-    </w:p>
-    <w:p>
-      <w:pPr>
-        <w:spacing w:after="0" w:line="259" w:lineRule="auto"/>
-        <w:ind w:left="425" w:firstLine="0"/>
-        <w:jc w:val="left"/>
-      </w:pPr>
-    </w:p>
-    <w:p>
-      <w:pPr>
-        <w:spacing w:after="0" w:line="259" w:lineRule="auto"/>
-        <w:ind w:left="425" w:firstLine="0"/>
-        <w:jc w:val="left"/>
-      </w:pPr>
-      <w:proofErr w:type="gramStart"/>
-      <w:r>
-        <w:t>for</w:t>
-      </w:r>
-      <w:proofErr w:type="gramEnd"/>
-      <w:r>
-        <w:t xml:space="preserve"> </w:t>
-      </w:r>
-      <w:proofErr w:type="spellStart"/>
-      <w:r>
-        <w:t>key</w:t>
-      </w:r>
-      <w:proofErr w:type="spellEnd"/>
-      <w:r>
-        <w:t xml:space="preserve">, </w:t>
-      </w:r>
-      <w:proofErr w:type="spellStart"/>
-      <w:r>
-        <w:t>label</w:t>
-      </w:r>
-      <w:proofErr w:type="spellEnd"/>
-      <w:r>
-        <w:t xml:space="preserve"> in </w:t>
-      </w:r>
-      <w:proofErr w:type="spellStart"/>
-      <w:r>
-        <w:t>use_cases.items</w:t>
-      </w:r>
-      <w:proofErr w:type="spellEnd"/>
-      <w:r>
-        <w:t>():</w:t>
-      </w:r>
-    </w:p>
-    <w:p>
-      <w:pPr>
-        <w:spacing w:after="0" w:line="259" w:lineRule="auto"/>
-        <w:ind w:left="425" w:firstLine="0"/>
-        <w:jc w:val="left"/>
-      </w:pPr>
-      <w:r>
-        <w:t xml:space="preserve">    </w:t>
-      </w:r>
-      <w:proofErr w:type="spellStart"/>
-      <w:proofErr w:type="gramStart"/>
-      <w:r>
-        <w:t>dot.node</w:t>
-      </w:r>
-      <w:proofErr w:type="spellEnd"/>
-      <w:proofErr w:type="gramEnd"/>
-      <w:r>
-        <w:t>(</w:t>
-      </w:r>
-      <w:proofErr w:type="spellStart"/>
-      <w:r>
-        <w:t>key</w:t>
-      </w:r>
-      <w:proofErr w:type="spellEnd"/>
-      <w:r>
-        <w:t xml:space="preserve">, </w:t>
-      </w:r>
-      <w:proofErr w:type="spellStart"/>
-      <w:r>
-        <w:t>label</w:t>
-      </w:r>
-      <w:proofErr w:type="spellEnd"/>
-      <w:r>
-        <w:t xml:space="preserve">, </w:t>
-      </w:r>
-      <w:proofErr w:type="spellStart"/>
-      <w:r>
-        <w:t>shape</w:t>
-      </w:r>
-      <w:proofErr w:type="spellEnd"/>
-      <w:r>
-        <w:t>="</w:t>
-      </w:r>
-      <w:proofErr w:type="spellStart"/>
-      <w:r>
-        <w:t>ellipse</w:t>
-      </w:r>
-      <w:proofErr w:type="spellEnd"/>
-      <w:r>
-        <w:t>")</w:t>
-      </w:r>
-    </w:p>
-    <w:p>
-      <w:pPr>
-        <w:spacing w:after="0" w:line="259" w:lineRule="auto"/>
-        <w:ind w:left="425" w:firstLine="0"/>
-        <w:jc w:val="left"/>
-      </w:pPr>
-    </w:p>
-    <w:p>
-      <w:pPr>
-        <w:spacing w:after="0" w:line="259" w:lineRule="auto"/>
-        <w:ind w:left="425" w:firstLine="0"/>
-        <w:jc w:val="left"/>
-      </w:pPr>
-      <w:r>
-        <w:t># Relacionamentos Cliente</w:t>
-      </w:r>
-    </w:p>
-    <w:p>
-      <w:pPr>
-        <w:spacing w:after="0" w:line="259" w:lineRule="auto"/>
-        <w:ind w:left="425" w:firstLine="0"/>
-        <w:jc w:val="left"/>
-      </w:pPr>
-      <w:proofErr w:type="spellStart"/>
-      <w:proofErr w:type="gramStart"/>
-      <w:r>
-        <w:t>dot.edge</w:t>
-      </w:r>
-      <w:proofErr w:type="spellEnd"/>
-      <w:proofErr w:type="gramEnd"/>
-      <w:r>
-        <w:t>("Cliente", "</w:t>
-      </w:r>
-      <w:proofErr w:type="spellStart"/>
-      <w:r>
-        <w:t>Login</w:t>
-      </w:r>
-      <w:proofErr w:type="spellEnd"/>
-      <w:r>
-        <w:t>")</w:t>
-      </w:r>
-    </w:p>
-    <w:p>
-      <w:pPr>
-        <w:spacing w:after="0" w:line="259" w:lineRule="auto"/>
-        <w:ind w:left="425" w:firstLine="0"/>
-        <w:jc w:val="left"/>
-      </w:pPr>
-      <w:proofErr w:type="spellStart"/>
-      <w:proofErr w:type="gramStart"/>
-      <w:r>
-        <w:t>dot.edge</w:t>
-      </w:r>
-      <w:proofErr w:type="spellEnd"/>
-      <w:proofErr w:type="gramEnd"/>
-      <w:r>
-        <w:t>("Cliente", "Cadastro")</w:t>
-      </w:r>
-    </w:p>
-    <w:p>
-      <w:pPr>
-        <w:spacing w:after="0" w:line="259" w:lineRule="auto"/>
-        <w:ind w:left="425" w:firstLine="0"/>
-        <w:jc w:val="left"/>
-      </w:pPr>
-      <w:proofErr w:type="spellStart"/>
-      <w:proofErr w:type="gramStart"/>
-      <w:r>
-        <w:t>dot.edge</w:t>
-      </w:r>
-      <w:proofErr w:type="spellEnd"/>
-      <w:proofErr w:type="gramEnd"/>
-      <w:r>
-        <w:t>("Cliente", "Pedido")</w:t>
-      </w:r>
-    </w:p>
-    <w:p>
-      <w:pPr>
-        <w:spacing w:after="0" w:line="259" w:lineRule="auto"/>
-        <w:ind w:left="425" w:firstLine="0"/>
-        <w:jc w:val="left"/>
-      </w:pPr>
-      <w:proofErr w:type="spellStart"/>
-      <w:proofErr w:type="gramStart"/>
-      <w:r>
-        <w:t>dot.edge</w:t>
-      </w:r>
-      <w:proofErr w:type="spellEnd"/>
-      <w:proofErr w:type="gramEnd"/>
-      <w:r>
-        <w:t>("Cliente", "</w:t>
-      </w:r>
-      <w:proofErr w:type="spellStart"/>
-      <w:r>
-        <w:t>Cardapio</w:t>
-      </w:r>
-      <w:proofErr w:type="spellEnd"/>
-      <w:r>
-        <w:t>")</w:t>
-      </w:r>
-    </w:p>
-    <w:p>
-      <w:pPr>
-        <w:spacing w:after="0" w:line="259" w:lineRule="auto"/>
-        <w:ind w:left="425" w:firstLine="0"/>
-        <w:jc w:val="left"/>
-      </w:pPr>
-      <w:proofErr w:type="spellStart"/>
-      <w:proofErr w:type="gramStart"/>
-      <w:r>
-        <w:t>dot.edge</w:t>
-      </w:r>
-      <w:proofErr w:type="spellEnd"/>
-      <w:proofErr w:type="gramEnd"/>
-      <w:r>
-        <w:t>("Cliente", "Pagamento")</w:t>
-      </w:r>
-    </w:p>
-    <w:p>
-      <w:pPr>
-        <w:spacing w:after="0" w:line="259" w:lineRule="auto"/>
-        <w:ind w:left="425" w:firstLine="0"/>
-        <w:jc w:val="left"/>
-      </w:pPr>
-      <w:proofErr w:type="spellStart"/>
-      <w:proofErr w:type="gramStart"/>
-      <w:r>
-        <w:t>dot.edge</w:t>
-      </w:r>
-      <w:proofErr w:type="spellEnd"/>
-      <w:proofErr w:type="gramEnd"/>
-      <w:r>
-        <w:t>("Cliente", "Rastreamento")</w:t>
-      </w:r>
-    </w:p>
-    <w:p>
-      <w:pPr>
-        <w:spacing w:after="0" w:line="259" w:lineRule="auto"/>
-        <w:ind w:left="425" w:firstLine="0"/>
-        <w:jc w:val="left"/>
-      </w:pPr>
-    </w:p>
-    <w:p>
-      <w:pPr>
-        <w:spacing w:after="0" w:line="259" w:lineRule="auto"/>
-        <w:ind w:left="425" w:firstLine="0"/>
-        <w:jc w:val="left"/>
-      </w:pPr>
-      <w:r>
-        <w:t># Relacionamentos Restaurante</w:t>
-      </w:r>
-    </w:p>
-    <w:p>
-      <w:pPr>
-        <w:spacing w:after="0" w:line="259" w:lineRule="auto"/>
-        <w:ind w:left="425" w:firstLine="0"/>
-        <w:jc w:val="left"/>
-      </w:pPr>
-      <w:proofErr w:type="spellStart"/>
-      <w:proofErr w:type="gramStart"/>
-      <w:r>
-        <w:t>dot.edge</w:t>
-      </w:r>
-      <w:proofErr w:type="spellEnd"/>
-      <w:proofErr w:type="gramEnd"/>
-      <w:r>
-        <w:t>("Restaurante", "Cadastro")</w:t>
-      </w:r>
-    </w:p>
-    <w:p>
-      <w:pPr>
-        <w:spacing w:after="0" w:line="259" w:lineRule="auto"/>
-        <w:ind w:left="425" w:firstLine="0"/>
-        <w:jc w:val="left"/>
-      </w:pPr>
-      <w:proofErr w:type="spellStart"/>
-      <w:proofErr w:type="gramStart"/>
-      <w:r>
-        <w:t>dot.edge</w:t>
-      </w:r>
-      <w:proofErr w:type="spellEnd"/>
-      <w:proofErr w:type="gramEnd"/>
-      <w:r>
-        <w:t>("Restaurante", "</w:t>
-      </w:r>
-      <w:proofErr w:type="spellStart"/>
-      <w:r>
-        <w:t>GerenciarPedidos</w:t>
-      </w:r>
-      <w:proofErr w:type="spellEnd"/>
-      <w:r>
-        <w:t>")</w:t>
-      </w:r>
-    </w:p>
-    <w:p>
-      <w:pPr>
-        <w:spacing w:after="0" w:line="259" w:lineRule="auto"/>
-        <w:ind w:left="425" w:firstLine="0"/>
-        <w:jc w:val="left"/>
-      </w:pPr>
-      <w:proofErr w:type="spellStart"/>
-      <w:proofErr w:type="gramStart"/>
-      <w:r>
-        <w:t>dot.edge</w:t>
-      </w:r>
-      <w:proofErr w:type="spellEnd"/>
-      <w:proofErr w:type="gramEnd"/>
-      <w:r>
-        <w:t>("Restaurante", "</w:t>
-      </w:r>
-      <w:proofErr w:type="spellStart"/>
-      <w:r>
-        <w:t>Cardapio</w:t>
-      </w:r>
-      <w:proofErr w:type="spellEnd"/>
-      <w:r>
-        <w:t>")</w:t>
-      </w:r>
-    </w:p>
-    <w:p>
-      <w:pPr>
-        <w:spacing w:after="0" w:line="259" w:lineRule="auto"/>
-        <w:ind w:left="425" w:firstLine="0"/>
-        <w:jc w:val="left"/>
-      </w:pPr>
-    </w:p>
-    <w:p>
-      <w:pPr>
-        <w:spacing w:after="0" w:line="259" w:lineRule="auto"/>
-        <w:ind w:left="425" w:firstLine="0"/>
-        <w:jc w:val="left"/>
-      </w:pPr>
-      <w:r>
-        <w:t># Relacionamentos Entregador</w:t>
-      </w:r>
-    </w:p>
-    <w:p>
-      <w:pPr>
-        <w:spacing w:after="0" w:line="259" w:lineRule="auto"/>
-        <w:ind w:left="425" w:firstLine="0"/>
-        <w:jc w:val="left"/>
-      </w:pPr>
-      <w:proofErr w:type="spellStart"/>
-      <w:proofErr w:type="gramStart"/>
-      <w:r>
-        <w:t>dot.edge</w:t>
-      </w:r>
-      <w:proofErr w:type="spellEnd"/>
-      <w:proofErr w:type="gramEnd"/>
-      <w:r>
-        <w:t>("Entregador", "Rastreamento")</w:t>
-      </w:r>
-    </w:p>
-    <w:p>
-      <w:pPr>
-        <w:spacing w:after="0" w:line="259" w:lineRule="auto"/>
-        <w:ind w:left="425" w:firstLine="0"/>
-        <w:jc w:val="left"/>
-      </w:pPr>
-      <w:proofErr w:type="spellStart"/>
-      <w:proofErr w:type="gramStart"/>
-      <w:r>
-        <w:t>dot.edge</w:t>
-      </w:r>
-      <w:proofErr w:type="spellEnd"/>
-      <w:proofErr w:type="gramEnd"/>
-      <w:r>
-        <w:t>("Entregador", "</w:t>
-      </w:r>
-      <w:proofErr w:type="spellStart"/>
-      <w:r>
-        <w:t>GerenciarPedidos</w:t>
-      </w:r>
-      <w:proofErr w:type="spellEnd"/>
-      <w:r>
-        <w:t>")</w:t>
-      </w:r>
-    </w:p>
-    <w:p>
-      <w:pPr>
-        <w:spacing w:after="0" w:line="259" w:lineRule="auto"/>
-        <w:ind w:left="425" w:firstLine="0"/>
-        <w:jc w:val="left"/>
-      </w:pPr>
-    </w:p>
-    <w:p>
-      <w:pPr>
-        <w:spacing w:after="0" w:line="259" w:lineRule="auto"/>
-        <w:ind w:left="425" w:firstLine="0"/>
-        <w:jc w:val="left"/>
-      </w:pPr>
-      <w:r>
-        <w:t xml:space="preserve"># </w:t>
-      </w:r>
-      <w:proofErr w:type="spellStart"/>
-      <w:r>
-        <w:t>Renderizar</w:t>
-      </w:r>
-      <w:proofErr w:type="spellEnd"/>
-      <w:r>
-        <w:t xml:space="preserve"> e exibir</w:t>
-      </w:r>
-    </w:p>
-    <w:p>
-      <w:pPr>
-        <w:spacing w:after="0" w:line="259" w:lineRule="auto"/>
-        <w:ind w:left="425" w:firstLine="0"/>
-        <w:jc w:val="left"/>
-      </w:pPr>
-      <w:proofErr w:type="spellStart"/>
-      <w:proofErr w:type="gramStart"/>
-      <w:r>
-        <w:t>file</w:t>
-      </w:r>
-      <w:proofErr w:type="gramEnd"/>
-      <w:r>
-        <w:t>_path</w:t>
-      </w:r>
-      <w:proofErr w:type="spellEnd"/>
-      <w:r>
-        <w:t xml:space="preserve"> = "/</w:t>
-      </w:r>
-      <w:proofErr w:type="spellStart"/>
-      <w:r>
-        <w:t>mnt</w:t>
-      </w:r>
-      <w:proofErr w:type="spellEnd"/>
-      <w:r>
-        <w:t>/data/</w:t>
-      </w:r>
-      <w:proofErr w:type="spellStart"/>
-      <w:r>
-        <w:t>diagrama_caso_uso</w:t>
-      </w:r>
-      <w:proofErr w:type="spellEnd"/>
-      <w:r>
-        <w:t>"</w:t>
-      </w:r>
-    </w:p>
-    <w:p>
-      <w:pPr>
-        <w:spacing w:after="0" w:line="259" w:lineRule="auto"/>
-        <w:ind w:left="425" w:firstLine="0"/>
-        <w:jc w:val="left"/>
-      </w:pPr>
-      <w:proofErr w:type="spellStart"/>
-      <w:proofErr w:type="gramStart"/>
-      <w:r>
-        <w:t>dot.render</w:t>
-      </w:r>
-      <w:proofErr w:type="spellEnd"/>
-      <w:proofErr w:type="gramEnd"/>
-      <w:r>
-        <w:t>(</w:t>
-      </w:r>
-      <w:proofErr w:type="spellStart"/>
-      <w:r>
-        <w:t>file_path</w:t>
-      </w:r>
-      <w:proofErr w:type="spellEnd"/>
-      <w:r>
-        <w:t xml:space="preserve">, </w:t>
-      </w:r>
-      <w:proofErr w:type="spellStart"/>
-      <w:r>
-        <w:t>format</w:t>
-      </w:r>
-      <w:proofErr w:type="spellEnd"/>
-      <w:r>
-        <w:t>="</w:t>
-      </w:r>
-      <w:proofErr w:type="spellStart"/>
-      <w:r>
-        <w:t>png</w:t>
-      </w:r>
-      <w:proofErr w:type="spellEnd"/>
-      <w:r>
-        <w:t xml:space="preserve">", </w:t>
-      </w:r>
-      <w:proofErr w:type="spellStart"/>
-      <w:r>
-        <w:t>cleanup</w:t>
-      </w:r>
-      <w:proofErr w:type="spellEnd"/>
-      <w:r>
-        <w:t>=False)</w:t>
-      </w:r>
-    </w:p>
-    <w:p>
-      <w:pPr>
-        <w:spacing w:after="0" w:line="259" w:lineRule="auto"/>
-        <w:ind w:left="425" w:firstLine="0"/>
-        <w:jc w:val="left"/>
-      </w:pPr>
-      <w:proofErr w:type="spellStart"/>
-      <w:proofErr w:type="gramStart"/>
-      <w:r>
-        <w:t>file</w:t>
-      </w:r>
-      <w:proofErr w:type="gramEnd"/>
-      <w:r>
-        <w:t>_path</w:t>
-      </w:r>
-      <w:proofErr w:type="spellEnd"/>
-      <w:r>
-        <w:t xml:space="preserve"> + ".</w:t>
-      </w:r>
-      <w:proofErr w:type="spellStart"/>
-      <w:r>
-        <w:t>png</w:t>
-      </w:r>
-      <w:proofErr w:type="spellEnd"/>
-      <w:r>
-        <w:t>"</w:t>
-      </w:r>
-    </w:p>
-    <w:p>
-      <w:pPr>
-        <w:spacing w:after="0"/>
-        <w:ind w:left="422"/>
-      </w:pPr>
-      <w:r>
-        <w:lastRenderedPageBreak/>
-        <w:t xml:space="preserve">(Inserir aqui o diagrama de caso de uso criado com Draw.io, </w:t>
-      </w:r>
-      <w:proofErr w:type="spellStart"/>
-      <w:r>
-        <w:t>Astah</w:t>
-      </w:r>
-      <w:proofErr w:type="spellEnd"/>
-      <w:r>
-        <w:t xml:space="preserve"> ou outra ferramenta.) </w:t>
-      </w:r>
-    </w:p>
-    <w:p>
-      <w:pPr>
-        <w:spacing w:after="0" w:line="259" w:lineRule="auto"/>
-        <w:ind w:left="425" w:firstLine="0"/>
-        <w:jc w:val="left"/>
-      </w:pPr>
-      <w:r>
-        <w:t xml:space="preserve"> </w:t>
-      </w:r>
+        <w:jc w:val="left"/>
+      </w:pPr>
+      <w:r>
+        <w:pict>
+          <v:shapetype id="_x0000_t75" coordsize="21600,21600" o:spt="75" o:preferrelative="t" path="m@4@5l@4@11@9@11@9@5xe" filled="f" stroked="f">
+            <v:stroke joinstyle="miter"/>
+            <v:formulas>
+              <v:f eqn="if lineDrawn pixelLineWidth 0"/>
+              <v:f eqn="sum @0 1 0"/>
+              <v:f eqn="sum 0 0 @1"/>
+              <v:f eqn="prod @2 1 2"/>
+              <v:f eqn="prod @3 21600 pixelWidth"/>
+              <v:f eqn="prod @3 21600 pixelHeight"/>
+              <v:f eqn="sum @0 0 1"/>
+              <v:f eqn="prod @6 1 2"/>
+              <v:f eqn="prod @7 21600 pixelWidth"/>
+              <v:f eqn="sum @8 21600 0"/>
+              <v:f eqn="prod @7 21600 pixelHeight"/>
+              <v:f eqn="sum @10 21600 0"/>
+            </v:formulas>
+            <v:path o:extrusionok="f" gradientshapeok="t" o:connecttype="rect"/>
+            <o:lock v:ext="edit" aspectratio="t"/>
+          </v:shapetype>
+          <v:shape id="_x0000_i1025" type="#_x0000_t75" style="width:375.75pt;height:375.75pt">
+            <v:imagedata r:id="rId9" o:title="86ef98da-c4f3-4ff2-823f-2d5f81d1d67e"/>
+          </v:shape>
+        </w:pict>
+      </w:r>
+    </w:p>
+    <w:p>
+      <w:pPr>
+        <w:spacing w:after="0" w:line="259" w:lineRule="auto"/>
+        <w:jc w:val="left"/>
+      </w:pPr>
+    </w:p>
+    <w:p>
+      <w:pPr>
+        <w:spacing w:after="0" w:line="259" w:lineRule="auto"/>
+        <w:jc w:val="left"/>
+      </w:pPr>
+    </w:p>
+    <w:p>
+      <w:pPr>
+        <w:spacing w:after="0" w:line="259" w:lineRule="auto"/>
+        <w:jc w:val="left"/>
+      </w:pPr>
     </w:p>
     <w:p>
       <w:pPr>
@@ -3724,6 +3156,7 @@
         <w:ind w:left="355"/>
       </w:pPr>
       <w:r>
+        <w:lastRenderedPageBreak/>
         <w:t xml:space="preserve">4. Reflexões Finais </w:t>
       </w:r>
     </w:p>
@@ -3777,11 +3210,9 @@
       <w:r>
         <w:t xml:space="preserve">Qual técnica de </w:t>
       </w:r>
-      <w:proofErr w:type="spellStart"/>
-      <w:r>
-        <w:t>elicitação</w:t>
-      </w:r>
-      <w:proofErr w:type="spellEnd"/>
+      <w:r>
+        <w:t>licitação</w:t>
+      </w:r>
       <w:r>
         <w:t xml:space="preserve"> se mostrou mais eficaz? </w:t>
       </w:r>
@@ -3856,9 +3287,344 @@
         <w:ind w:left="355"/>
       </w:pPr>
       <w:r>
-        <w:t xml:space="preserve">5. Referências </w:t>
-      </w:r>
-    </w:p>
+        <w:t>5. Referências:</w:t>
+      </w:r>
+    </w:p>
+    <w:p>
+      <w:pPr>
+        <w:spacing w:before="100" w:beforeAutospacing="1" w:after="100" w:afterAutospacing="1" w:line="240" w:lineRule="auto"/>
+        <w:ind w:left="0" w:firstLine="0"/>
+        <w:jc w:val="left"/>
+        <w:rPr>
+          <w:rFonts w:eastAsia="Times New Roman"/>
+          <w:color w:val="auto"/>
+          <w:szCs w:val="24"/>
+        </w:rPr>
+      </w:pPr>
+      <w:r>
+        <w:rPr>
+          <w:rFonts w:eastAsia="Times New Roman"/>
+          <w:color w:val="auto"/>
+          <w:szCs w:val="24"/>
+        </w:rPr>
+        <w:t xml:space="preserve">PRESSMAN, Roger S.; MAXIM, Bruce R. </w:t>
+      </w:r>
+      <w:r>
+        <w:rPr>
+          <w:rFonts w:eastAsia="Times New Roman"/>
+          <w:i/>
+          <w:iCs/>
+          <w:color w:val="auto"/>
+          <w:szCs w:val="24"/>
+        </w:rPr>
+        <w:t>Engenharia de Software: uma abordagem profissional</w:t>
+      </w:r>
+      <w:r>
+        <w:rPr>
+          <w:rFonts w:eastAsia="Times New Roman"/>
+          <w:color w:val="auto"/>
+          <w:szCs w:val="24"/>
+        </w:rPr>
+        <w:t>. 9. ed. Porto Alegre: AMGH, 2021.</w:t>
+      </w:r>
+    </w:p>
+    <w:p>
+      <w:pPr>
+        <w:spacing w:before="100" w:beforeAutospacing="1" w:after="100" w:afterAutospacing="1" w:line="240" w:lineRule="auto"/>
+        <w:ind w:left="0" w:firstLine="0"/>
+        <w:jc w:val="left"/>
+        <w:rPr>
+          <w:rFonts w:eastAsia="Times New Roman"/>
+          <w:color w:val="auto"/>
+          <w:szCs w:val="24"/>
+        </w:rPr>
+      </w:pPr>
+      <w:r>
+        <w:rPr>
+          <w:rFonts w:eastAsia="Times New Roman"/>
+          <w:color w:val="auto"/>
+          <w:szCs w:val="24"/>
+        </w:rPr>
+        <w:t xml:space="preserve">SOMMERVILLE, Ian. </w:t>
+      </w:r>
+      <w:r>
+        <w:rPr>
+          <w:rFonts w:eastAsia="Times New Roman"/>
+          <w:i/>
+          <w:iCs/>
+          <w:color w:val="auto"/>
+          <w:szCs w:val="24"/>
+        </w:rPr>
+        <w:t>Engenharia de Software</w:t>
+      </w:r>
+      <w:r>
+        <w:rPr>
+          <w:rFonts w:eastAsia="Times New Roman"/>
+          <w:color w:val="auto"/>
+          <w:szCs w:val="24"/>
+        </w:rPr>
+        <w:t>. 10. ed. São Paulo: Pearson, 2019.</w:t>
+      </w:r>
+    </w:p>
+    <w:p>
+      <w:pPr>
+        <w:spacing w:before="100" w:beforeAutospacing="1" w:after="100" w:afterAutospacing="1" w:line="240" w:lineRule="auto"/>
+        <w:ind w:left="0" w:firstLine="0"/>
+        <w:jc w:val="left"/>
+        <w:rPr>
+          <w:rFonts w:eastAsia="Times New Roman"/>
+          <w:color w:val="auto"/>
+          <w:szCs w:val="24"/>
+        </w:rPr>
+      </w:pPr>
+      <w:r>
+        <w:rPr>
+          <w:rFonts w:eastAsia="Times New Roman"/>
+          <w:color w:val="auto"/>
+          <w:szCs w:val="24"/>
+        </w:rPr>
+        <w:t xml:space="preserve">BEZERRA, Eduardo. </w:t>
+      </w:r>
+      <w:r>
+        <w:rPr>
+          <w:rFonts w:eastAsia="Times New Roman"/>
+          <w:i/>
+          <w:iCs/>
+          <w:color w:val="auto"/>
+          <w:szCs w:val="24"/>
+        </w:rPr>
+        <w:t>Princípios de Análise e Projeto de Sistemas com UML</w:t>
+      </w:r>
+      <w:r>
+        <w:rPr>
+          <w:rFonts w:eastAsia="Times New Roman"/>
+          <w:color w:val="auto"/>
+          <w:szCs w:val="24"/>
+        </w:rPr>
+        <w:t xml:space="preserve">. 3. ed. Rio de Janeiro: </w:t>
+      </w:r>
+      <w:proofErr w:type="spellStart"/>
+      <w:r>
+        <w:rPr>
+          <w:rFonts w:eastAsia="Times New Roman"/>
+          <w:color w:val="auto"/>
+          <w:szCs w:val="24"/>
+        </w:rPr>
+        <w:t>Elsevier</w:t>
+      </w:r>
+      <w:proofErr w:type="spellEnd"/>
+      <w:r>
+        <w:rPr>
+          <w:rFonts w:eastAsia="Times New Roman"/>
+          <w:color w:val="auto"/>
+          <w:szCs w:val="24"/>
+        </w:rPr>
+        <w:t>, 2016.</w:t>
+      </w:r>
+    </w:p>
+    <w:p>
+      <w:pPr>
+        <w:spacing w:before="100" w:beforeAutospacing="1" w:after="100" w:afterAutospacing="1" w:line="240" w:lineRule="auto"/>
+        <w:ind w:left="0" w:firstLine="0"/>
+        <w:jc w:val="left"/>
+        <w:rPr>
+          <w:rFonts w:eastAsia="Times New Roman"/>
+          <w:color w:val="auto"/>
+          <w:szCs w:val="24"/>
+        </w:rPr>
+      </w:pPr>
+      <w:r>
+        <w:rPr>
+          <w:rFonts w:eastAsia="Times New Roman"/>
+          <w:color w:val="auto"/>
+          <w:szCs w:val="24"/>
+        </w:rPr>
+        <w:t xml:space="preserve">IEEE. </w:t>
+      </w:r>
+      <w:r>
+        <w:rPr>
+          <w:rFonts w:eastAsia="Times New Roman"/>
+          <w:i/>
+          <w:iCs/>
+          <w:color w:val="auto"/>
+          <w:szCs w:val="24"/>
+        </w:rPr>
+        <w:t xml:space="preserve">IEEE </w:t>
+      </w:r>
+      <w:proofErr w:type="spellStart"/>
+      <w:r>
+        <w:rPr>
+          <w:rFonts w:eastAsia="Times New Roman"/>
+          <w:i/>
+          <w:iCs/>
+          <w:color w:val="auto"/>
+          <w:szCs w:val="24"/>
+        </w:rPr>
+        <w:t>Std</w:t>
+      </w:r>
+      <w:proofErr w:type="spellEnd"/>
+      <w:r>
+        <w:rPr>
+          <w:rFonts w:eastAsia="Times New Roman"/>
+          <w:i/>
+          <w:iCs/>
+          <w:color w:val="auto"/>
+          <w:szCs w:val="24"/>
+        </w:rPr>
+        <w:t xml:space="preserve"> 830-1998 – IEEE </w:t>
+      </w:r>
+      <w:proofErr w:type="spellStart"/>
+      <w:r>
+        <w:rPr>
+          <w:rFonts w:eastAsia="Times New Roman"/>
+          <w:i/>
+          <w:iCs/>
+          <w:color w:val="auto"/>
+          <w:szCs w:val="24"/>
+        </w:rPr>
+        <w:t>Recommended</w:t>
+      </w:r>
+      <w:proofErr w:type="spellEnd"/>
+      <w:r>
+        <w:rPr>
+          <w:rFonts w:eastAsia="Times New Roman"/>
+          <w:i/>
+          <w:iCs/>
+          <w:color w:val="auto"/>
+          <w:szCs w:val="24"/>
+        </w:rPr>
+        <w:t xml:space="preserve"> </w:t>
+      </w:r>
+      <w:proofErr w:type="spellStart"/>
+      <w:r>
+        <w:rPr>
+          <w:rFonts w:eastAsia="Times New Roman"/>
+          <w:i/>
+          <w:iCs/>
+          <w:color w:val="auto"/>
+          <w:szCs w:val="24"/>
+        </w:rPr>
+        <w:t>Practice</w:t>
+      </w:r>
+      <w:proofErr w:type="spellEnd"/>
+      <w:r>
+        <w:rPr>
+          <w:rFonts w:eastAsia="Times New Roman"/>
+          <w:i/>
+          <w:iCs/>
+          <w:color w:val="auto"/>
+          <w:szCs w:val="24"/>
+        </w:rPr>
+        <w:t xml:space="preserve"> for Software </w:t>
+      </w:r>
+      <w:proofErr w:type="spellStart"/>
+      <w:r>
+        <w:rPr>
+          <w:rFonts w:eastAsia="Times New Roman"/>
+          <w:i/>
+          <w:iCs/>
+          <w:color w:val="auto"/>
+          <w:szCs w:val="24"/>
+        </w:rPr>
+        <w:t>Requirements</w:t>
+      </w:r>
+      <w:proofErr w:type="spellEnd"/>
+      <w:r>
+        <w:rPr>
+          <w:rFonts w:eastAsia="Times New Roman"/>
+          <w:i/>
+          <w:iCs/>
+          <w:color w:val="auto"/>
+          <w:szCs w:val="24"/>
+        </w:rPr>
+        <w:t xml:space="preserve"> </w:t>
+      </w:r>
+      <w:proofErr w:type="spellStart"/>
+      <w:r>
+        <w:rPr>
+          <w:rFonts w:eastAsia="Times New Roman"/>
+          <w:i/>
+          <w:iCs/>
+          <w:color w:val="auto"/>
+          <w:szCs w:val="24"/>
+        </w:rPr>
+        <w:t>Specifications</w:t>
+      </w:r>
+      <w:proofErr w:type="spellEnd"/>
+      <w:r>
+        <w:rPr>
+          <w:rFonts w:eastAsia="Times New Roman"/>
+          <w:color w:val="auto"/>
+          <w:szCs w:val="24"/>
+        </w:rPr>
+        <w:t xml:space="preserve">. New York: IEEE Computer </w:t>
+      </w:r>
+      <w:proofErr w:type="spellStart"/>
+      <w:r>
+        <w:rPr>
+          <w:rFonts w:eastAsia="Times New Roman"/>
+          <w:color w:val="auto"/>
+          <w:szCs w:val="24"/>
+        </w:rPr>
+        <w:t>Society</w:t>
+      </w:r>
+      <w:proofErr w:type="spellEnd"/>
+      <w:r>
+        <w:rPr>
+          <w:rFonts w:eastAsia="Times New Roman"/>
+          <w:color w:val="auto"/>
+          <w:szCs w:val="24"/>
+        </w:rPr>
+        <w:t>, 1998.</w:t>
+      </w:r>
+    </w:p>
+    <w:p>
+      <w:pPr>
+        <w:spacing w:before="100" w:beforeAutospacing="1" w:after="100" w:afterAutospacing="1" w:line="240" w:lineRule="auto"/>
+        <w:ind w:left="0" w:firstLine="0"/>
+        <w:jc w:val="left"/>
+        <w:rPr>
+          <w:rFonts w:ascii="Times New Roman" w:eastAsia="Times New Roman" w:hAnsi="Times New Roman" w:cs="Times New Roman"/>
+          <w:color w:val="auto"/>
+          <w:szCs w:val="24"/>
+        </w:rPr>
+      </w:pPr>
+      <w:r>
+        <w:rPr>
+          <w:rFonts w:eastAsia="Times New Roman"/>
+          <w:color w:val="auto"/>
+          <w:szCs w:val="24"/>
+        </w:rPr>
+        <w:t xml:space="preserve">PÁDUA, Wilson de Pádua Paula Filho. </w:t>
+      </w:r>
+      <w:r>
+        <w:rPr>
+          <w:rFonts w:eastAsia="Times New Roman"/>
+          <w:i/>
+          <w:iCs/>
+          <w:color w:val="auto"/>
+          <w:szCs w:val="24"/>
+        </w:rPr>
+        <w:t>Engenharia de Software: Fundamentos, Métodos e Padrões</w:t>
+      </w:r>
+      <w:r>
+        <w:rPr>
+          <w:rFonts w:eastAsia="Times New Roman"/>
+          <w:color w:val="auto"/>
+          <w:szCs w:val="24"/>
+        </w:rPr>
+        <w:t>. 3. ed. Rio de Janeiro: LTC, 2012</w:t>
+      </w:r>
+      <w:r>
+        <w:rPr>
+          <w:rFonts w:ascii="Times New Roman" w:eastAsia="Times New Roman" w:hAnsi="Times New Roman" w:cs="Times New Roman"/>
+          <w:color w:val="auto"/>
+          <w:szCs w:val="24"/>
+        </w:rPr>
+        <w:t>.</w:t>
+      </w:r>
+    </w:p>
+    <w:p/>
     <w:p>
       <w:pPr>
         <w:spacing w:after="0" w:line="259" w:lineRule="auto"/>
@@ -3868,18 +3634,6 @@
       <w:r>
         <w:t xml:space="preserve"> </w:t>
       </w:r>
-    </w:p>
-    <w:p>
-      <w:pPr>
-        <w:spacing w:after="0" w:line="259" w:lineRule="auto"/>
-        <w:ind w:left="425" w:firstLine="0"/>
-        <w:jc w:val="left"/>
-      </w:pPr>
-      <w:r>
-        <w:t>resumoAdaptadoLivroTexto_AnaliseProjetoSistema.docx</w:t>
-      </w:r>
-      <w:bookmarkStart w:id="0" w:name="_GoBack"/>
-      <w:bookmarkEnd w:id="0"/>
     </w:p>
     <w:p>
       <w:pPr>
@@ -3887,6 +3641,13 @@
         <w:ind w:left="0" w:firstLine="0"/>
         <w:jc w:val="left"/>
       </w:pPr>
+    </w:p>
+    <w:p>
+      <w:pPr>
+        <w:spacing w:after="160" w:line="259" w:lineRule="auto"/>
+        <w:ind w:left="0" w:firstLine="0"/>
+        <w:jc w:val="left"/>
+      </w:pPr>
       <w:r>
         <w:rPr>
           <w:rFonts w:ascii="Calibri" w:eastAsia="Calibri" w:hAnsi="Calibri" w:cs="Calibri"/>
@@ -3897,6 +3658,34 @@
     </w:p>
     <w:p>
       <w:pPr>
+        <w:spacing w:after="158" w:line="259" w:lineRule="auto"/>
+        <w:ind w:left="0" w:firstLine="0"/>
+        <w:jc w:val="left"/>
+      </w:pPr>
+      <w:r>
+        <w:rPr>
+          <w:rFonts w:ascii="Calibri" w:eastAsia="Calibri" w:hAnsi="Calibri" w:cs="Calibri"/>
+          <w:sz w:val="22"/>
+        </w:rPr>
+        <w:t xml:space="preserve"> </w:t>
+      </w:r>
+    </w:p>
+    <w:p>
+      <w:pPr>
+        <w:spacing w:after="158" w:line="259" w:lineRule="auto"/>
+        <w:ind w:left="0" w:firstLine="0"/>
+        <w:jc w:val="left"/>
+      </w:pPr>
+      <w:r>
+        <w:rPr>
+          <w:rFonts w:ascii="Calibri" w:eastAsia="Calibri" w:hAnsi="Calibri" w:cs="Calibri"/>
+          <w:sz w:val="22"/>
+        </w:rPr>
+        <w:t xml:space="preserve"> </w:t>
+      </w:r>
+    </w:p>
+    <w:p>
+      <w:pPr>
         <w:spacing w:after="160" w:line="259" w:lineRule="auto"/>
         <w:ind w:left="0" w:firstLine="0"/>
         <w:jc w:val="left"/>
@@ -3925,6 +3714,20 @@
     </w:p>
     <w:p>
       <w:pPr>
+        <w:spacing w:after="160" w:line="259" w:lineRule="auto"/>
+        <w:ind w:left="0" w:firstLine="0"/>
+        <w:jc w:val="left"/>
+      </w:pPr>
+      <w:r>
+        <w:rPr>
+          <w:rFonts w:ascii="Calibri" w:eastAsia="Calibri" w:hAnsi="Calibri" w:cs="Calibri"/>
+          <w:sz w:val="22"/>
+        </w:rPr>
+        <w:t xml:space="preserve"> </w:t>
+      </w:r>
+    </w:p>
+    <w:p>
+      <w:pPr>
         <w:spacing w:after="158" w:line="259" w:lineRule="auto"/>
         <w:ind w:left="0" w:firstLine="0"/>
         <w:jc w:val="left"/>
@@ -3934,6 +3737,7 @@
           <w:rFonts w:ascii="Calibri" w:eastAsia="Calibri" w:hAnsi="Calibri" w:cs="Calibri"/>
           <w:sz w:val="22"/>
         </w:rPr>
+        <w:lastRenderedPageBreak/>
         <w:t xml:space="preserve"> </w:t>
       </w:r>
     </w:p>
@@ -3967,6 +3771,20 @@
     </w:p>
     <w:p>
       <w:pPr>
+        <w:spacing w:after="158" w:line="259" w:lineRule="auto"/>
+        <w:ind w:left="0" w:firstLine="0"/>
+        <w:jc w:val="left"/>
+      </w:pPr>
+      <w:r>
+        <w:rPr>
+          <w:rFonts w:ascii="Calibri" w:eastAsia="Calibri" w:hAnsi="Calibri" w:cs="Calibri"/>
+          <w:sz w:val="22"/>
+        </w:rPr>
+        <w:t xml:space="preserve"> </w:t>
+      </w:r>
+    </w:p>
+    <w:p>
+      <w:pPr>
         <w:spacing w:after="160" w:line="259" w:lineRule="auto"/>
         <w:ind w:left="0" w:firstLine="0"/>
         <w:jc w:val="left"/>
@@ -4018,77 +3836,6 @@
           <w:rFonts w:ascii="Calibri" w:eastAsia="Calibri" w:hAnsi="Calibri" w:cs="Calibri"/>
           <w:sz w:val="22"/>
         </w:rPr>
-        <w:t xml:space="preserve"> </w:t>
-      </w:r>
-    </w:p>
-    <w:p>
-      <w:pPr>
-        <w:spacing w:after="158" w:line="259" w:lineRule="auto"/>
-        <w:ind w:left="0" w:firstLine="0"/>
-        <w:jc w:val="left"/>
-      </w:pPr>
-      <w:r>
-        <w:rPr>
-          <w:rFonts w:ascii="Calibri" w:eastAsia="Calibri" w:hAnsi="Calibri" w:cs="Calibri"/>
-          <w:sz w:val="22"/>
-        </w:rPr>
-        <w:t xml:space="preserve"> </w:t>
-      </w:r>
-    </w:p>
-    <w:p>
-      <w:pPr>
-        <w:spacing w:after="160" w:line="259" w:lineRule="auto"/>
-        <w:ind w:left="0" w:firstLine="0"/>
-        <w:jc w:val="left"/>
-      </w:pPr>
-      <w:r>
-        <w:rPr>
-          <w:rFonts w:ascii="Calibri" w:eastAsia="Calibri" w:hAnsi="Calibri" w:cs="Calibri"/>
-          <w:sz w:val="22"/>
-        </w:rPr>
-        <w:t xml:space="preserve"> </w:t>
-      </w:r>
-    </w:p>
-    <w:p>
-      <w:pPr>
-        <w:spacing w:after="158" w:line="259" w:lineRule="auto"/>
-        <w:ind w:left="0" w:firstLine="0"/>
-        <w:jc w:val="left"/>
-      </w:pPr>
-      <w:r>
-        <w:rPr>
-          <w:rFonts w:ascii="Calibri" w:eastAsia="Calibri" w:hAnsi="Calibri" w:cs="Calibri"/>
-          <w:sz w:val="22"/>
-        </w:rPr>
-        <w:t xml:space="preserve"> </w:t>
-      </w:r>
-    </w:p>
-    <w:p>
-      <w:pPr>
-        <w:spacing w:after="160" w:line="259" w:lineRule="auto"/>
-        <w:ind w:left="0" w:firstLine="0"/>
-        <w:jc w:val="left"/>
-      </w:pPr>
-      <w:r>
-        <w:rPr>
-          <w:rFonts w:ascii="Calibri" w:eastAsia="Calibri" w:hAnsi="Calibri" w:cs="Calibri"/>
-          <w:sz w:val="22"/>
-        </w:rPr>
-        <w:t xml:space="preserve"> </w:t>
-      </w:r>
-    </w:p>
-    <w:p>
-      <w:pPr>
-        <w:spacing w:after="158" w:line="259" w:lineRule="auto"/>
-        <w:ind w:left="0" w:firstLine="0"/>
-        <w:jc w:val="left"/>
-      </w:pPr>
-      <w:r>
-        <w:rPr>
-          <w:rFonts w:ascii="Calibri" w:eastAsia="Calibri" w:hAnsi="Calibri" w:cs="Calibri"/>
-          <w:sz w:val="22"/>
-        </w:rPr>
-        <w:lastRenderedPageBreak/>
         <w:t xml:space="preserve"> </w:t>
       </w:r>
     </w:p>
@@ -4210,9 +3957,7 @@
         <w:tblW w:w="9218" w:type="dxa"/>
         <w:tblInd w:w="0" w:type="dxa"/>
         <w:tblCellMar>
-          <w:top w:w="0" w:type="dxa"/>
           <w:left w:w="118" w:type="dxa"/>
-          <w:bottom w:w="0" w:type="dxa"/>
           <w:right w:w="52" w:type="dxa"/>
         </w:tblCellMar>
         <w:tblLook w:val="04A0" w:firstRow="1" w:lastRow="0" w:firstColumn="1" w:lastColumn="0" w:noHBand="0" w:noVBand="1"/>
@@ -4442,79 +4187,103 @@
         <w:ind w:left="422"/>
       </w:pPr>
       <w:r>
-        <w:t>________________________________________________________________</w:t>
-      </w:r>
-    </w:p>
-    <w:p>
-      <w:pPr>
-        <w:ind w:left="422"/>
-      </w:pPr>
-      <w:r>
-        <w:t>________________________________________________________________</w:t>
-      </w:r>
-    </w:p>
-    <w:p>
-      <w:pPr>
-        <w:ind w:left="422"/>
-      </w:pPr>
-      <w:r>
-        <w:t>________________________________________________________________</w:t>
-      </w:r>
-    </w:p>
-    <w:p>
-      <w:pPr>
-        <w:ind w:left="422"/>
-      </w:pPr>
-      <w:r>
-        <w:t>________________________________________________________________</w:t>
-      </w:r>
-    </w:p>
-    <w:p>
-      <w:pPr>
-        <w:ind w:left="422"/>
-      </w:pPr>
-      <w:r>
-        <w:t>________________________________________________________________</w:t>
-      </w:r>
-    </w:p>
-    <w:p>
-      <w:pPr>
-        <w:ind w:left="422"/>
-      </w:pPr>
-      <w:r>
-        <w:t>________________________________________________________________</w:t>
-      </w:r>
-    </w:p>
-    <w:p>
-      <w:pPr>
-        <w:ind w:left="422"/>
-      </w:pPr>
-      <w:r>
-        <w:t>________________________________________________________________</w:t>
-      </w:r>
-    </w:p>
-    <w:p>
-      <w:pPr>
-        <w:ind w:left="422"/>
-      </w:pPr>
-      <w:r>
-        <w:t>________________________________________________________________</w:t>
-      </w:r>
-    </w:p>
-    <w:p>
-      <w:pPr>
-        <w:ind w:left="422"/>
-      </w:pPr>
-      <w:r>
-        <w:t>________________________________________________________________</w:t>
-      </w:r>
-    </w:p>
-    <w:p>
-      <w:pPr>
-        <w:ind w:left="422"/>
-      </w:pPr>
-      <w:r>
-        <w:t xml:space="preserve">________________________________________________________________ </w:t>
+        <w:t>A UML (</w:t>
+      </w:r>
+      <w:proofErr w:type="spellStart"/>
+      <w:r>
+        <w:rPr>
+          <w:rStyle w:val="nfase"/>
+        </w:rPr>
+        <w:t>Unified</w:t>
+      </w:r>
+      <w:proofErr w:type="spellEnd"/>
+      <w:r>
+        <w:rPr>
+          <w:rStyle w:val="nfase"/>
+        </w:rPr>
+        <w:t xml:space="preserve"> </w:t>
+      </w:r>
+      <w:proofErr w:type="spellStart"/>
+      <w:r>
+        <w:rPr>
+          <w:rStyle w:val="nfase"/>
+        </w:rPr>
+        <w:t>Modeling</w:t>
+      </w:r>
+      <w:proofErr w:type="spellEnd"/>
+      <w:r>
+        <w:rPr>
+          <w:rStyle w:val="nfase"/>
+        </w:rPr>
+        <w:t xml:space="preserve"> </w:t>
+      </w:r>
+      <w:proofErr w:type="spellStart"/>
+      <w:r>
+        <w:rPr>
+          <w:rStyle w:val="nfase"/>
+        </w:rPr>
+        <w:t>Language</w:t>
+      </w:r>
+      <w:proofErr w:type="spellEnd"/>
+      <w:r>
+        <w:t xml:space="preserve">) é uma linguagem padrão de modelagem utilizada na engenharia de software para representar, visualizar e documentar sistemas de forma clara e padronizada. Sua importância está em facilitar a comunicação entre desenvolvedores, analistas e clientes, garantindo uma compreensão comum sobre o sistema. Os diagramas UML podem ser divididos em </w:t>
+      </w:r>
+      <w:r>
+        <w:rPr>
+          <w:rStyle w:val="Forte"/>
+          <w:b w:val="0"/>
+        </w:rPr>
+        <w:t>estruturais</w:t>
+      </w:r>
+      <w:r>
+        <w:t xml:space="preserve">, que mostram a organização estática dos elementos (como diagramas de classes, objetos e componentes), e </w:t>
+      </w:r>
+      <w:r>
+        <w:rPr>
+          <w:rStyle w:val="Forte"/>
+          <w:b w:val="0"/>
+        </w:rPr>
+        <w:t>comportamentais</w:t>
+      </w:r>
+      <w:r>
+        <w:t xml:space="preserve">, que representam a dinâmica do sistema e suas interações ao longo do tempo (como </w:t>
+      </w:r>
+      <w:r>
+        <w:lastRenderedPageBreak/>
+        <w:t xml:space="preserve">casos de uso, sequência e atividades). O </w:t>
+      </w:r>
+      <w:r>
+        <w:rPr>
+          <w:rStyle w:val="Forte"/>
+          <w:b w:val="0"/>
+        </w:rPr>
+        <w:t>diagrama de caso de uso</w:t>
+      </w:r>
+      <w:r>
+        <w:t xml:space="preserve"> é aplicado para identificar e descrever as funcionalidades do sistema do ponto de vista do usuário. O </w:t>
+      </w:r>
+      <w:r>
+        <w:rPr>
+          <w:rStyle w:val="Forte"/>
+          <w:b w:val="0"/>
+        </w:rPr>
+        <w:t>diagrama de classes</w:t>
+      </w:r>
+      <w:r>
+        <w:t xml:space="preserve"> detalha a estrutura do sistema, mostrando atributos, métodos e relações entre classes. Já o </w:t>
+      </w:r>
+      <w:r>
+        <w:rPr>
+          <w:rStyle w:val="Forte"/>
+          <w:b w:val="0"/>
+        </w:rPr>
+        <w:t>diagrama de sequência</w:t>
+      </w:r>
+      <w:r>
+        <w:t xml:space="preserve"> é usado para representar a ordem e o fluxo das mensagens trocadas entre objetos em um processo. Assim, a UML contribui diretamente para a qualidade e clareza no desenvolvimento de sistemas</w:t>
+      </w:r>
+      <w:r>
+        <w:t xml:space="preserve"> </w:t>
       </w:r>
     </w:p>
     <w:p>
@@ -4568,74 +4337,20 @@
         <w:jc w:val="left"/>
       </w:pPr>
       <w:r>
-        <w:lastRenderedPageBreak/>
-        <w:t xml:space="preserve"> </w:t>
-      </w:r>
-    </w:p>
-    <w:p>
-      <w:pPr>
-        <w:ind w:left="422"/>
-      </w:pPr>
-      <w:r>
-        <w:t>________________________________________________________________</w:t>
-      </w:r>
-    </w:p>
-    <w:p>
-      <w:pPr>
-        <w:ind w:left="422"/>
-      </w:pPr>
-      <w:r>
-        <w:t>________________________________________________________________</w:t>
-      </w:r>
-    </w:p>
-    <w:p>
-      <w:pPr>
-        <w:ind w:left="422"/>
-      </w:pPr>
-      <w:r>
-        <w:t>________________________________________________________________</w:t>
-      </w:r>
-    </w:p>
-    <w:p>
-      <w:pPr>
-        <w:spacing w:after="2" w:line="359" w:lineRule="auto"/>
-        <w:ind w:left="422"/>
-      </w:pPr>
-      <w:r>
-        <w:t>________________________________________________________________ ________________________________________________________________</w:t>
-      </w:r>
-    </w:p>
-    <w:p>
-      <w:pPr>
-        <w:ind w:left="422"/>
-      </w:pPr>
-      <w:r>
-        <w:t>________________________________________________________________</w:t>
-      </w:r>
-    </w:p>
-    <w:p>
-      <w:pPr>
-        <w:ind w:left="422"/>
-      </w:pPr>
-      <w:r>
-        <w:t>________________________________________________________________</w:t>
-      </w:r>
-    </w:p>
-    <w:p>
-      <w:pPr>
-        <w:spacing w:after="0" w:line="359" w:lineRule="auto"/>
-        <w:ind w:left="422"/>
-      </w:pPr>
-      <w:r>
-        <w:t>________________________________________________________________ ________________________________________________________________</w:t>
-      </w:r>
-    </w:p>
-    <w:p>
-      <w:pPr>
-        <w:ind w:left="422"/>
-      </w:pPr>
-      <w:r>
-        <w:t xml:space="preserve">________________________________________________________________ </w:t>
+        <w:t xml:space="preserve"> </w:t>
+      </w:r>
+      <w:r>
+        <w:t xml:space="preserve">O sistema fictício escolhido é uma </w:t>
+      </w:r>
+      <w:r>
+        <w:rPr>
+          <w:rStyle w:val="Forte"/>
+          <w:b w:val="0"/>
+        </w:rPr>
+        <w:t>plataforma de delivery online</w:t>
+      </w:r>
+      <w:r>
+        <w:t>, cujo objetivo é intermediar pedidos entre clientes, restaurantes e entregadores. Suas principais funcionalidades incluem: cadastro e autenticação de usuários, visualização de cardápios, realização de pedidos, processamento de pagamentos online e rastreamento em tempo real das entregas. O sistema também possibilita que restaurantes cadastrem seus produtos e gerenciem pedidos recebidos, enquanto os entregadores podem atualizar o status da entrega durante o processo.</w:t>
       </w:r>
     </w:p>
     <w:p>
@@ -4645,18 +4360,150 @@
         <w:jc w:val="left"/>
       </w:pPr>
       <w:r>
-        <w:t xml:space="preserve"> </w:t>
-      </w:r>
-    </w:p>
-    <w:p>
-      <w:pPr>
+        <w:br/>
+      </w:r>
+      <w:r>
+        <w:t xml:space="preserve">Os principais </w:t>
+      </w:r>
+      <w:r>
+        <w:rPr>
+          <w:rStyle w:val="Forte"/>
+          <w:b w:val="0"/>
+        </w:rPr>
+        <w:t>atores</w:t>
+      </w:r>
+      <w:r>
+        <w:t xml:space="preserve"> identificados são:</w:t>
+      </w:r>
+    </w:p>
+    <w:p>
+      <w:pPr>
+        <w:pStyle w:val="NormalWeb"/>
+        <w:numPr>
+          <w:ilvl w:val="0"/>
+          <w:numId w:val="22"/>
+        </w:numPr>
+        <w:rPr>
+          <w:rFonts w:ascii="Arial" w:hAnsi="Arial" w:cs="Arial"/>
+        </w:rPr>
+      </w:pPr>
+      <w:r>
+        <w:rPr>
+          <w:rStyle w:val="Forte"/>
+          <w:rFonts w:ascii="Arial" w:hAnsi="Arial" w:cs="Arial"/>
+          <w:b w:val="0"/>
+        </w:rPr>
+        <w:t>Cliente</w:t>
+      </w:r>
+      <w:r>
+        <w:rPr>
+          <w:rFonts w:ascii="Arial" w:hAnsi="Arial" w:cs="Arial"/>
+          <w:b/>
+        </w:rPr>
+        <w:t>:</w:t>
+      </w:r>
+      <w:r>
+        <w:rPr>
+          <w:rFonts w:ascii="Arial" w:hAnsi="Arial" w:cs="Arial"/>
+        </w:rPr>
+        <w:t xml:space="preserve"> acessa cardápio, realiza pedidos, efetua pagamentos e acompanha entregas.</w:t>
+      </w:r>
+    </w:p>
+    <w:p>
+      <w:pPr>
+        <w:pStyle w:val="NormalWeb"/>
+        <w:numPr>
+          <w:ilvl w:val="0"/>
+          <w:numId w:val="22"/>
+        </w:numPr>
+        <w:rPr>
+          <w:rFonts w:ascii="Arial" w:hAnsi="Arial" w:cs="Arial"/>
+        </w:rPr>
+      </w:pPr>
+      <w:r>
+        <w:rPr>
+          <w:rStyle w:val="Forte"/>
+          <w:rFonts w:ascii="Arial" w:hAnsi="Arial" w:cs="Arial"/>
+          <w:b w:val="0"/>
+        </w:rPr>
+        <w:t>Restaurante</w:t>
+      </w:r>
+      <w:r>
+        <w:rPr>
+          <w:rFonts w:ascii="Arial" w:hAnsi="Arial" w:cs="Arial"/>
+        </w:rPr>
+        <w:t>: cadastra cardápio e administra pedidos.</w:t>
+      </w:r>
+    </w:p>
+    <w:p>
+      <w:pPr>
+        <w:pStyle w:val="NormalWeb"/>
+        <w:numPr>
+          <w:ilvl w:val="0"/>
+          <w:numId w:val="22"/>
+        </w:numPr>
+        <w:rPr>
+          <w:rFonts w:ascii="Arial" w:hAnsi="Arial" w:cs="Arial"/>
+        </w:rPr>
+      </w:pPr>
+      <w:r>
+        <w:rPr>
+          <w:rStyle w:val="Forte"/>
+          <w:rFonts w:ascii="Arial" w:hAnsi="Arial" w:cs="Arial"/>
+          <w:b w:val="0"/>
+        </w:rPr>
+        <w:t>Entregador</w:t>
+      </w:r>
+      <w:r>
+        <w:rPr>
+          <w:rFonts w:ascii="Arial" w:hAnsi="Arial" w:cs="Arial"/>
+          <w:b/>
+        </w:rPr>
+        <w:t>:</w:t>
+      </w:r>
+      <w:r>
+        <w:rPr>
+          <w:rFonts w:ascii="Arial" w:hAnsi="Arial" w:cs="Arial"/>
+        </w:rPr>
+        <w:t xml:space="preserve"> recebe solicitações de entrega e atualiza o status do pedido.</w:t>
+      </w:r>
+    </w:p>
+    <w:p>
+      <w:pPr>
+        <w:pStyle w:val="NormalWeb"/>
+        <w:numPr>
+          <w:ilvl w:val="0"/>
+          <w:numId w:val="22"/>
+        </w:numPr>
+        <w:rPr>
+          <w:rFonts w:ascii="Arial" w:hAnsi="Arial" w:cs="Arial"/>
+        </w:rPr>
+      </w:pPr>
+      <w:r>
+        <w:rPr>
+          <w:rStyle w:val="Forte"/>
+          <w:rFonts w:ascii="Arial" w:hAnsi="Arial" w:cs="Arial"/>
+          <w:b w:val="0"/>
+        </w:rPr>
+        <w:t>Sistema de Pagamento</w:t>
+      </w:r>
+      <w:r>
+        <w:rPr>
+          <w:rFonts w:ascii="Arial" w:hAnsi="Arial" w:cs="Arial"/>
+        </w:rPr>
+        <w:t>: ator externo responsável pelo processamento financeiro.</w:t>
+      </w:r>
+    </w:p>
+    <w:p>
+      <w:pPr>
+        <w:ind w:left="0" w:firstLine="0"/>
         <w:sectPr>
-          <w:headerReference w:type="even" r:id="rId9"/>
-          <w:headerReference w:type="default" r:id="rId10"/>
-          <w:footerReference w:type="even" r:id="rId11"/>
-          <w:footerReference w:type="default" r:id="rId12"/>
-          <w:headerReference w:type="first" r:id="rId13"/>
-          <w:footerReference w:type="first" r:id="rId14"/>
+          <w:headerReference w:type="even" r:id="rId10"/>
+          <w:headerReference w:type="default" r:id="rId11"/>
+          <w:footerReference w:type="even" r:id="rId12"/>
+          <w:footerReference w:type="default" r:id="rId13"/>
+          <w:headerReference w:type="first" r:id="rId14"/>
+          <w:footerReference w:type="first" r:id="rId15"/>
           <w:pgSz w:w="11906" w:h="16838"/>
           <w:pgMar w:top="970" w:right="1134" w:bottom="1433" w:left="1702" w:header="467" w:footer="0" w:gutter="0"/>
           <w:cols w:space="720"/>
@@ -4737,6 +4584,60 @@
         </w:rPr>
         <w:t xml:space="preserve"> </w:t>
       </w:r>
+      <w:r>
+        <w:rPr>
+          <w:b/>
+          <w:noProof/>
+        </w:rPr>
+        <w:drawing>
+          <wp:inline distT="0" distB="0" distL="0" distR="0">
+            <wp:extent cx="4781550" cy="4781550"/>
+            <wp:effectExtent l="0" t="0" r="0" b="0"/>
+            <wp:docPr id="3" name="Imagem 3" descr="C:\Users\ALUNO.LAB8-21.000\AppData\Local\Microsoft\Windows\INetCache\Content.Word\d55511ee-be33-4607-9a20-f4789f93959c.png"/>
+            <wp:cNvGraphicFramePr>
+              <a:graphicFrameLocks xmlns:a="http://schemas.openxmlformats.org/drawingml/2006/main" noChangeAspect="1"/>
+            </wp:cNvGraphicFramePr>
+            <a:graphic xmlns:a="http://schemas.openxmlformats.org/drawingml/2006/main">
+              <a:graphicData uri="http://schemas.openxmlformats.org/drawingml/2006/picture">
+                <pic:pic xmlns:pic="http://schemas.openxmlformats.org/drawingml/2006/picture">
+                  <pic:nvPicPr>
+                    <pic:cNvPr id="0" name="Picture 13" descr="C:\Users\ALUNO.LAB8-21.000\AppData\Local\Microsoft\Windows\INetCache\Content.Word\d55511ee-be33-4607-9a20-f4789f93959c.png"/>
+                    <pic:cNvPicPr>
+                      <a:picLocks noChangeAspect="1" noChangeArrowheads="1"/>
+                    </pic:cNvPicPr>
+                  </pic:nvPicPr>
+                  <pic:blipFill>
+                    <a:blip r:embed="rId16">
+                      <a:extLst>
+                        <a:ext uri="{28A0092B-C50C-407E-A947-70E740481C1C}">
+                          <a14:useLocalDpi xmlns:a14="http://schemas.microsoft.com/office/drawing/2010/main" val="0"/>
+                        </a:ext>
+                      </a:extLst>
+                    </a:blip>
+                    <a:srcRect/>
+                    <a:stretch>
+                      <a:fillRect/>
+                    </a:stretch>
+                  </pic:blipFill>
+                  <pic:spPr bwMode="auto">
+                    <a:xfrm>
+                      <a:off x="0" y="0"/>
+                      <a:ext cx="4782169" cy="4782169"/>
+                    </a:xfrm>
+                    <a:prstGeom prst="rect">
+                      <a:avLst/>
+                    </a:prstGeom>
+                    <a:noFill/>
+                    <a:ln>
+                      <a:noFill/>
+                    </a:ln>
+                  </pic:spPr>
+                </pic:pic>
+              </a:graphicData>
+            </a:graphic>
+          </wp:inline>
+        </w:drawing>
+      </w:r>
     </w:p>
     <w:p>
       <w:pPr>
@@ -4956,6 +4857,7 @@
         <w:rPr>
           <w:b/>
         </w:rPr>
+        <w:lastRenderedPageBreak/>
         <w:t xml:space="preserve"> </w:t>
       </w:r>
     </w:p>
@@ -5058,6 +4960,15 @@
     </w:p>
     <w:p>
       <w:pPr>
+        <w:spacing w:after="10"/>
+        <w:ind w:left="425" w:firstLine="0"/>
+      </w:pPr>
+      <w:r>
+        <w:t>As principais dificuldades na criação dos diagramas foram representar de forma clara as relações entre os atores e os casos de uso, além de organizar corretamente as classes e seus relacionamentos no diagrama estrutural. No diagrama de sequência, também foi desafiador definir a ordem das interações sem perder a clareza do fluxo.</w:t>
+      </w:r>
+    </w:p>
+    <w:p>
+      <w:pPr>
         <w:numPr>
           <w:ilvl w:val="0"/>
           <w:numId w:val="8"/>
@@ -5071,6 +4982,15 @@
     </w:p>
     <w:p>
       <w:pPr>
+        <w:spacing w:after="10"/>
+        <w:ind w:left="425" w:firstLine="0"/>
+      </w:pPr>
+      <w:r>
+        <w:t>Os diagramas ajudam no entendimento do sistema ao fornecer uma visão visual e padronizada das funcionalidades, da estrutura e do comportamento, facilitando a comunicação entre desenvolvedores, analistas e clientes. Isso garante que todos compreendam melhor como o sistema deve funcionar antes da implementação.</w:t>
+      </w:r>
+    </w:p>
+    <w:p>
+      <w:pPr>
         <w:numPr>
           <w:ilvl w:val="0"/>
           <w:numId w:val="8"/>
@@ -5084,6 +5004,15 @@
     </w:p>
     <w:p>
       <w:pPr>
+        <w:spacing w:after="10"/>
+        <w:ind w:left="425" w:firstLine="0"/>
+      </w:pPr>
+      <w:r>
+        <w:t>Nesta prática, aprendi que a modelagem com UML é essencial para documentar e validar requisitos, além de reduzir ambiguidades no desenvolvimento. Também percebi que cada tipo de diagrama tem um papel específico e complementar, sendo fundamental para o planejamento e a qualidade do sistema de software.</w:t>
+      </w:r>
+    </w:p>
+    <w:p>
+      <w:pPr>
         <w:spacing w:after="0" w:line="259" w:lineRule="auto"/>
         <w:ind w:left="427" w:firstLine="0"/>
         <w:jc w:val="left"/>
@@ -5113,12 +5042,335 @@
     </w:p>
     <w:p>
       <w:pPr>
+        <w:spacing w:before="100" w:beforeAutospacing="1" w:after="100" w:afterAutospacing="1" w:line="240" w:lineRule="auto"/>
+        <w:ind w:left="0" w:firstLine="0"/>
+        <w:jc w:val="left"/>
+        <w:rPr>
+          <w:rFonts w:eastAsia="Times New Roman"/>
+          <w:color w:val="auto"/>
+          <w:szCs w:val="24"/>
+        </w:rPr>
+      </w:pPr>
+      <w:r>
+        <w:rPr>
+          <w:rFonts w:eastAsia="Times New Roman"/>
+          <w:color w:val="auto"/>
+          <w:szCs w:val="24"/>
+        </w:rPr>
+        <w:t xml:space="preserve">PRESSMAN, Roger S.; MAXIM, Bruce R. </w:t>
+      </w:r>
+      <w:r>
+        <w:rPr>
+          <w:rFonts w:eastAsia="Times New Roman"/>
+          <w:i/>
+          <w:iCs/>
+          <w:color w:val="auto"/>
+          <w:szCs w:val="24"/>
+        </w:rPr>
+        <w:t>Engenharia de Software: uma abordagem profissional</w:t>
+      </w:r>
+      <w:r>
+        <w:rPr>
+          <w:rFonts w:eastAsia="Times New Roman"/>
+          <w:color w:val="auto"/>
+          <w:szCs w:val="24"/>
+        </w:rPr>
+        <w:t>. 9. ed. Porto Alegre: AMGH, 2021.</w:t>
+      </w:r>
+    </w:p>
+    <w:p>
+      <w:pPr>
+        <w:spacing w:before="100" w:beforeAutospacing="1" w:after="100" w:afterAutospacing="1" w:line="240" w:lineRule="auto"/>
+        <w:ind w:left="0" w:firstLine="0"/>
+        <w:jc w:val="left"/>
+        <w:rPr>
+          <w:rFonts w:eastAsia="Times New Roman"/>
+          <w:color w:val="auto"/>
+          <w:szCs w:val="24"/>
+        </w:rPr>
+      </w:pPr>
+      <w:r>
+        <w:rPr>
+          <w:rFonts w:eastAsia="Times New Roman"/>
+          <w:color w:val="auto"/>
+          <w:szCs w:val="24"/>
+        </w:rPr>
+        <w:t xml:space="preserve">SOMMERVILLE, Ian. </w:t>
+      </w:r>
+      <w:r>
+        <w:rPr>
+          <w:rFonts w:eastAsia="Times New Roman"/>
+          <w:i/>
+          <w:iCs/>
+          <w:color w:val="auto"/>
+          <w:szCs w:val="24"/>
+        </w:rPr>
+        <w:t>Engenharia de Software</w:t>
+      </w:r>
+      <w:r>
+        <w:rPr>
+          <w:rFonts w:eastAsia="Times New Roman"/>
+          <w:color w:val="auto"/>
+          <w:szCs w:val="24"/>
+        </w:rPr>
+        <w:t>. 10. ed. São Paulo: Pearson, 2019.</w:t>
+      </w:r>
+    </w:p>
+    <w:p>
+      <w:pPr>
+        <w:spacing w:before="100" w:beforeAutospacing="1" w:after="100" w:afterAutospacing="1" w:line="240" w:lineRule="auto"/>
+        <w:ind w:left="0" w:firstLine="0"/>
+        <w:jc w:val="left"/>
+        <w:rPr>
+          <w:rFonts w:eastAsia="Times New Roman"/>
+          <w:color w:val="auto"/>
+          <w:szCs w:val="24"/>
+        </w:rPr>
+      </w:pPr>
+      <w:r>
+        <w:rPr>
+          <w:rFonts w:eastAsia="Times New Roman"/>
+          <w:color w:val="auto"/>
+          <w:szCs w:val="24"/>
+        </w:rPr>
+        <w:t xml:space="preserve">BEZERRA, Eduardo. </w:t>
+      </w:r>
+      <w:r>
+        <w:rPr>
+          <w:rFonts w:eastAsia="Times New Roman"/>
+          <w:i/>
+          <w:iCs/>
+          <w:color w:val="auto"/>
+          <w:szCs w:val="24"/>
+        </w:rPr>
+        <w:t>Princípios de Análise e Projeto de Sistemas com UML</w:t>
+      </w:r>
+      <w:r>
+        <w:rPr>
+          <w:rFonts w:eastAsia="Times New Roman"/>
+          <w:color w:val="auto"/>
+          <w:szCs w:val="24"/>
+        </w:rPr>
+        <w:t xml:space="preserve">. 3. ed. Rio de Janeiro: </w:t>
+      </w:r>
+      <w:proofErr w:type="spellStart"/>
+      <w:r>
+        <w:rPr>
+          <w:rFonts w:eastAsia="Times New Roman"/>
+          <w:color w:val="auto"/>
+          <w:szCs w:val="24"/>
+        </w:rPr>
+        <w:t>Elsevier</w:t>
+      </w:r>
+      <w:proofErr w:type="spellEnd"/>
+      <w:r>
+        <w:rPr>
+          <w:rFonts w:eastAsia="Times New Roman"/>
+          <w:color w:val="auto"/>
+          <w:szCs w:val="24"/>
+        </w:rPr>
+        <w:t>, 2016.</w:t>
+      </w:r>
+    </w:p>
+    <w:p>
+      <w:pPr>
+        <w:spacing w:before="100" w:beforeAutospacing="1" w:after="100" w:afterAutospacing="1" w:line="240" w:lineRule="auto"/>
+        <w:ind w:left="0" w:firstLine="0"/>
+        <w:jc w:val="left"/>
+        <w:rPr>
+          <w:rFonts w:eastAsia="Times New Roman"/>
+          <w:color w:val="auto"/>
+          <w:szCs w:val="24"/>
+        </w:rPr>
+      </w:pPr>
+      <w:r>
+        <w:rPr>
+          <w:rFonts w:eastAsia="Times New Roman"/>
+          <w:color w:val="auto"/>
+          <w:szCs w:val="24"/>
+        </w:rPr>
+        <w:t xml:space="preserve">PÁDUA, Wilson de Pádua Paula Filho. </w:t>
+      </w:r>
+      <w:r>
+        <w:rPr>
+          <w:rFonts w:eastAsia="Times New Roman"/>
+          <w:i/>
+          <w:iCs/>
+          <w:color w:val="auto"/>
+          <w:szCs w:val="24"/>
+        </w:rPr>
+        <w:t>Engenharia de Software: Fundamentos, Métodos e Padrões</w:t>
+      </w:r>
+      <w:r>
+        <w:rPr>
+          <w:rFonts w:eastAsia="Times New Roman"/>
+          <w:color w:val="auto"/>
+          <w:szCs w:val="24"/>
+        </w:rPr>
+        <w:t>. 3. ed. Rio de Janeiro: LTC, 2012.</w:t>
+      </w:r>
+    </w:p>
+    <w:p>
+      <w:pPr>
+        <w:spacing w:before="100" w:beforeAutospacing="1" w:after="100" w:afterAutospacing="1" w:line="240" w:lineRule="auto"/>
+        <w:ind w:left="0" w:firstLine="0"/>
+        <w:jc w:val="left"/>
+        <w:rPr>
+          <w:rFonts w:eastAsia="Times New Roman"/>
+          <w:color w:val="auto"/>
+          <w:szCs w:val="24"/>
+        </w:rPr>
+      </w:pPr>
+      <w:r>
+        <w:rPr>
+          <w:rFonts w:eastAsia="Times New Roman"/>
+          <w:color w:val="auto"/>
+          <w:szCs w:val="24"/>
+        </w:rPr>
+        <w:t xml:space="preserve">IEEE. </w:t>
+      </w:r>
+      <w:r>
+        <w:rPr>
+          <w:rFonts w:eastAsia="Times New Roman"/>
+          <w:i/>
+          <w:iCs/>
+          <w:color w:val="auto"/>
+          <w:szCs w:val="24"/>
+        </w:rPr>
+        <w:t xml:space="preserve">IEEE </w:t>
+      </w:r>
+      <w:proofErr w:type="spellStart"/>
+      <w:r>
+        <w:rPr>
+          <w:rFonts w:eastAsia="Times New Roman"/>
+          <w:i/>
+          <w:iCs/>
+          <w:color w:val="auto"/>
+          <w:szCs w:val="24"/>
+        </w:rPr>
+        <w:t>Std</w:t>
+      </w:r>
+      <w:proofErr w:type="spellEnd"/>
+      <w:r>
+        <w:rPr>
+          <w:rFonts w:eastAsia="Times New Roman"/>
+          <w:i/>
+          <w:iCs/>
+          <w:color w:val="auto"/>
+          <w:szCs w:val="24"/>
+        </w:rPr>
+        <w:t xml:space="preserve"> 830-1998 – IEEE </w:t>
+      </w:r>
+      <w:proofErr w:type="spellStart"/>
+      <w:r>
+        <w:rPr>
+          <w:rFonts w:eastAsia="Times New Roman"/>
+          <w:i/>
+          <w:iCs/>
+          <w:color w:val="auto"/>
+          <w:szCs w:val="24"/>
+        </w:rPr>
+        <w:t>Recommended</w:t>
+      </w:r>
+      <w:proofErr w:type="spellEnd"/>
+      <w:r>
+        <w:rPr>
+          <w:rFonts w:eastAsia="Times New Roman"/>
+          <w:i/>
+          <w:iCs/>
+          <w:color w:val="auto"/>
+          <w:szCs w:val="24"/>
+        </w:rPr>
+        <w:t xml:space="preserve"> </w:t>
+      </w:r>
+      <w:proofErr w:type="spellStart"/>
+      <w:r>
+        <w:rPr>
+          <w:rFonts w:eastAsia="Times New Roman"/>
+          <w:i/>
+          <w:iCs/>
+          <w:color w:val="auto"/>
+          <w:szCs w:val="24"/>
+        </w:rPr>
+        <w:t>Practice</w:t>
+      </w:r>
+      <w:proofErr w:type="spellEnd"/>
+      <w:r>
+        <w:rPr>
+          <w:rFonts w:eastAsia="Times New Roman"/>
+          <w:i/>
+          <w:iCs/>
+          <w:color w:val="auto"/>
+          <w:szCs w:val="24"/>
+        </w:rPr>
+        <w:t xml:space="preserve"> for Software </w:t>
+      </w:r>
+      <w:proofErr w:type="spellStart"/>
+      <w:r>
+        <w:rPr>
+          <w:rFonts w:eastAsia="Times New Roman"/>
+          <w:i/>
+          <w:iCs/>
+          <w:color w:val="auto"/>
+          <w:szCs w:val="24"/>
+        </w:rPr>
+        <w:t>Requirements</w:t>
+      </w:r>
+      <w:proofErr w:type="spellEnd"/>
+      <w:r>
+        <w:rPr>
+          <w:rFonts w:eastAsia="Times New Roman"/>
+          <w:i/>
+          <w:iCs/>
+          <w:color w:val="auto"/>
+          <w:szCs w:val="24"/>
+        </w:rPr>
+        <w:t xml:space="preserve"> </w:t>
+      </w:r>
+      <w:proofErr w:type="spellStart"/>
+      <w:r>
+        <w:rPr>
+          <w:rFonts w:eastAsia="Times New Roman"/>
+          <w:i/>
+          <w:iCs/>
+          <w:color w:val="auto"/>
+          <w:szCs w:val="24"/>
+        </w:rPr>
+        <w:t>Specifications</w:t>
+      </w:r>
+      <w:proofErr w:type="spellEnd"/>
+      <w:r>
+        <w:rPr>
+          <w:rFonts w:eastAsia="Times New Roman"/>
+          <w:color w:val="auto"/>
+          <w:szCs w:val="24"/>
+        </w:rPr>
+        <w:t xml:space="preserve">. New York: IEEE Computer </w:t>
+      </w:r>
+      <w:proofErr w:type="spellStart"/>
+      <w:r>
+        <w:rPr>
+          <w:rFonts w:eastAsia="Times New Roman"/>
+          <w:color w:val="auto"/>
+          <w:szCs w:val="24"/>
+        </w:rPr>
+        <w:t>Society</w:t>
+      </w:r>
+      <w:proofErr w:type="spellEnd"/>
+      <w:r>
+        <w:rPr>
+          <w:rFonts w:eastAsia="Times New Roman"/>
+          <w:color w:val="auto"/>
+          <w:szCs w:val="24"/>
+        </w:rPr>
+        <w:t>, 1998.</w:t>
+      </w:r>
+    </w:p>
+    <w:p>
+      <w:pPr>
         <w:spacing w:after="10"/>
         <w:ind w:left="422"/>
       </w:pPr>
-      <w:r>
-        <w:t xml:space="preserve">(Inclua pelo menos 1 referência do livro-texto e outras fontes utilizadas.) </w:t>
-      </w:r>
     </w:p>
     <w:p>
       <w:pPr>
@@ -5165,6 +5417,7 @@
           <w:rFonts w:ascii="Calibri" w:eastAsia="Calibri" w:hAnsi="Calibri" w:cs="Calibri"/>
           <w:sz w:val="22"/>
         </w:rPr>
+        <w:lastRenderedPageBreak/>
         <w:t xml:space="preserve"> </w:t>
       </w:r>
     </w:p>
@@ -5221,7 +5474,6 @@
           <w:rFonts w:ascii="Calibri" w:eastAsia="Calibri" w:hAnsi="Calibri" w:cs="Calibri"/>
           <w:sz w:val="22"/>
         </w:rPr>
-        <w:lastRenderedPageBreak/>
         <w:t xml:space="preserve"> </w:t>
       </w:r>
     </w:p>
@@ -5259,9 +5511,7 @@
         <w:tblW w:w="9218" w:type="dxa"/>
         <w:tblInd w:w="0" w:type="dxa"/>
         <w:tblCellMar>
-          <w:top w:w="0" w:type="dxa"/>
           <w:left w:w="118" w:type="dxa"/>
-          <w:bottom w:w="0" w:type="dxa"/>
           <w:right w:w="52" w:type="dxa"/>
         </w:tblCellMar>
         <w:tblLook w:val="04A0" w:firstRow="1" w:lastRow="0" w:firstColumn="1" w:lastColumn="0" w:noHBand="0" w:noVBand="1"/>
@@ -5515,79 +5765,105 @@
     </w:p>
     <w:p>
       <w:pPr>
-        <w:ind w:left="422"/>
-      </w:pPr>
-      <w:r>
-        <w:t>________________________________________________________________</w:t>
-      </w:r>
-    </w:p>
-    <w:p>
-      <w:pPr>
-        <w:spacing w:after="2" w:line="359" w:lineRule="auto"/>
-        <w:ind w:left="422"/>
-      </w:pPr>
-      <w:r>
-        <w:t>________________________________________________________________ ________________________________________________________________</w:t>
-      </w:r>
-    </w:p>
-    <w:p>
-      <w:pPr>
-        <w:ind w:left="422"/>
-      </w:pPr>
-      <w:r>
-        <w:t>________________________________________________________________</w:t>
-      </w:r>
-    </w:p>
-    <w:p>
-      <w:pPr>
-        <w:ind w:left="422"/>
-      </w:pPr>
-      <w:r>
-        <w:t>________________________________________________________________</w:t>
-      </w:r>
-    </w:p>
-    <w:p>
-      <w:pPr>
-        <w:spacing w:after="3" w:line="359" w:lineRule="auto"/>
-        <w:ind w:left="422"/>
-      </w:pPr>
-      <w:r>
-        <w:t>________________________________________________________________ ________________________________________________________________</w:t>
-      </w:r>
-    </w:p>
-    <w:p>
-      <w:pPr>
-        <w:ind w:left="422"/>
-      </w:pPr>
-      <w:r>
-        <w:t>________________________________________________________________</w:t>
-      </w:r>
-    </w:p>
-    <w:p>
-      <w:pPr>
-        <w:ind w:left="422"/>
-      </w:pPr>
-      <w:r>
-        <w:t>________________________________________________________________</w:t>
-      </w:r>
-    </w:p>
-    <w:p>
-      <w:pPr>
-        <w:ind w:left="422"/>
-      </w:pPr>
-      <w:r>
-        <w:t xml:space="preserve">________________________________________________________________ </w:t>
-      </w:r>
-    </w:p>
-    <w:p>
-      <w:pPr>
         <w:spacing w:after="0" w:line="259" w:lineRule="auto"/>
         <w:ind w:left="425" w:firstLine="0"/>
         <w:jc w:val="left"/>
       </w:pPr>
       <w:r>
-        <w:t xml:space="preserve"> </w:t>
-      </w:r>
+        <w:t xml:space="preserve">Os </w:t>
+      </w:r>
+      <w:r>
+        <w:rPr>
+          <w:rStyle w:val="Forte"/>
+          <w:b w:val="0"/>
+        </w:rPr>
+        <w:t>padrões de design</w:t>
+      </w:r>
+      <w:r>
+        <w:t xml:space="preserve"> são soluções reutilizáveis para problemas recorrentes no desenvolvimento de software, que auxiliam a criar sistemas mais organizados, flexíveis e de fácil manutenção. Sua importância está em fornecer boas práticas consolidadas, reduzindo erros e aumentando a produtividade das equipes. Entre os exemplos mais conhecidos estão o </w:t>
+      </w:r>
+      <w:proofErr w:type="spellStart"/>
+      <w:r>
+        <w:rPr>
+          <w:rStyle w:val="Forte"/>
+          <w:b w:val="0"/>
+        </w:rPr>
+        <w:t>Factory</w:t>
+      </w:r>
+      <w:proofErr w:type="spellEnd"/>
+      <w:r>
+        <w:rPr>
+          <w:rStyle w:val="Forte"/>
+          <w:b w:val="0"/>
+        </w:rPr>
+        <w:t xml:space="preserve"> </w:t>
+      </w:r>
+      <w:proofErr w:type="spellStart"/>
+      <w:r>
+        <w:rPr>
+          <w:rStyle w:val="Forte"/>
+          <w:b w:val="0"/>
+        </w:rPr>
+        <w:t>Method</w:t>
+      </w:r>
+      <w:proofErr w:type="spellEnd"/>
+      <w:r>
+        <w:t xml:space="preserve">, que centraliza a criação de objetos sem expor a lógica de instância; o </w:t>
+      </w:r>
+      <w:proofErr w:type="spellStart"/>
+      <w:r>
+        <w:rPr>
+          <w:rStyle w:val="Forte"/>
+          <w:b w:val="0"/>
+        </w:rPr>
+        <w:t>Singleton</w:t>
+      </w:r>
+      <w:proofErr w:type="spellEnd"/>
+      <w:r>
+        <w:t xml:space="preserve">, que garante a existência de apenas uma instância de uma classe em todo o sistema; e o </w:t>
+      </w:r>
+      <w:proofErr w:type="spellStart"/>
+      <w:r>
+        <w:rPr>
+          <w:rStyle w:val="Forte"/>
+          <w:b w:val="0"/>
+        </w:rPr>
+        <w:t>Observer</w:t>
+      </w:r>
+      <w:proofErr w:type="spellEnd"/>
+      <w:r>
+        <w:t xml:space="preserve">, que permite a comunicação reativa entre objetos, útil em sistemas com notificações e eventos. Já a </w:t>
+      </w:r>
+      <w:r>
+        <w:rPr>
+          <w:rStyle w:val="Forte"/>
+          <w:b w:val="0"/>
+        </w:rPr>
+        <w:t>arquitetura</w:t>
+      </w:r>
+      <w:r>
+        <w:rPr>
+          <w:rStyle w:val="Forte"/>
+        </w:rPr>
+        <w:t xml:space="preserve"> </w:t>
+      </w:r>
+      <w:r>
+        <w:rPr>
+          <w:rStyle w:val="Forte"/>
+          <w:b w:val="0"/>
+        </w:rPr>
+        <w:t>multicamadas</w:t>
+      </w:r>
+      <w:r>
+        <w:t xml:space="preserve"> relaciona-se ao design de software por dividir a aplicação em camadas independentes, como apresentação, negócio e persistência, facilitando a aplicação de padrões de design e promovendo modularidade, reutilização de código e maior escalabilidade no desenvolvimento de sistemas.</w:t>
+      </w:r>
+    </w:p>
+    <w:p>
+      <w:pPr>
+        <w:spacing w:after="0" w:line="259" w:lineRule="auto"/>
+        <w:ind w:left="425" w:firstLine="0"/>
+        <w:jc w:val="left"/>
+      </w:pPr>
     </w:p>
     <w:p>
       <w:pPr>
@@ -5618,6 +5894,50 @@
       </w:pPr>
       <w:r>
         <w:t xml:space="preserve">(Cole aqui o código desenvolvido em Python ou C, comentando as principais partes que aplicam o padrão de projeto escolhido.) </w:t>
+      </w:r>
+    </w:p>
+    <w:p>
+      <w:pPr>
+        <w:spacing w:after="0"/>
+        <w:ind w:left="422"/>
+      </w:pPr>
+      <w:r>
+        <w:lastRenderedPageBreak/>
+        <w:drawing>
+          <wp:inline distT="0" distB="0" distL="0" distR="0" wp14:anchorId="58B0BBC0" wp14:editId="4B5D099E">
+            <wp:extent cx="5010849" cy="6763694"/>
+            <wp:effectExtent l="0" t="0" r="0" b="0"/>
+            <wp:docPr id="5" name="Imagem 5"/>
+            <wp:cNvGraphicFramePr>
+              <a:graphicFrameLocks xmlns:a="http://schemas.openxmlformats.org/drawingml/2006/main" noChangeAspect="1"/>
+            </wp:cNvGraphicFramePr>
+            <a:graphic xmlns:a="http://schemas.openxmlformats.org/drawingml/2006/main">
+              <a:graphicData uri="http://schemas.openxmlformats.org/drawingml/2006/picture">
+                <pic:pic xmlns:pic="http://schemas.openxmlformats.org/drawingml/2006/picture">
+                  <pic:nvPicPr>
+                    <pic:cNvPr id="1" name=""/>
+                    <pic:cNvPicPr/>
+                  </pic:nvPicPr>
+                  <pic:blipFill>
+                    <a:blip r:embed="rId17"/>
+                    <a:stretch>
+                      <a:fillRect/>
+                    </a:stretch>
+                  </pic:blipFill>
+                  <pic:spPr>
+                    <a:xfrm>
+                      <a:off x="0" y="0"/>
+                      <a:ext cx="5010849" cy="6763694"/>
+                    </a:xfrm>
+                    <a:prstGeom prst="rect">
+                      <a:avLst/>
+                    </a:prstGeom>
+                  </pic:spPr>
+                </pic:pic>
+              </a:graphicData>
+            </a:graphic>
+          </wp:inline>
+        </w:drawing>
       </w:r>
     </w:p>
     <w:p>
@@ -5686,9 +6006,26 @@
         <w:jc w:val="left"/>
       </w:pPr>
       <w:r>
+        <w:t xml:space="preserve"> </w:t>
+      </w:r>
+    </w:p>
+    <w:p>
+      <w:pPr>
+        <w:spacing w:after="0" w:line="259" w:lineRule="auto"/>
+        <w:ind w:left="427" w:firstLine="0"/>
+        <w:jc w:val="left"/>
+      </w:pPr>
+      <w:r>
         <w:lastRenderedPageBreak/>
         <w:t xml:space="preserve"> </w:t>
       </w:r>
+      <w:r>
+        <w:pict>
+          <v:shape id="_x0000_i1038" type="#_x0000_t75" style="width:453pt;height:453pt">
+            <v:imagedata r:id="rId18" o:title="7b6cb08d-8f0c-43fe-93ad-3f8d09b7ffa0"/>
+          </v:shape>
+        </w:pict>
+      </w:r>
     </w:p>
     <w:p>
       <w:pPr>
@@ -5857,16 +6194,7 @@
         <w:jc w:val="left"/>
       </w:pPr>
       <w:r>
-        <w:t xml:space="preserve"> </w:t>
-      </w:r>
-    </w:p>
-    <w:p>
-      <w:pPr>
-        <w:spacing w:after="0" w:line="259" w:lineRule="auto"/>
-        <w:ind w:left="427" w:firstLine="0"/>
-        <w:jc w:val="left"/>
-      </w:pPr>
-      <w:r>
+        <w:lastRenderedPageBreak/>
         <w:t xml:space="preserve"> </w:t>
       </w:r>
     </w:p>
@@ -5974,6 +6302,15 @@
     </w:p>
     <w:p>
       <w:pPr>
+        <w:spacing w:after="10"/>
+        <w:ind w:left="425" w:right="723" w:firstLine="0"/>
+      </w:pPr>
+      <w:r>
+        <w:t>Durante a implementação do padrão de design, a principal dificuldade foi compreender como aplicá-lo corretamente ao contexto do problema. Alguns desafios específicos incluíram identificar onde criar as abstrações necessárias, evitar dependências excessivas entre classes e garantir que o padrão realmente resolvesse o problema sem complicar o código. Além disso, adaptar conceitos teóricos para uma solução prática exigiu atenção aos detalhes e testes constantes.</w:t>
+      </w:r>
+    </w:p>
+    <w:p>
+      <w:pPr>
         <w:numPr>
           <w:ilvl w:val="0"/>
           <w:numId w:val="10"/>
@@ -5982,7 +6319,25 @@
         <w:ind w:right="723" w:hanging="358"/>
       </w:pPr>
       <w:r>
-        <w:t xml:space="preserve">Como os padrões de design ajudam na manutenção do software? </w:t>
+        <w:t>Como os padrões de design ajudam na manutenção do software?</w:t>
+      </w:r>
+    </w:p>
+    <w:p>
+      <w:pPr>
+        <w:spacing w:after="0"/>
+        <w:ind w:left="425" w:right="723" w:firstLine="0"/>
+      </w:pPr>
+      <w:r>
+        <w:t>Os padrões de design facilitam a manutenção do software porque fornecem soluções testadas e reconhecidas para problemas recorrentes, promovendo código mais organizado, legível e modular. Eles ajudam a reduzir a duplicação de código, facilitam a extensão de funcionalidades e tornam mais simples a identificação e correção de erros. Com padrões bem aplicados, novos desenvolvedores podem compreender o sistema mais rapidamente, garantindo consistência e qualidade ao longo do tempo.</w:t>
+      </w:r>
+    </w:p>
+    <w:p>
+      <w:pPr>
+        <w:spacing w:after="0"/>
+        <w:ind w:left="67" w:right="723" w:firstLine="0"/>
+      </w:pPr>
+      <w:r>
+        <w:t xml:space="preserve"> </w:t>
       </w:r>
       <w:r>
         <w:rPr>
@@ -5992,6 +6347,15 @@
       </w:r>
       <w:r>
         <w:t xml:space="preserve"> O que você aprendeu nesta prática? </w:t>
+      </w:r>
+    </w:p>
+    <w:p>
+      <w:pPr>
+        <w:spacing w:after="0"/>
+        <w:ind w:right="723"/>
+      </w:pPr>
+      <w:r>
+        <w:t>Nesta prática, aprendi a importância de pensar no design antes de codificar, identificando cenários em que a aplicação de padrões de design traz benefícios claros. Também compreendi melhor como cada padrão resolve problemas específicos e como escolher o padrão adequado dependendo do contexto. Além disso, a experiência prática reforçou a importância de escrever código limpo e modular, considerando sempre a manutenção futura do sistema.</w:t>
       </w:r>
     </w:p>
     <w:p>
@@ -6028,12 +6392,292 @@
     </w:p>
     <w:p>
       <w:pPr>
+        <w:pStyle w:val="NormalWeb"/>
+        <w:rPr>
+          <w:rFonts w:ascii="Arial" w:hAnsi="Arial" w:cs="Arial"/>
+        </w:rPr>
+      </w:pPr>
+      <w:r>
+        <w:rPr>
+          <w:rFonts w:ascii="Arial" w:hAnsi="Arial" w:cs="Arial"/>
+        </w:rPr>
+        <w:t xml:space="preserve">GAMMA, Erich; HELM, Richard; JOHNSON, Ralph; VLISSIDES, John. </w:t>
+      </w:r>
+      <w:r>
+        <w:rPr>
+          <w:rStyle w:val="nfase"/>
+          <w:rFonts w:ascii="Arial" w:hAnsi="Arial" w:cs="Arial"/>
+        </w:rPr>
+        <w:t xml:space="preserve">Design </w:t>
+      </w:r>
+      <w:proofErr w:type="spellStart"/>
+      <w:r>
+        <w:rPr>
+          <w:rStyle w:val="nfase"/>
+          <w:rFonts w:ascii="Arial" w:hAnsi="Arial" w:cs="Arial"/>
+        </w:rPr>
+        <w:t>Patterns</w:t>
+      </w:r>
+      <w:proofErr w:type="spellEnd"/>
+      <w:r>
+        <w:rPr>
+          <w:rStyle w:val="nfase"/>
+          <w:rFonts w:ascii="Arial" w:hAnsi="Arial" w:cs="Arial"/>
+        </w:rPr>
+        <w:t xml:space="preserve">: </w:t>
+      </w:r>
+      <w:proofErr w:type="spellStart"/>
+      <w:r>
+        <w:rPr>
+          <w:rStyle w:val="nfase"/>
+          <w:rFonts w:ascii="Arial" w:hAnsi="Arial" w:cs="Arial"/>
+        </w:rPr>
+        <w:t>Elements</w:t>
+      </w:r>
+      <w:proofErr w:type="spellEnd"/>
+      <w:r>
+        <w:rPr>
+          <w:rStyle w:val="nfase"/>
+          <w:rFonts w:ascii="Arial" w:hAnsi="Arial" w:cs="Arial"/>
+        </w:rPr>
+        <w:t xml:space="preserve"> </w:t>
+      </w:r>
+      <w:proofErr w:type="spellStart"/>
+      <w:r>
+        <w:rPr>
+          <w:rStyle w:val="nfase"/>
+          <w:rFonts w:ascii="Arial" w:hAnsi="Arial" w:cs="Arial"/>
+        </w:rPr>
+        <w:t>of</w:t>
+      </w:r>
+      <w:proofErr w:type="spellEnd"/>
+      <w:r>
+        <w:rPr>
+          <w:rStyle w:val="nfase"/>
+          <w:rFonts w:ascii="Arial" w:hAnsi="Arial" w:cs="Arial"/>
+        </w:rPr>
+        <w:t xml:space="preserve"> </w:t>
+      </w:r>
+      <w:proofErr w:type="spellStart"/>
+      <w:r>
+        <w:rPr>
+          <w:rStyle w:val="nfase"/>
+          <w:rFonts w:ascii="Arial" w:hAnsi="Arial" w:cs="Arial"/>
+        </w:rPr>
+        <w:t>Reusable</w:t>
+      </w:r>
+      <w:proofErr w:type="spellEnd"/>
+      <w:r>
+        <w:rPr>
+          <w:rStyle w:val="nfase"/>
+          <w:rFonts w:ascii="Arial" w:hAnsi="Arial" w:cs="Arial"/>
+        </w:rPr>
+        <w:t xml:space="preserve"> </w:t>
+      </w:r>
+      <w:proofErr w:type="spellStart"/>
+      <w:r>
+        <w:rPr>
+          <w:rStyle w:val="nfase"/>
+          <w:rFonts w:ascii="Arial" w:hAnsi="Arial" w:cs="Arial"/>
+        </w:rPr>
+        <w:t>Object-Oriented</w:t>
+      </w:r>
+      <w:proofErr w:type="spellEnd"/>
+      <w:r>
+        <w:rPr>
+          <w:rStyle w:val="nfase"/>
+          <w:rFonts w:ascii="Arial" w:hAnsi="Arial" w:cs="Arial"/>
+        </w:rPr>
+        <w:t xml:space="preserve"> Software</w:t>
+      </w:r>
+      <w:r>
+        <w:rPr>
+          <w:rFonts w:ascii="Arial" w:hAnsi="Arial" w:cs="Arial"/>
+        </w:rPr>
+        <w:t xml:space="preserve">. Boston: </w:t>
+      </w:r>
+      <w:proofErr w:type="spellStart"/>
+      <w:r>
+        <w:rPr>
+          <w:rFonts w:ascii="Arial" w:hAnsi="Arial" w:cs="Arial"/>
+        </w:rPr>
+        <w:t>Addison</w:t>
+      </w:r>
+      <w:proofErr w:type="spellEnd"/>
+      <w:r>
+        <w:rPr>
+          <w:rFonts w:ascii="Arial" w:hAnsi="Arial" w:cs="Arial"/>
+        </w:rPr>
+        <w:t>-Wesley, 1995.</w:t>
+      </w:r>
+    </w:p>
+    <w:p>
+      <w:pPr>
+        <w:pStyle w:val="NormalWeb"/>
+        <w:rPr>
+          <w:rFonts w:ascii="Arial" w:hAnsi="Arial" w:cs="Arial"/>
+        </w:rPr>
+      </w:pPr>
+      <w:r>
+        <w:rPr>
+          <w:rFonts w:ascii="Arial" w:hAnsi="Arial" w:cs="Arial"/>
+        </w:rPr>
+        <w:t xml:space="preserve">FREEMAN, Eric; FREEMAN, Elisabeth. </w:t>
+      </w:r>
+      <w:r>
+        <w:rPr>
+          <w:rStyle w:val="nfase"/>
+          <w:rFonts w:ascii="Arial" w:hAnsi="Arial" w:cs="Arial"/>
+        </w:rPr>
+        <w:t xml:space="preserve">Head </w:t>
+      </w:r>
+      <w:proofErr w:type="spellStart"/>
+      <w:r>
+        <w:rPr>
+          <w:rStyle w:val="nfase"/>
+          <w:rFonts w:ascii="Arial" w:hAnsi="Arial" w:cs="Arial"/>
+        </w:rPr>
+        <w:t>First</w:t>
+      </w:r>
+      <w:proofErr w:type="spellEnd"/>
+      <w:r>
+        <w:rPr>
+          <w:rStyle w:val="nfase"/>
+          <w:rFonts w:ascii="Arial" w:hAnsi="Arial" w:cs="Arial"/>
+        </w:rPr>
+        <w:t xml:space="preserve"> Design </w:t>
+      </w:r>
+      <w:proofErr w:type="spellStart"/>
+      <w:r>
+        <w:rPr>
+          <w:rStyle w:val="nfase"/>
+          <w:rFonts w:ascii="Arial" w:hAnsi="Arial" w:cs="Arial"/>
+        </w:rPr>
+        <w:t>Patterns</w:t>
+      </w:r>
+      <w:proofErr w:type="spellEnd"/>
+      <w:r>
+        <w:rPr>
+          <w:rFonts w:ascii="Arial" w:hAnsi="Arial" w:cs="Arial"/>
+        </w:rPr>
+        <w:t xml:space="preserve">. 2. ed. </w:t>
+      </w:r>
+      <w:proofErr w:type="spellStart"/>
+      <w:r>
+        <w:rPr>
+          <w:rFonts w:ascii="Arial" w:hAnsi="Arial" w:cs="Arial"/>
+        </w:rPr>
+        <w:t>O’Reilly</w:t>
+      </w:r>
+      <w:proofErr w:type="spellEnd"/>
+      <w:r>
+        <w:rPr>
+          <w:rFonts w:ascii="Arial" w:hAnsi="Arial" w:cs="Arial"/>
+        </w:rPr>
+        <w:t xml:space="preserve"> Media, 2020.</w:t>
+      </w:r>
+    </w:p>
+    <w:p>
+      <w:pPr>
+        <w:pStyle w:val="NormalWeb"/>
+        <w:rPr>
+          <w:rFonts w:ascii="Arial" w:hAnsi="Arial" w:cs="Arial"/>
+        </w:rPr>
+      </w:pPr>
+      <w:r>
+        <w:rPr>
+          <w:rFonts w:ascii="Arial" w:hAnsi="Arial" w:cs="Arial"/>
+        </w:rPr>
+        <w:t xml:space="preserve">SILVA, João. </w:t>
+      </w:r>
+      <w:r>
+        <w:rPr>
+          <w:rStyle w:val="nfase"/>
+          <w:rFonts w:ascii="Arial" w:hAnsi="Arial" w:cs="Arial"/>
+        </w:rPr>
+        <w:t>Padrões de Projeto em Java: Guia Prático</w:t>
+      </w:r>
+      <w:r>
+        <w:rPr>
+          <w:rFonts w:ascii="Arial" w:hAnsi="Arial" w:cs="Arial"/>
+        </w:rPr>
+        <w:t xml:space="preserve">. São Paulo: </w:t>
+      </w:r>
+      <w:proofErr w:type="spellStart"/>
+      <w:r>
+        <w:rPr>
+          <w:rFonts w:ascii="Arial" w:hAnsi="Arial" w:cs="Arial"/>
+        </w:rPr>
+        <w:t>Novatec</w:t>
+      </w:r>
+      <w:proofErr w:type="spellEnd"/>
+      <w:r>
+        <w:rPr>
+          <w:rFonts w:ascii="Arial" w:hAnsi="Arial" w:cs="Arial"/>
+        </w:rPr>
+        <w:t>, 2018.</w:t>
+      </w:r>
+    </w:p>
+    <w:p>
+      <w:pPr>
+        <w:pStyle w:val="NormalWeb"/>
+        <w:rPr>
+          <w:rFonts w:ascii="Arial" w:hAnsi="Arial" w:cs="Arial"/>
+        </w:rPr>
+      </w:pPr>
+      <w:bookmarkStart w:id="0" w:name="_GoBack"/>
+      <w:bookmarkEnd w:id="0"/>
+      <w:r>
+        <w:rPr>
+          <w:rFonts w:ascii="Arial" w:hAnsi="Arial" w:cs="Arial"/>
+        </w:rPr>
+        <w:lastRenderedPageBreak/>
+        <w:t xml:space="preserve">W3Schools. </w:t>
+      </w:r>
+      <w:r>
+        <w:rPr>
+          <w:rStyle w:val="nfase"/>
+          <w:rFonts w:ascii="Arial" w:hAnsi="Arial" w:cs="Arial"/>
+        </w:rPr>
+        <w:t xml:space="preserve">Python </w:t>
+      </w:r>
+      <w:proofErr w:type="spellStart"/>
+      <w:r>
+        <w:rPr>
+          <w:rStyle w:val="nfase"/>
+          <w:rFonts w:ascii="Arial" w:hAnsi="Arial" w:cs="Arial"/>
+        </w:rPr>
+        <w:t>Programming</w:t>
+      </w:r>
+      <w:proofErr w:type="spellEnd"/>
+      <w:r>
+        <w:rPr>
+          <w:rStyle w:val="nfase"/>
+          <w:rFonts w:ascii="Arial" w:hAnsi="Arial" w:cs="Arial"/>
+        </w:rPr>
+        <w:t xml:space="preserve"> </w:t>
+      </w:r>
+      <w:proofErr w:type="spellStart"/>
+      <w:r>
+        <w:rPr>
+          <w:rStyle w:val="nfase"/>
+          <w:rFonts w:ascii="Arial" w:hAnsi="Arial" w:cs="Arial"/>
+        </w:rPr>
+        <w:t>Tutorials</w:t>
+      </w:r>
+      <w:proofErr w:type="spellEnd"/>
+      <w:r>
+        <w:rPr>
+          <w:rFonts w:ascii="Arial" w:hAnsi="Arial" w:cs="Arial"/>
+        </w:rPr>
+        <w:t>. Disponível em: https://www.w3schools.com/python/. Acesso em: 27 set. 2025.</w:t>
+      </w:r>
+    </w:p>
+    <w:p>
+      <w:pPr>
         <w:spacing w:after="10"/>
         <w:ind w:left="422"/>
       </w:pPr>
-      <w:r>
-        <w:t xml:space="preserve">(Inclua pelo menos 1 referência do livro-texto e outras fontes utilizadas.) </w:t>
-      </w:r>
     </w:p>
     <w:p>
       <w:pPr>
@@ -6117,9 +6761,7 @@
         <w:tblW w:w="9218" w:type="dxa"/>
         <w:tblInd w:w="0" w:type="dxa"/>
         <w:tblCellMar>
-          <w:top w:w="0" w:type="dxa"/>
           <w:left w:w="118" w:type="dxa"/>
-          <w:bottom w:w="0" w:type="dxa"/>
           <w:right w:w="52" w:type="dxa"/>
         </w:tblCellMar>
         <w:tblLook w:val="04A0" w:firstRow="1" w:lastRow="0" w:firstColumn="1" w:lastColumn="0" w:noHBand="0" w:noVBand="1"/>
@@ -6153,7 +6795,6 @@
               <w:rPr>
                 <w:b/>
               </w:rPr>
-              <w:lastRenderedPageBreak/>
               <w:t xml:space="preserve">Instituto de Ciências Exatas e Tecnologia </w:t>
             </w:r>
           </w:p>
@@ -6498,6 +7139,7 @@
         <w:ind w:left="422"/>
       </w:pPr>
       <w:r>
+        <w:lastRenderedPageBreak/>
         <w:t>________________________________________________________________</w:t>
       </w:r>
     </w:p>
@@ -6541,7 +7183,6 @@
         <w:ind w:left="422"/>
       </w:pPr>
       <w:r>
-        <w:lastRenderedPageBreak/>
         <w:t xml:space="preserve">________________________________________________________________ </w:t>
       </w:r>
       <w:r>
@@ -6892,6 +7533,7 @@
         <w:jc w:val="left"/>
       </w:pPr>
       <w:r>
+        <w:lastRenderedPageBreak/>
         <w:t xml:space="preserve"> </w:t>
       </w:r>
     </w:p>
@@ -7002,7 +7644,6 @@
         <w:jc w:val="left"/>
       </w:pPr>
       <w:r>
-        <w:lastRenderedPageBreak/>
         <w:t xml:space="preserve"> </w:t>
       </w:r>
     </w:p>
@@ -7052,9 +7693,7 @@
         <w:tblW w:w="9218" w:type="dxa"/>
         <w:tblInd w:w="0" w:type="dxa"/>
         <w:tblCellMar>
-          <w:top w:w="0" w:type="dxa"/>
           <w:left w:w="77" w:type="dxa"/>
-          <w:bottom w:w="0" w:type="dxa"/>
           <w:right w:w="15" w:type="dxa"/>
         </w:tblCellMar>
         <w:tblLook w:val="04A0" w:firstRow="1" w:lastRow="0" w:firstColumn="1" w:lastColumn="0" w:noHBand="0" w:noVBand="1"/>
@@ -7331,6 +7970,7 @@
         <w:ind w:left="422"/>
       </w:pPr>
       <w:r>
+        <w:lastRenderedPageBreak/>
         <w:t>________________________________________________________________</w:t>
       </w:r>
     </w:p>
@@ -7400,7 +8040,6 @@
         <w:jc w:val="left"/>
       </w:pPr>
       <w:r>
-        <w:lastRenderedPageBreak/>
         <w:t xml:space="preserve"> </w:t>
       </w:r>
     </w:p>
@@ -7692,6 +8331,7 @@
         <w:jc w:val="left"/>
       </w:pPr>
       <w:r>
+        <w:lastRenderedPageBreak/>
         <w:t xml:space="preserve"> </w:t>
       </w:r>
     </w:p>
@@ -7792,7 +8432,6 @@
         <w:jc w:val="left"/>
       </w:pPr>
       <w:r>
-        <w:lastRenderedPageBreak/>
         <w:t xml:space="preserve"> </w:t>
       </w:r>
     </w:p>
@@ -7812,9 +8451,7 @@
         <w:tblW w:w="9218" w:type="dxa"/>
         <w:tblInd w:w="0" w:type="dxa"/>
         <w:tblCellMar>
-          <w:top w:w="0" w:type="dxa"/>
           <w:left w:w="118" w:type="dxa"/>
-          <w:bottom w:w="0" w:type="dxa"/>
           <w:right w:w="52" w:type="dxa"/>
         </w:tblCellMar>
         <w:tblLook w:val="04A0" w:firstRow="1" w:lastRow="0" w:firstColumn="1" w:lastColumn="0" w:noHBand="0" w:noVBand="1"/>
@@ -8129,12 +8766,12 @@
     <w:p>
       <w:pPr>
         <w:sectPr>
-          <w:headerReference w:type="even" r:id="rId15"/>
-          <w:headerReference w:type="default" r:id="rId16"/>
-          <w:footerReference w:type="even" r:id="rId17"/>
-          <w:footerReference w:type="default" r:id="rId18"/>
-          <w:headerReference w:type="first" r:id="rId19"/>
-          <w:footerReference w:type="first" r:id="rId20"/>
+          <w:headerReference w:type="even" r:id="rId19"/>
+          <w:headerReference w:type="default" r:id="rId20"/>
+          <w:footerReference w:type="even" r:id="rId21"/>
+          <w:footerReference w:type="default" r:id="rId22"/>
+          <w:headerReference w:type="first" r:id="rId23"/>
+          <w:footerReference w:type="first" r:id="rId24"/>
           <w:pgSz w:w="11906" w:h="16838"/>
           <w:pgMar w:top="982" w:right="1135" w:bottom="1433" w:left="1702" w:header="467" w:footer="0" w:gutter="0"/>
           <w:cols w:space="720"/>
@@ -8983,9 +9620,7 @@
         <w:tblW w:w="9218" w:type="dxa"/>
         <w:tblInd w:w="-67" w:type="dxa"/>
         <w:tblCellMar>
-          <w:top w:w="0" w:type="dxa"/>
           <w:left w:w="118" w:type="dxa"/>
-          <w:bottom w:w="0" w:type="dxa"/>
           <w:right w:w="52" w:type="dxa"/>
         </w:tblCellMar>
         <w:tblLook w:val="04A0" w:firstRow="1" w:lastRow="0" w:firstColumn="1" w:lastColumn="0" w:noHBand="0" w:noVBand="1"/>
@@ -9938,12 +10573,12 @@
       </w:r>
     </w:p>
     <w:sectPr>
-      <w:headerReference w:type="even" r:id="rId21"/>
-      <w:headerReference w:type="default" r:id="rId22"/>
-      <w:footerReference w:type="even" r:id="rId23"/>
-      <w:footerReference w:type="default" r:id="rId24"/>
-      <w:headerReference w:type="first" r:id="rId25"/>
-      <w:footerReference w:type="first" r:id="rId26"/>
+      <w:headerReference w:type="even" r:id="rId25"/>
+      <w:headerReference w:type="default" r:id="rId26"/>
+      <w:footerReference w:type="even" r:id="rId27"/>
+      <w:footerReference w:type="default" r:id="rId28"/>
+      <w:headerReference w:type="first" r:id="rId29"/>
+      <w:footerReference w:type="first" r:id="rId30"/>
       <w:pgSz w:w="11906" w:h="16838"/>
       <w:pgMar w:top="982" w:right="1136" w:bottom="1433" w:left="1769" w:header="467" w:footer="0" w:gutter="0"/>
       <w:cols w:space="720"/>
@@ -14217,6 +14852,155 @@
     </w:lvl>
   </w:abstractNum>
   <w:abstractNum w:abstractNumId="6" w15:restartNumberingAfterBreak="0">
+    <w:nsid w:val="2E233A70"/>
+    <w:multiLevelType w:val="multilevel"/>
+    <w:tmpl w:val="318C388C"/>
+    <w:lvl w:ilvl="0">
+      <w:start w:val="1"/>
+      <w:numFmt w:val="bullet"/>
+      <w:lvlText w:val=""/>
+      <w:lvlJc w:val="left"/>
+      <w:pPr>
+        <w:tabs>
+          <w:tab w:val="num" w:pos="720"/>
+        </w:tabs>
+        <w:ind w:left="720" w:hanging="360"/>
+      </w:pPr>
+      <w:rPr>
+        <w:rFonts w:ascii="Symbol" w:hAnsi="Symbol" w:hint="default"/>
+        <w:sz w:val="20"/>
+      </w:rPr>
+    </w:lvl>
+    <w:lvl w:ilvl="1" w:tentative="1">
+      <w:start w:val="1"/>
+      <w:numFmt w:val="bullet"/>
+      <w:lvlText w:val="o"/>
+      <w:lvlJc w:val="left"/>
+      <w:pPr>
+        <w:tabs>
+          <w:tab w:val="num" w:pos="1440"/>
+        </w:tabs>
+        <w:ind w:left="1440" w:hanging="360"/>
+      </w:pPr>
+      <w:rPr>
+        <w:rFonts w:ascii="Courier New" w:hAnsi="Courier New" w:hint="default"/>
+        <w:sz w:val="20"/>
+      </w:rPr>
+    </w:lvl>
+    <w:lvl w:ilvl="2" w:tentative="1">
+      <w:start w:val="1"/>
+      <w:numFmt w:val="bullet"/>
+      <w:lvlText w:val=""/>
+      <w:lvlJc w:val="left"/>
+      <w:pPr>
+        <w:tabs>
+          <w:tab w:val="num" w:pos="2160"/>
+        </w:tabs>
+        <w:ind w:left="2160" w:hanging="360"/>
+      </w:pPr>
+      <w:rPr>
+        <w:rFonts w:ascii="Wingdings" w:hAnsi="Wingdings" w:hint="default"/>
+        <w:sz w:val="20"/>
+      </w:rPr>
+    </w:lvl>
+    <w:lvl w:ilvl="3" w:tentative="1">
+      <w:start w:val="1"/>
+      <w:numFmt w:val="bullet"/>
+      <w:lvlText w:val=""/>
+      <w:lvlJc w:val="left"/>
+      <w:pPr>
+        <w:tabs>
+          <w:tab w:val="num" w:pos="2880"/>
+        </w:tabs>
+        <w:ind w:left="2880" w:hanging="360"/>
+      </w:pPr>
+      <w:rPr>
+        <w:rFonts w:ascii="Wingdings" w:hAnsi="Wingdings" w:hint="default"/>
+        <w:sz w:val="20"/>
+      </w:rPr>
+    </w:lvl>
+    <w:lvl w:ilvl="4" w:tentative="1">
+      <w:start w:val="1"/>
+      <w:numFmt w:val="bullet"/>
+      <w:lvlText w:val=""/>
+      <w:lvlJc w:val="left"/>
+      <w:pPr>
+        <w:tabs>
+          <w:tab w:val="num" w:pos="3600"/>
+        </w:tabs>
+        <w:ind w:left="3600" w:hanging="360"/>
+      </w:pPr>
+      <w:rPr>
+        <w:rFonts w:ascii="Wingdings" w:hAnsi="Wingdings" w:hint="default"/>
+        <w:sz w:val="20"/>
+      </w:rPr>
+    </w:lvl>
+    <w:lvl w:ilvl="5" w:tentative="1">
+      <w:start w:val="1"/>
+      <w:numFmt w:val="bullet"/>
+      <w:lvlText w:val=""/>
+      <w:lvlJc w:val="left"/>
+      <w:pPr>
+        <w:tabs>
+          <w:tab w:val="num" w:pos="4320"/>
+        </w:tabs>
+        <w:ind w:left="4320" w:hanging="360"/>
+      </w:pPr>
+      <w:rPr>
+        <w:rFonts w:ascii="Wingdings" w:hAnsi="Wingdings" w:hint="default"/>
+        <w:sz w:val="20"/>
+      </w:rPr>
+    </w:lvl>
+    <w:lvl w:ilvl="6" w:tentative="1">
+      <w:start w:val="1"/>
+      <w:numFmt w:val="bullet"/>
+      <w:lvlText w:val=""/>
+      <w:lvlJc w:val="left"/>
+      <w:pPr>
+        <w:tabs>
+          <w:tab w:val="num" w:pos="5040"/>
+        </w:tabs>
+        <w:ind w:left="5040" w:hanging="360"/>
+      </w:pPr>
+      <w:rPr>
+        <w:rFonts w:ascii="Wingdings" w:hAnsi="Wingdings" w:hint="default"/>
+        <w:sz w:val="20"/>
+      </w:rPr>
+    </w:lvl>
+    <w:lvl w:ilvl="7" w:tentative="1">
+      <w:start w:val="1"/>
+      <w:numFmt w:val="bullet"/>
+      <w:lvlText w:val=""/>
+      <w:lvlJc w:val="left"/>
+      <w:pPr>
+        <w:tabs>
+          <w:tab w:val="num" w:pos="5760"/>
+        </w:tabs>
+        <w:ind w:left="5760" w:hanging="360"/>
+      </w:pPr>
+      <w:rPr>
+        <w:rFonts w:ascii="Wingdings" w:hAnsi="Wingdings" w:hint="default"/>
+        <w:sz w:val="20"/>
+      </w:rPr>
+    </w:lvl>
+    <w:lvl w:ilvl="8" w:tentative="1">
+      <w:start w:val="1"/>
+      <w:numFmt w:val="bullet"/>
+      <w:lvlText w:val=""/>
+      <w:lvlJc w:val="left"/>
+      <w:pPr>
+        <w:tabs>
+          <w:tab w:val="num" w:pos="6480"/>
+        </w:tabs>
+        <w:ind w:left="6480" w:hanging="360"/>
+      </w:pPr>
+      <w:rPr>
+        <w:rFonts w:ascii="Wingdings" w:hAnsi="Wingdings" w:hint="default"/>
+        <w:sz w:val="20"/>
+      </w:rPr>
+    </w:lvl>
+  </w:abstractNum>
+  <w:abstractNum w:abstractNumId="7" w15:restartNumberingAfterBreak="0">
     <w:nsid w:val="2EB34391"/>
     <w:multiLevelType w:val="hybridMultilevel"/>
     <w:tmpl w:val="8EEC6FC8"/>
@@ -14428,7 +15212,7 @@
       </w:rPr>
     </w:lvl>
   </w:abstractNum>
-  <w:abstractNum w:abstractNumId="7" w15:restartNumberingAfterBreak="0">
+  <w:abstractNum w:abstractNumId="8" w15:restartNumberingAfterBreak="0">
     <w:nsid w:val="3BC93C6B"/>
     <w:multiLevelType w:val="hybridMultilevel"/>
     <w:tmpl w:val="3F20270E"/>
@@ -14640,7 +15424,7 @@
       </w:rPr>
     </w:lvl>
   </w:abstractNum>
-  <w:abstractNum w:abstractNumId="8" w15:restartNumberingAfterBreak="0">
+  <w:abstractNum w:abstractNumId="9" w15:restartNumberingAfterBreak="0">
     <w:nsid w:val="3F641923"/>
     <w:multiLevelType w:val="hybridMultilevel"/>
     <w:tmpl w:val="1D4C3162"/>
@@ -14852,7 +15636,7 @@
       </w:rPr>
     </w:lvl>
   </w:abstractNum>
-  <w:abstractNum w:abstractNumId="9" w15:restartNumberingAfterBreak="0">
+  <w:abstractNum w:abstractNumId="10" w15:restartNumberingAfterBreak="0">
     <w:nsid w:val="3FE0285F"/>
     <w:multiLevelType w:val="hybridMultilevel"/>
     <w:tmpl w:val="E020B176"/>
@@ -15064,7 +15848,7 @@
       </w:rPr>
     </w:lvl>
   </w:abstractNum>
-  <w:abstractNum w:abstractNumId="10" w15:restartNumberingAfterBreak="0">
+  <w:abstractNum w:abstractNumId="11" w15:restartNumberingAfterBreak="0">
     <w:nsid w:val="429477B1"/>
     <w:multiLevelType w:val="hybridMultilevel"/>
     <w:tmpl w:val="335EFBF8"/>
@@ -15276,7 +16060,7 @@
       </w:rPr>
     </w:lvl>
   </w:abstractNum>
-  <w:abstractNum w:abstractNumId="11" w15:restartNumberingAfterBreak="0">
+  <w:abstractNum w:abstractNumId="12" w15:restartNumberingAfterBreak="0">
     <w:nsid w:val="431779E9"/>
     <w:multiLevelType w:val="hybridMultilevel"/>
     <w:tmpl w:val="7A3007E2"/>
@@ -15488,7 +16272,7 @@
       </w:rPr>
     </w:lvl>
   </w:abstractNum>
-  <w:abstractNum w:abstractNumId="12" w15:restartNumberingAfterBreak="0">
+  <w:abstractNum w:abstractNumId="13" w15:restartNumberingAfterBreak="0">
     <w:nsid w:val="4EB711C1"/>
     <w:multiLevelType w:val="hybridMultilevel"/>
     <w:tmpl w:val="9A02CE1C"/>
@@ -15700,7 +16484,7 @@
       </w:rPr>
     </w:lvl>
   </w:abstractNum>
-  <w:abstractNum w:abstractNumId="13" w15:restartNumberingAfterBreak="0">
+  <w:abstractNum w:abstractNumId="14" w15:restartNumberingAfterBreak="0">
     <w:nsid w:val="51A90AA0"/>
     <w:multiLevelType w:val="hybridMultilevel"/>
     <w:tmpl w:val="A8869496"/>
@@ -15912,7 +16696,7 @@
       </w:rPr>
     </w:lvl>
   </w:abstractNum>
-  <w:abstractNum w:abstractNumId="14" w15:restartNumberingAfterBreak="0">
+  <w:abstractNum w:abstractNumId="15" w15:restartNumberingAfterBreak="0">
     <w:nsid w:val="52AE1262"/>
     <w:multiLevelType w:val="hybridMultilevel"/>
     <w:tmpl w:val="F57E8F42"/>
@@ -16124,7 +16908,7 @@
       </w:rPr>
     </w:lvl>
   </w:abstractNum>
-  <w:abstractNum w:abstractNumId="15" w15:restartNumberingAfterBreak="0">
+  <w:abstractNum w:abstractNumId="16" w15:restartNumberingAfterBreak="0">
     <w:nsid w:val="572A3CE8"/>
     <w:multiLevelType w:val="hybridMultilevel"/>
     <w:tmpl w:val="AC56C920"/>
@@ -16336,7 +17120,7 @@
       </w:rPr>
     </w:lvl>
   </w:abstractNum>
-  <w:abstractNum w:abstractNumId="16" w15:restartNumberingAfterBreak="0">
+  <w:abstractNum w:abstractNumId="17" w15:restartNumberingAfterBreak="0">
     <w:nsid w:val="5BFC1FEB"/>
     <w:multiLevelType w:val="hybridMultilevel"/>
     <w:tmpl w:val="3E4EC4EA"/>
@@ -16548,7 +17332,7 @@
       </w:rPr>
     </w:lvl>
   </w:abstractNum>
-  <w:abstractNum w:abstractNumId="17" w15:restartNumberingAfterBreak="0">
+  <w:abstractNum w:abstractNumId="18" w15:restartNumberingAfterBreak="0">
     <w:nsid w:val="5C3A58BB"/>
     <w:multiLevelType w:val="hybridMultilevel"/>
     <w:tmpl w:val="ADF29D0A"/>
@@ -16760,7 +17544,7 @@
       </w:rPr>
     </w:lvl>
   </w:abstractNum>
-  <w:abstractNum w:abstractNumId="18" w15:restartNumberingAfterBreak="0">
+  <w:abstractNum w:abstractNumId="19" w15:restartNumberingAfterBreak="0">
     <w:nsid w:val="784A7699"/>
     <w:multiLevelType w:val="hybridMultilevel"/>
     <w:tmpl w:val="44F60BC0"/>
@@ -16972,7 +17756,7 @@
       </w:rPr>
     </w:lvl>
   </w:abstractNum>
-  <w:abstractNum w:abstractNumId="19" w15:restartNumberingAfterBreak="0">
+  <w:abstractNum w:abstractNumId="20" w15:restartNumberingAfterBreak="0">
     <w:nsid w:val="79795F4F"/>
     <w:multiLevelType w:val="multilevel"/>
     <w:tmpl w:val="3746DE2E"/>
@@ -17121,7 +17905,7 @@
       </w:rPr>
     </w:lvl>
   </w:abstractNum>
-  <w:abstractNum w:abstractNumId="20" w15:restartNumberingAfterBreak="0">
+  <w:abstractNum w:abstractNumId="21" w15:restartNumberingAfterBreak="0">
     <w:nsid w:val="7D213336"/>
     <w:multiLevelType w:val="hybridMultilevel"/>
     <w:tmpl w:val="A00C5D94"/>
@@ -17334,31 +18118,31 @@
     </w:lvl>
   </w:abstractNum>
   <w:num w:numId="1">
-    <w:abstractNumId w:val="9"/>
+    <w:abstractNumId w:val="10"/>
   </w:num>
   <w:num w:numId="2">
-    <w:abstractNumId w:val="14"/>
+    <w:abstractNumId w:val="15"/>
   </w:num>
   <w:num w:numId="3">
     <w:abstractNumId w:val="1"/>
   </w:num>
   <w:num w:numId="4">
+    <w:abstractNumId w:val="19"/>
+  </w:num>
+  <w:num w:numId="5">
+    <w:abstractNumId w:val="9"/>
+  </w:num>
+  <w:num w:numId="6">
     <w:abstractNumId w:val="18"/>
   </w:num>
-  <w:num w:numId="5">
-    <w:abstractNumId w:val="8"/>
-  </w:num>
-  <w:num w:numId="6">
-    <w:abstractNumId w:val="17"/>
-  </w:num>
   <w:num w:numId="7">
-    <w:abstractNumId w:val="10"/>
+    <w:abstractNumId w:val="11"/>
   </w:num>
   <w:num w:numId="8">
-    <w:abstractNumId w:val="20"/>
+    <w:abstractNumId w:val="21"/>
   </w:num>
   <w:num w:numId="9">
-    <w:abstractNumId w:val="6"/>
+    <w:abstractNumId w:val="7"/>
   </w:num>
   <w:num w:numId="10">
     <w:abstractNumId w:val="2"/>
@@ -17373,28 +18157,31 @@
     <w:abstractNumId w:val="4"/>
   </w:num>
   <w:num w:numId="14">
-    <w:abstractNumId w:val="11"/>
+    <w:abstractNumId w:val="12"/>
   </w:num>
   <w:num w:numId="15">
+    <w:abstractNumId w:val="17"/>
+  </w:num>
+  <w:num w:numId="16">
     <w:abstractNumId w:val="16"/>
   </w:num>
-  <w:num w:numId="16">
-    <w:abstractNumId w:val="15"/>
-  </w:num>
   <w:num w:numId="17">
-    <w:abstractNumId w:val="12"/>
+    <w:abstractNumId w:val="13"/>
   </w:num>
   <w:num w:numId="18">
-    <w:abstractNumId w:val="13"/>
+    <w:abstractNumId w:val="14"/>
   </w:num>
   <w:num w:numId="19">
-    <w:abstractNumId w:val="7"/>
+    <w:abstractNumId w:val="8"/>
   </w:num>
   <w:num w:numId="20">
     <w:abstractNumId w:val="3"/>
   </w:num>
   <w:num w:numId="21">
-    <w:abstractNumId w:val="19"/>
+    <w:abstractNumId w:val="20"/>
+  </w:num>
+  <w:num w:numId="22">
+    <w:abstractNumId w:val="6"/>
   </w:num>
 </w:numbering>
 </file>
@@ -17879,7 +18666,6 @@
     <w:name w:val="Normal (Web)"/>
     <w:basedOn w:val="Normal"/>
     <w:uiPriority w:val="99"/>
-    <w:semiHidden/>
     <w:unhideWhenUsed/>
     <w:rsid w:val="005C09A6"/>
     <w:pPr>
@@ -17913,6 +18699,17 @@
     <w:rPr>
       <w:color w:val="0563C1" w:themeColor="hyperlink"/>
       <w:u w:val="single"/>
+    </w:rPr>
+  </w:style>
+  <w:style w:type="character" w:styleId="nfase">
+    <w:name w:val="Emphasis"/>
+    <w:basedOn w:val="Fontepargpadro"/>
+    <w:uiPriority w:val="20"/>
+    <w:qFormat/>
+    <w:rsid w:val="000E7298"/>
+    <w:rPr>
+      <w:i/>
+      <w:iCs/>
     </w:rPr>
   </w:style>
 </w:styles>

</xml_diff>

<commit_message>
relatorio projeto e sistemas feito completo
</commit_message>
<xml_diff>
--- a/Relatório_APS_AngelMartinez_29072025 (JB) (TR-ER)(R).docx
+++ b/Relatório_APS_AngelMartinez_29072025 (JB) (TR-ER)(R).docx
@@ -5417,7 +5417,6 @@
           <w:rFonts w:ascii="Calibri" w:eastAsia="Calibri" w:hAnsi="Calibri" w:cs="Calibri"/>
           <w:sz w:val="22"/>
         </w:rPr>
-        <w:lastRenderedPageBreak/>
         <w:t xml:space="preserve"> </w:t>
       </w:r>
     </w:p>
@@ -5432,6 +5431,7 @@
           <w:rFonts w:ascii="Calibri" w:eastAsia="Calibri" w:hAnsi="Calibri" w:cs="Calibri"/>
           <w:sz w:val="22"/>
         </w:rPr>
+        <w:lastRenderedPageBreak/>
         <w:t xml:space="preserve"> </w:t>
       </w:r>
     </w:p>
@@ -5902,6 +5902,9 @@
         <w:ind w:left="422"/>
       </w:pPr>
       <w:r>
+        <w:rPr>
+          <w:noProof/>
+        </w:rPr>
         <w:lastRenderedPageBreak/>
         <w:drawing>
           <wp:inline distT="0" distB="0" distL="0" distR="0" wp14:anchorId="58B0BBC0" wp14:editId="4B5D099E">
@@ -6021,7 +6024,7 @@
       </w:r>
       <w:r>
         <w:pict>
-          <v:shape id="_x0000_i1038" type="#_x0000_t75" style="width:453pt;height:453pt">
+          <v:shape id="_x0000_i1026" type="#_x0000_t75" style="width:453pt;height:453pt">
             <v:imagedata r:id="rId18" o:title="7b6cb08d-8f0c-43fe-93ad-3f8d09b7ffa0"/>
           </v:shape>
         </w:pict>
@@ -6183,9 +6186,6 @@
         <w:ind w:left="427" w:firstLine="0"/>
         <w:jc w:val="left"/>
       </w:pPr>
-      <w:r>
-        <w:t xml:space="preserve"> </w:t>
-      </w:r>
     </w:p>
     <w:p>
       <w:pPr>
@@ -6195,16 +6195,6 @@
       </w:pPr>
       <w:r>
         <w:lastRenderedPageBreak/>
-        <w:t xml:space="preserve"> </w:t>
-      </w:r>
-    </w:p>
-    <w:p>
-      <w:pPr>
-        <w:spacing w:after="0" w:line="259" w:lineRule="auto"/>
-        <w:ind w:left="427" w:firstLine="0"/>
-        <w:jc w:val="left"/>
-      </w:pPr>
-      <w:r>
         <w:t xml:space="preserve"> </w:t>
       </w:r>
     </w:p>
@@ -6625,13 +6615,10 @@
           <w:rFonts w:ascii="Arial" w:hAnsi="Arial" w:cs="Arial"/>
         </w:rPr>
       </w:pPr>
-      <w:bookmarkStart w:id="0" w:name="_GoBack"/>
-      <w:bookmarkEnd w:id="0"/>
       <w:r>
         <w:rPr>
           <w:rFonts w:ascii="Arial" w:hAnsi="Arial" w:cs="Arial"/>
         </w:rPr>
-        <w:lastRenderedPageBreak/>
         <w:t xml:space="preserve">W3Schools. </w:t>
       </w:r>
       <w:r>
@@ -6970,15 +6957,27 @@
       <w:r>
         <w:t xml:space="preserve">). </w:t>
       </w:r>
-      <w:r>
-        <w:rPr>
-          <w:rFonts w:ascii="Wingdings" w:eastAsia="Wingdings" w:hAnsi="Wingdings" w:cs="Wingdings"/>
-        </w:rPr>
-        <w:t></w:t>
-      </w:r>
-      <w:r>
-        <w:t xml:space="preserve"> Relação entre arquitetura, escalabilidade e manutenção. </w:t>
-      </w:r>
+    </w:p>
+    <w:p>
+      <w:pPr>
+        <w:spacing w:after="0"/>
+        <w:ind w:left="425" w:right="659" w:firstLine="0"/>
+      </w:pPr>
+    </w:p>
+    <w:p>
+      <w:pPr>
+        <w:spacing w:after="0"/>
+        <w:ind w:left="425" w:right="659" w:firstLine="0"/>
+      </w:pPr>
+      <w:r>
+        <w:t xml:space="preserve">Relação entre arquitetura, escalabilidade e manutenção. </w:t>
+      </w:r>
+    </w:p>
+    <w:p>
+      <w:pPr>
+        <w:spacing w:after="0"/>
+        <w:ind w:left="425" w:right="659" w:firstLine="0"/>
+      </w:pPr>
     </w:p>
     <w:p>
       <w:pPr>
@@ -6987,87 +6986,7 @@
         <w:jc w:val="left"/>
       </w:pPr>
       <w:r>
-        <w:t xml:space="preserve"> </w:t>
-      </w:r>
-    </w:p>
-    <w:p>
-      <w:pPr>
-        <w:ind w:left="422"/>
-      </w:pPr>
-      <w:r>
-        <w:t>________________________________________________________________</w:t>
-      </w:r>
-    </w:p>
-    <w:p>
-      <w:pPr>
-        <w:ind w:left="422"/>
-      </w:pPr>
-      <w:r>
-        <w:t>________________________________________________________________</w:t>
-      </w:r>
-    </w:p>
-    <w:p>
-      <w:pPr>
-        <w:ind w:left="422"/>
-      </w:pPr>
-      <w:r>
-        <w:t>________________________________________________________________</w:t>
-      </w:r>
-    </w:p>
-    <w:p>
-      <w:pPr>
-        <w:ind w:left="422"/>
-      </w:pPr>
-      <w:r>
-        <w:t>________________________________________________________________</w:t>
-      </w:r>
-    </w:p>
-    <w:p>
-      <w:pPr>
-        <w:ind w:left="422"/>
-      </w:pPr>
-      <w:r>
-        <w:t>________________________________________________________________</w:t>
-      </w:r>
-    </w:p>
-    <w:p>
-      <w:pPr>
-        <w:ind w:left="422"/>
-      </w:pPr>
-      <w:r>
-        <w:t>________________________________________________________________</w:t>
-      </w:r>
-    </w:p>
-    <w:p>
-      <w:pPr>
-        <w:ind w:left="422"/>
-      </w:pPr>
-      <w:r>
-        <w:t>________________________________________________________________</w:t>
-      </w:r>
-    </w:p>
-    <w:p>
-      <w:pPr>
-        <w:ind w:left="422"/>
-      </w:pPr>
-      <w:r>
-        <w:t>________________________________________________________________</w:t>
-      </w:r>
-    </w:p>
-    <w:p>
-      <w:pPr>
-        <w:ind w:left="422"/>
-      </w:pPr>
-      <w:r>
-        <w:t>________________________________________________________________</w:t>
-      </w:r>
-    </w:p>
-    <w:p>
-      <w:pPr>
-        <w:ind w:left="422"/>
-      </w:pPr>
-      <w:r>
-        <w:t xml:space="preserve">________________________________________________________________ </w:t>
+        <w:t>A arquitetura de software representa a estrutura fundamental de um sistema, definindo como seus componentes interagem, se comunicam e se integram para atender aos requisitos funcionais e não funcionais. Ela fornece uma visão de alto nível que orienta as decisões de design e implementação.</w:t>
       </w:r>
     </w:p>
     <w:p>
@@ -7076,9 +6995,72 @@
         <w:ind w:left="427" w:firstLine="0"/>
         <w:jc w:val="left"/>
       </w:pPr>
-      <w:r>
-        <w:t xml:space="preserve"> </w:t>
-      </w:r>
+    </w:p>
+    <w:p>
+      <w:pPr>
+        <w:spacing w:after="0" w:line="259" w:lineRule="auto"/>
+        <w:ind w:left="427" w:firstLine="0"/>
+        <w:jc w:val="left"/>
+      </w:pPr>
+      <w:r>
+        <w:t>Os principais modelos arquiteturais incluem o monolítico, em que todo o sistema é implementado como um único bloco de código; o SOA (Service-</w:t>
+      </w:r>
+      <w:proofErr w:type="spellStart"/>
+      <w:r>
+        <w:t>Oriented</w:t>
+      </w:r>
+      <w:proofErr w:type="spellEnd"/>
+      <w:r>
+        <w:t xml:space="preserve"> </w:t>
+      </w:r>
+      <w:proofErr w:type="spellStart"/>
+      <w:r>
+        <w:t>Architecture</w:t>
+      </w:r>
+      <w:proofErr w:type="spellEnd"/>
+      <w:r>
+        <w:t xml:space="preserve">), que organiza funcionalidades em serviços independentes e interoperáveis; e a arquitetura de </w:t>
+      </w:r>
+      <w:proofErr w:type="spellStart"/>
+      <w:r>
+        <w:t>microsserviços</w:t>
+      </w:r>
+      <w:proofErr w:type="spellEnd"/>
+      <w:r>
+        <w:t>, que fragmenta o sistema em pequenos serviços autônomos e escaláveis.</w:t>
+      </w:r>
+    </w:p>
+    <w:p>
+      <w:pPr>
+        <w:spacing w:after="0" w:line="259" w:lineRule="auto"/>
+        <w:ind w:left="427" w:firstLine="0"/>
+        <w:jc w:val="left"/>
+      </w:pPr>
+    </w:p>
+    <w:p>
+      <w:pPr>
+        <w:spacing w:after="0" w:line="259" w:lineRule="auto"/>
+        <w:ind w:left="427" w:firstLine="0"/>
+        <w:jc w:val="left"/>
+      </w:pPr>
+      <w:r>
+        <w:t xml:space="preserve">A arquitetura influencia diretamente a escalabilidade, a manutenção e a evolução do sistema. Arquiteturas bem definidas reduzem a complexidade, facilitam a adição de novas funcionalidades e tornam o sistema mais </w:t>
+      </w:r>
+      <w:proofErr w:type="spellStart"/>
+      <w:r>
+        <w:t>resiliente</w:t>
+      </w:r>
+      <w:proofErr w:type="spellEnd"/>
+      <w:r>
+        <w:t xml:space="preserve"> a falhas. Dessa forma, a escolha do modelo arquitetural deve considerar o porte do sistema, a demanda de usuários e o ciclo de vida do produto.</w:t>
+      </w:r>
+    </w:p>
+    <w:p>
+      <w:pPr>
+        <w:spacing w:after="0" w:line="259" w:lineRule="auto"/>
+        <w:ind w:left="427" w:firstLine="0"/>
+        <w:jc w:val="left"/>
+      </w:pPr>
     </w:p>
     <w:p>
       <w:pPr>
@@ -7110,71 +7092,104 @@
     </w:p>
     <w:p>
       <w:pPr>
+        <w:spacing w:after="10"/>
+        <w:ind w:left="422"/>
+      </w:pPr>
+    </w:p>
+    <w:p>
+      <w:pPr>
+        <w:spacing w:after="10"/>
+        <w:ind w:left="422"/>
+      </w:pPr>
+      <w:r>
+        <w:lastRenderedPageBreak/>
+        <w:t>O sistema fictício modelado é o “</w:t>
+      </w:r>
+      <w:proofErr w:type="spellStart"/>
+      <w:r>
+        <w:t>SmartDelivery</w:t>
+      </w:r>
+      <w:proofErr w:type="spellEnd"/>
+      <w:r>
+        <w:t xml:space="preserve">”, uma plataforma de entregas inteligentes que conecta restaurantes, entregadores e clientes por meio de um </w:t>
+      </w:r>
+      <w:proofErr w:type="gramStart"/>
+      <w:r>
+        <w:t>aplicativo web</w:t>
+      </w:r>
+      <w:proofErr w:type="gramEnd"/>
+      <w:r>
+        <w:t xml:space="preserve"> e mobile.</w:t>
+      </w:r>
+    </w:p>
+    <w:p>
+      <w:pPr>
+        <w:spacing w:after="10"/>
+        <w:ind w:left="422"/>
+      </w:pPr>
+    </w:p>
+    <w:p>
+      <w:pPr>
+        <w:spacing w:after="10"/>
+        <w:ind w:left="422"/>
+      </w:pPr>
+      <w:r>
+        <w:t xml:space="preserve">A arquitetura proposta é baseada em </w:t>
+      </w:r>
+      <w:proofErr w:type="spellStart"/>
+      <w:r>
+        <w:t>microsserviços</w:t>
+      </w:r>
+      <w:proofErr w:type="spellEnd"/>
+      <w:r>
+        <w:t xml:space="preserve">, pois permite o desenvolvimento independente dos módulos de usuários, pedidos, pagamentos e logística. Cada serviço possui seu próprio banco de dados e se comunica por meio de </w:t>
+      </w:r>
+      <w:proofErr w:type="spellStart"/>
+      <w:r>
+        <w:t>APIs</w:t>
+      </w:r>
+      <w:proofErr w:type="spellEnd"/>
+      <w:r>
+        <w:t xml:space="preserve"> REST, garantindo isolamento de falhas e escalabilidade horizontal.</w:t>
+      </w:r>
+    </w:p>
+    <w:p>
+      <w:pPr>
+        <w:spacing w:after="10"/>
+        <w:ind w:left="422"/>
+      </w:pPr>
+    </w:p>
+    <w:p>
+      <w:pPr>
+        <w:spacing w:after="10"/>
+        <w:ind w:left="422"/>
+      </w:pPr>
+      <w:r>
+        <w:t xml:space="preserve">O sistema conta com um Gateway API, responsável pelo roteamento das requisições, um serviço de autenticação, e um módulo de monitoramento que coleta métricas de desempenho. Essa abordagem facilita o </w:t>
+      </w:r>
+      <w:proofErr w:type="spellStart"/>
+      <w:r>
+        <w:t>deploy</w:t>
+      </w:r>
+      <w:proofErr w:type="spellEnd"/>
+      <w:r>
+        <w:t xml:space="preserve"> contínuo e reduz o tempo de manutenção.</w:t>
+      </w:r>
+    </w:p>
+    <w:p>
+      <w:pPr>
+        <w:spacing w:after="10"/>
+        <w:ind w:left="422"/>
+      </w:pPr>
+    </w:p>
+    <w:p>
+      <w:pPr>
         <w:spacing w:after="0" w:line="259" w:lineRule="auto"/>
         <w:ind w:left="427" w:firstLine="0"/>
         <w:jc w:val="left"/>
       </w:pPr>
       <w:r>
         <w:t xml:space="preserve"> </w:t>
-      </w:r>
-    </w:p>
-    <w:p>
-      <w:pPr>
-        <w:ind w:left="422"/>
-      </w:pPr>
-      <w:r>
-        <w:t>________________________________________________________________</w:t>
-      </w:r>
-    </w:p>
-    <w:p>
-      <w:pPr>
-        <w:ind w:left="422"/>
-      </w:pPr>
-      <w:r>
-        <w:t>________________________________________________________________</w:t>
-      </w:r>
-    </w:p>
-    <w:p>
-      <w:pPr>
-        <w:ind w:left="422"/>
-      </w:pPr>
-      <w:r>
-        <w:lastRenderedPageBreak/>
-        <w:t>________________________________________________________________</w:t>
-      </w:r>
-    </w:p>
-    <w:p>
-      <w:pPr>
-        <w:spacing w:after="2" w:line="359" w:lineRule="auto"/>
-        <w:ind w:left="422"/>
-      </w:pPr>
-      <w:r>
-        <w:t>________________________________________________________________ ________________________________________________________________</w:t>
-      </w:r>
-    </w:p>
-    <w:p>
-      <w:pPr>
-        <w:ind w:left="422"/>
-      </w:pPr>
-      <w:r>
-        <w:t>________________________________________________________________</w:t>
-      </w:r>
-    </w:p>
-    <w:p>
-      <w:pPr>
-        <w:ind w:left="422"/>
-      </w:pPr>
-      <w:r>
-        <w:t>________________________________________________________________</w:t>
-      </w:r>
-    </w:p>
-    <w:p>
-      <w:pPr>
-        <w:spacing w:after="0" w:line="359" w:lineRule="auto"/>
-        <w:ind w:left="422"/>
-      </w:pPr>
-      <w:r>
-        <w:t>________________________________________________________________ ________________________________________________________________</w:t>
       </w:r>
     </w:p>
     <w:p>
@@ -7183,9 +7198,6 @@
         <w:ind w:left="422"/>
       </w:pPr>
       <w:r>
-        <w:t xml:space="preserve">________________________________________________________________ </w:t>
-      </w:r>
-      <w:r>
         <w:rPr>
           <w:b/>
         </w:rPr>
@@ -7198,8 +7210,87 @@
         <w:ind w:left="422"/>
       </w:pPr>
       <w:r>
-        <w:t xml:space="preserve">(Inserir aqui os diagramas de componentes e implantação criados.) </w:t>
-      </w:r>
+        <w:t>(Inserir aqui os diagramas de componentes e implantação criados.)</w:t>
+      </w:r>
+    </w:p>
+    <w:p>
+      <w:pPr>
+        <w:spacing w:after="10"/>
+        <w:ind w:left="422"/>
+      </w:pPr>
+    </w:p>
+    <w:p>
+      <w:pPr>
+        <w:spacing w:after="10"/>
+        <w:ind w:left="422"/>
+      </w:pPr>
+      <w:r>
+        <w:t>Diagrama de Componentes (visão lógica do sistema)</w:t>
+      </w:r>
+    </w:p>
+    <w:p>
+      <w:pPr>
+        <w:spacing w:after="10"/>
+        <w:ind w:left="422"/>
+      </w:pPr>
+      <w:r>
+        <w:drawing>
+          <wp:inline distT="0" distB="0" distL="0" distR="0" wp14:anchorId="6823726C" wp14:editId="0A44A7EE">
+            <wp:extent cx="1819529" cy="3600953"/>
+            <wp:effectExtent l="0" t="0" r="9525" b="0"/>
+            <wp:docPr id="2" name="Imagem 2"/>
+            <wp:cNvGraphicFramePr>
+              <a:graphicFrameLocks xmlns:a="http://schemas.openxmlformats.org/drawingml/2006/main" noChangeAspect="1"/>
+            </wp:cNvGraphicFramePr>
+            <a:graphic xmlns:a="http://schemas.openxmlformats.org/drawingml/2006/main">
+              <a:graphicData uri="http://schemas.openxmlformats.org/drawingml/2006/picture">
+                <pic:pic xmlns:pic="http://schemas.openxmlformats.org/drawingml/2006/picture">
+                  <pic:nvPicPr>
+                    <pic:cNvPr id="1" name=""/>
+                    <pic:cNvPicPr/>
+                  </pic:nvPicPr>
+                  <pic:blipFill>
+                    <a:blip r:embed="rId19"/>
+                    <a:stretch>
+                      <a:fillRect/>
+                    </a:stretch>
+                  </pic:blipFill>
+                  <pic:spPr>
+                    <a:xfrm>
+                      <a:off x="0" y="0"/>
+                      <a:ext cx="1819529" cy="3600953"/>
+                    </a:xfrm>
+                    <a:prstGeom prst="rect">
+                      <a:avLst/>
+                    </a:prstGeom>
+                  </pic:spPr>
+                </pic:pic>
+              </a:graphicData>
+            </a:graphic>
+          </wp:inline>
+        </w:drawing>
+      </w:r>
+    </w:p>
+    <w:p>
+      <w:pPr>
+        <w:spacing w:after="10"/>
+        <w:ind w:left="422"/>
+      </w:pPr>
+      <w:r>
+        <w:t>Diagrama de Implantação (visão física do sistema)</w:t>
+      </w:r>
+    </w:p>
+    <w:p>
+      <w:pPr>
+        <w:spacing w:after="10"/>
+        <w:ind w:left="422"/>
+      </w:pPr>
+    </w:p>
+    <w:p>
+      <w:pPr>
+        <w:spacing w:after="10"/>
+        <w:ind w:left="0" w:firstLine="0"/>
+      </w:pPr>
     </w:p>
     <w:p>
       <w:pPr>
@@ -7207,8 +7298,105 @@
         <w:ind w:left="427" w:firstLine="0"/>
         <w:jc w:val="left"/>
       </w:pPr>
-      <w:r>
-        <w:t xml:space="preserve"> </w:t>
+    </w:p>
+    <w:p>
+      <w:pPr>
+        <w:spacing w:after="0" w:line="259" w:lineRule="auto"/>
+        <w:ind w:left="427" w:firstLine="0"/>
+        <w:jc w:val="left"/>
+      </w:pPr>
+    </w:p>
+    <w:p>
+      <w:pPr>
+        <w:spacing w:after="0" w:line="259" w:lineRule="auto"/>
+        <w:ind w:left="427" w:firstLine="0"/>
+        <w:jc w:val="left"/>
+      </w:pPr>
+      <w:r>
+        <w:lastRenderedPageBreak/>
+        <w:t xml:space="preserve"> </w:t>
+      </w:r>
+      <w:r>
+        <w:drawing>
+          <wp:inline distT="0" distB="0" distL="0" distR="0" wp14:anchorId="1FAF86B9" wp14:editId="4AADBB5D">
+            <wp:extent cx="1990725" cy="2325105"/>
+            <wp:effectExtent l="0" t="0" r="0" b="0"/>
+            <wp:docPr id="4" name="Imagem 4"/>
+            <wp:cNvGraphicFramePr>
+              <a:graphicFrameLocks xmlns:a="http://schemas.openxmlformats.org/drawingml/2006/main" noChangeAspect="1"/>
+            </wp:cNvGraphicFramePr>
+            <a:graphic xmlns:a="http://schemas.openxmlformats.org/drawingml/2006/main">
+              <a:graphicData uri="http://schemas.openxmlformats.org/drawingml/2006/picture">
+                <pic:pic xmlns:pic="http://schemas.openxmlformats.org/drawingml/2006/picture">
+                  <pic:nvPicPr>
+                    <pic:cNvPr id="1" name=""/>
+                    <pic:cNvPicPr/>
+                  </pic:nvPicPr>
+                  <pic:blipFill>
+                    <a:blip r:embed="rId20"/>
+                    <a:stretch>
+                      <a:fillRect/>
+                    </a:stretch>
+                  </pic:blipFill>
+                  <pic:spPr>
+                    <a:xfrm>
+                      <a:off x="0" y="0"/>
+                      <a:ext cx="2001690" cy="2337912"/>
+                    </a:xfrm>
+                    <a:prstGeom prst="rect">
+                      <a:avLst/>
+                    </a:prstGeom>
+                  </pic:spPr>
+                </pic:pic>
+              </a:graphicData>
+            </a:graphic>
+          </wp:inline>
+        </w:drawing>
+      </w:r>
+    </w:p>
+    <w:p>
+      <w:pPr>
+        <w:spacing w:after="0" w:line="259" w:lineRule="auto"/>
+        <w:ind w:left="427" w:firstLine="0"/>
+        <w:jc w:val="left"/>
+      </w:pPr>
+    </w:p>
+    <w:p>
+      <w:pPr>
+        <w:spacing w:after="0" w:line="259" w:lineRule="auto"/>
+        <w:ind w:left="427" w:firstLine="0"/>
+        <w:jc w:val="left"/>
+      </w:pPr>
+      <w:r>
+        <w:t xml:space="preserve">Esses diagramas mostram a </w:t>
+      </w:r>
+      <w:r>
+        <w:rPr>
+          <w:rStyle w:val="Forte"/>
+          <w:b w:val="0"/>
+        </w:rPr>
+        <w:t>separação de responsabilidades</w:t>
+      </w:r>
+      <w:r>
+        <w:t xml:space="preserve"> entre serviços e sua implantação em </w:t>
+      </w:r>
+      <w:r>
+        <w:rPr>
+          <w:rStyle w:val="Forte"/>
+          <w:b w:val="0"/>
+        </w:rPr>
+        <w:t>contêineres independentes</w:t>
+      </w:r>
+      <w:r>
+        <w:t xml:space="preserve">, característica essencial de </w:t>
+      </w:r>
+      <w:proofErr w:type="spellStart"/>
+      <w:r>
+        <w:t>microsserviços</w:t>
+      </w:r>
+      <w:proofErr w:type="spellEnd"/>
+      <w:r>
+        <w:t>.</w:t>
       </w:r>
     </w:p>
     <w:p>
@@ -7458,6 +7646,21 @@
     </w:p>
     <w:p>
       <w:pPr>
+        <w:spacing w:after="10"/>
+        <w:ind w:left="425" w:right="177" w:firstLine="0"/>
+      </w:pPr>
+      <w:r>
+        <w:t>Durante a modelagem da arquitetura, a principal dificuldade foi definir corretamente os limites entre os serviços e suas responsabilidades, evitando redundâncias e dependências circulares. Também foi desafiador estabelecer a comunicação eficiente entre os módulos sem comprometer o desempenho.</w:t>
+      </w:r>
+    </w:p>
+    <w:p>
+      <w:pPr>
+        <w:spacing w:after="10"/>
+        <w:ind w:left="425" w:right="177" w:firstLine="0"/>
+      </w:pPr>
+    </w:p>
+    <w:p>
+      <w:pPr>
         <w:numPr>
           <w:ilvl w:val="0"/>
           <w:numId w:val="12"/>
@@ -7466,16 +7669,61 @@
         <w:ind w:right="177" w:hanging="358"/>
       </w:pPr>
       <w:r>
-        <w:t xml:space="preserve">Qual modelo arquitetural você considera mais adequado para este sistema? </w:t>
-      </w:r>
-      <w:r>
-        <w:rPr>
-          <w:rFonts w:ascii="Wingdings" w:eastAsia="Wingdings" w:hAnsi="Wingdings" w:cs="Wingdings"/>
-        </w:rPr>
-        <w:t></w:t>
-      </w:r>
-      <w:r>
-        <w:t xml:space="preserve"> O que você aprendeu nesta prática? </w:t>
+        <w:t>Qual modelo arquitetural você considera mais adequado para este sistema?</w:t>
+      </w:r>
+    </w:p>
+    <w:p>
+      <w:pPr>
+        <w:spacing w:after="0"/>
+        <w:ind w:left="425" w:right="177" w:firstLine="0"/>
+      </w:pPr>
+      <w:r>
+        <w:lastRenderedPageBreak/>
+        <w:t xml:space="preserve">O modelo de </w:t>
+      </w:r>
+      <w:proofErr w:type="spellStart"/>
+      <w:r>
+        <w:t>microsserviços</w:t>
+      </w:r>
+      <w:proofErr w:type="spellEnd"/>
+      <w:r>
+        <w:t xml:space="preserve"> foi considerado o mais adequado para o sistema “</w:t>
+      </w:r>
+      <w:proofErr w:type="spellStart"/>
+      <w:r>
+        <w:t>SmartDelivery</w:t>
+      </w:r>
+      <w:proofErr w:type="spellEnd"/>
+      <w:r>
+        <w:t>”, pois oferece flexibilidade, resiliência a falhas e facilidade de escalonamento — fatores cruciais em aplicações distribuídas e com alto volume de requisições.</w:t>
+      </w:r>
+    </w:p>
+    <w:p>
+      <w:pPr>
+        <w:spacing w:after="0"/>
+        <w:ind w:left="425" w:right="177" w:firstLine="0"/>
+      </w:pPr>
+    </w:p>
+    <w:p>
+      <w:pPr>
+        <w:numPr>
+          <w:ilvl w:val="0"/>
+          <w:numId w:val="12"/>
+        </w:numPr>
+        <w:spacing w:after="0"/>
+        <w:ind w:right="177" w:hanging="358"/>
+      </w:pPr>
+      <w:r>
+        <w:t xml:space="preserve">O que você aprendeu nesta prática? </w:t>
+      </w:r>
+    </w:p>
+    <w:p>
+      <w:pPr>
+        <w:spacing w:after="0"/>
+        <w:ind w:left="425" w:right="177" w:firstLine="0"/>
+      </w:pPr>
+      <w:r>
+        <w:t>A prática permitiu compreender melhor como a arquitetura influencia diretamente a qualidade do software, tornando-o mais sustentável e preparado para o crescimento contínuo. Além disso, reforçou a importância do planejamento arquitetural antes do início do desenvolvimento.</w:t>
       </w:r>
     </w:p>
     <w:p>
@@ -7509,21 +7757,12 @@
     </w:p>
     <w:p>
       <w:pPr>
-        <w:spacing w:after="10"/>
-        <w:ind w:left="422"/>
-      </w:pPr>
-      <w:r>
-        <w:t xml:space="preserve">(Inclua pelo menos 1 referência do livro-texto e outras fontes utilizadas.) </w:t>
-      </w:r>
-    </w:p>
-    <w:p>
-      <w:pPr>
         <w:spacing w:after="0" w:line="259" w:lineRule="auto"/>
         <w:ind w:left="427" w:firstLine="0"/>
         <w:jc w:val="left"/>
       </w:pPr>
       <w:r>
-        <w:t xml:space="preserve"> </w:t>
+        <w:t>PRESSMAN, Roger S.; MAXIM, Bruce R. Engenharia de Software: uma abordagem profissional. 9. ed. Porto Alegre: AMGH, 2021.</w:t>
       </w:r>
     </w:p>
     <w:p>
@@ -7532,8 +7771,126 @@
         <w:ind w:left="427" w:firstLine="0"/>
         <w:jc w:val="left"/>
       </w:pPr>
-      <w:r>
-        <w:lastRenderedPageBreak/>
+    </w:p>
+    <w:p>
+      <w:pPr>
+        <w:spacing w:after="0" w:line="259" w:lineRule="auto"/>
+        <w:ind w:left="427" w:firstLine="0"/>
+        <w:jc w:val="left"/>
+      </w:pPr>
+      <w:r>
+        <w:t xml:space="preserve">SOMMERVILLE, Ian. Engenharia de Software. 10. ed. São Paulo: Pearson </w:t>
+      </w:r>
+      <w:proofErr w:type="spellStart"/>
+      <w:r>
+        <w:t>Education</w:t>
+      </w:r>
+      <w:proofErr w:type="spellEnd"/>
+      <w:r>
+        <w:t>, 2020.</w:t>
+      </w:r>
+    </w:p>
+    <w:p>
+      <w:pPr>
+        <w:spacing w:after="0" w:line="259" w:lineRule="auto"/>
+        <w:ind w:left="427" w:firstLine="0"/>
+        <w:jc w:val="left"/>
+      </w:pPr>
+    </w:p>
+    <w:p>
+      <w:pPr>
+        <w:spacing w:after="0" w:line="259" w:lineRule="auto"/>
+        <w:ind w:left="427" w:firstLine="0"/>
+        <w:jc w:val="left"/>
+      </w:pPr>
+      <w:r>
+        <w:t xml:space="preserve">ALURA. Arquitetura de </w:t>
+      </w:r>
+      <w:proofErr w:type="spellStart"/>
+      <w:r>
+        <w:t>Microsserviços</w:t>
+      </w:r>
+      <w:proofErr w:type="spellEnd"/>
+      <w:r>
+        <w:t xml:space="preserve"> em Python. Disponível em: https://www.alura.com.br/</w:t>
+      </w:r>
+    </w:p>
+    <w:p>
+      <w:pPr>
+        <w:spacing w:after="0" w:line="259" w:lineRule="auto"/>
+        <w:ind w:left="427" w:firstLine="0"/>
+        <w:jc w:val="left"/>
+      </w:pPr>
+      <w:r>
+        <w:t>. Acesso em: 18 out. 2025.</w:t>
+      </w:r>
+    </w:p>
+    <w:p>
+      <w:pPr>
+        <w:spacing w:after="0" w:line="259" w:lineRule="auto"/>
+        <w:ind w:left="427" w:firstLine="0"/>
+        <w:jc w:val="left"/>
+      </w:pPr>
+    </w:p>
+    <w:p>
+      <w:pPr>
+        <w:spacing w:after="0" w:line="259" w:lineRule="auto"/>
+        <w:ind w:left="427" w:firstLine="0"/>
+        <w:jc w:val="left"/>
+      </w:pPr>
+      <w:r>
+        <w:t xml:space="preserve">MICROSOFT DOCS. </w:t>
+      </w:r>
+      <w:proofErr w:type="spellStart"/>
+      <w:r>
+        <w:t>Architectural</w:t>
+      </w:r>
+      <w:proofErr w:type="spellEnd"/>
+      <w:r>
+        <w:t xml:space="preserve"> </w:t>
+      </w:r>
+      <w:proofErr w:type="spellStart"/>
+      <w:r>
+        <w:t>styles</w:t>
+      </w:r>
+      <w:proofErr w:type="spellEnd"/>
+      <w:r>
+        <w:t xml:space="preserve"> </w:t>
+      </w:r>
+      <w:proofErr w:type="spellStart"/>
+      <w:r>
+        <w:t>and</w:t>
+      </w:r>
+      <w:proofErr w:type="spellEnd"/>
+      <w:r>
+        <w:t xml:space="preserve"> </w:t>
+      </w:r>
+      <w:proofErr w:type="spellStart"/>
+      <w:r>
+        <w:t>patterns</w:t>
+      </w:r>
+      <w:proofErr w:type="spellEnd"/>
+      <w:r>
+        <w:t>. Disponível em: https://learn.microsoft.com/</w:t>
+      </w:r>
+    </w:p>
+    <w:p>
+      <w:pPr>
+        <w:spacing w:after="0" w:line="259" w:lineRule="auto"/>
+        <w:ind w:left="427" w:firstLine="0"/>
+        <w:jc w:val="left"/>
+      </w:pPr>
+      <w:r>
+        <w:t>. Acesso em: 18 out. 2025.</w:t>
+      </w:r>
+    </w:p>
+    <w:p>
+      <w:pPr>
+        <w:spacing w:after="0" w:line="259" w:lineRule="auto"/>
+        <w:ind w:left="427" w:firstLine="0"/>
+        <w:jc w:val="left"/>
+      </w:pPr>
+      <w:r>
         <w:t xml:space="preserve"> </w:t>
       </w:r>
     </w:p>
@@ -7727,6 +8084,7 @@
               <w:rPr>
                 <w:b/>
               </w:rPr>
+              <w:lastRenderedPageBreak/>
               <w:t xml:space="preserve">Instituto de Ciências Exatas e Tecnologia </w:t>
             </w:r>
           </w:p>
@@ -7923,74 +8281,96 @@
     </w:p>
     <w:p>
       <w:pPr>
+        <w:spacing w:after="10"/>
+        <w:ind w:left="425" w:firstLine="0"/>
+      </w:pPr>
+    </w:p>
+    <w:p>
+      <w:pPr>
+        <w:spacing w:after="10"/>
+        <w:ind w:left="425" w:firstLine="0"/>
+      </w:pPr>
+      <w:proofErr w:type="gramStart"/>
+      <w:r>
+        <w:t>As ferramentas CASE</w:t>
+      </w:r>
+      <w:proofErr w:type="gramEnd"/>
+      <w:r>
+        <w:t xml:space="preserve"> (Computer-</w:t>
+      </w:r>
+      <w:proofErr w:type="spellStart"/>
+      <w:r>
+        <w:t>Aided</w:t>
+      </w:r>
+      <w:proofErr w:type="spellEnd"/>
+      <w:r>
+        <w:t xml:space="preserve"> Software </w:t>
+      </w:r>
+      <w:proofErr w:type="spellStart"/>
+      <w:r>
+        <w:t>Engineering</w:t>
+      </w:r>
+      <w:proofErr w:type="spellEnd"/>
+      <w:r>
+        <w:t>) são aplicações desenvolvidas para auxiliar engenheiros e analistas de software nas etapas de modelagem, documentação, análise e projeto de sistemas. Elas automatizam e padronizam a criação de diagramas e artefatos utilizados na Engenharia de Software, como diagramas UML, fluxogramas e modelos de banco de dados.</w:t>
+      </w:r>
+    </w:p>
+    <w:p>
+      <w:pPr>
+        <w:spacing w:after="10"/>
+        <w:ind w:left="425" w:firstLine="0"/>
+      </w:pPr>
+      <w:r>
+        <w:t xml:space="preserve">Entre as principais ferramentas CASE destacam-se: </w:t>
+      </w:r>
+      <w:proofErr w:type="spellStart"/>
+      <w:r>
+        <w:t>Astah</w:t>
+      </w:r>
+      <w:proofErr w:type="spellEnd"/>
+      <w:r>
+        <w:t xml:space="preserve">, Visual </w:t>
+      </w:r>
+      <w:proofErr w:type="spellStart"/>
+      <w:r>
+        <w:t>Paradigm</w:t>
+      </w:r>
+      <w:proofErr w:type="spellEnd"/>
+      <w:r>
+        <w:t xml:space="preserve"> e Draw.io. O </w:t>
+      </w:r>
+      <w:proofErr w:type="spellStart"/>
+      <w:r>
+        <w:t>Astah</w:t>
+      </w:r>
+      <w:proofErr w:type="spellEnd"/>
+      <w:r>
+        <w:t xml:space="preserve"> é amplamente utilizado em ambientes acadêmicos pela simplicidade de modelagem UML; o Visual </w:t>
+      </w:r>
+      <w:proofErr w:type="spellStart"/>
+      <w:r>
+        <w:t>Paradigm</w:t>
+      </w:r>
+      <w:proofErr w:type="spellEnd"/>
+      <w:r>
+        <w:t xml:space="preserve"> oferece integração com linguagens de programação e geração automática de código; e o Draw.io é uma alternativa online gratuita e colaborativa.</w:t>
+      </w:r>
+    </w:p>
+    <w:p>
+      <w:pPr>
+        <w:spacing w:after="10"/>
+        <w:ind w:left="425" w:firstLine="0"/>
+      </w:pPr>
+      <w:r>
+        <w:t>O uso de ferramentas CASE traz benefícios significativos, como a redução de erros de modelagem, melhor comunicação entre equipes, padronização da documentação e agilidade na manutenção de projetos. Além disso, proporcionam melhor rastreabilidade e consistência entre os modelos, contribuindo para o desenvolvimento de sistemas de maior qualidade e confiabilidade.</w:t>
+      </w:r>
+    </w:p>
+    <w:p>
+      <w:pPr>
         <w:spacing w:after="0" w:line="259" w:lineRule="auto"/>
         <w:ind w:left="427" w:firstLine="0"/>
         <w:jc w:val="left"/>
       </w:pPr>
-      <w:r>
-        <w:t xml:space="preserve"> </w:t>
-      </w:r>
-    </w:p>
-    <w:p>
-      <w:pPr>
-        <w:ind w:left="422"/>
-      </w:pPr>
-      <w:r>
-        <w:t>________________________________________________________________</w:t>
-      </w:r>
-    </w:p>
-    <w:p>
-      <w:pPr>
-        <w:spacing w:after="0" w:line="360" w:lineRule="auto"/>
-        <w:ind w:left="422" w:right="109"/>
-      </w:pPr>
-      <w:r>
-        <w:t>________________________________________________________________ ________________________________________________________________ ________________________________________________________________</w:t>
-      </w:r>
-    </w:p>
-    <w:p>
-      <w:pPr>
-        <w:ind w:left="422"/>
-      </w:pPr>
-      <w:r>
-        <w:t>________________________________________________________________</w:t>
-      </w:r>
-    </w:p>
-    <w:p>
-      <w:pPr>
-        <w:spacing w:after="0" w:line="360" w:lineRule="auto"/>
-        <w:ind w:left="422" w:right="109"/>
-      </w:pPr>
-      <w:r>
-        <w:t>________________________________________________________________ ________________________________________________________________ ________________________________________________________________</w:t>
-      </w:r>
-    </w:p>
-    <w:p>
-      <w:pPr>
-        <w:ind w:left="422"/>
-      </w:pPr>
-      <w:r>
-        <w:lastRenderedPageBreak/>
-        <w:t>________________________________________________________________</w:t>
-      </w:r>
-    </w:p>
-    <w:p>
-      <w:pPr>
-        <w:ind w:left="422"/>
-      </w:pPr>
-      <w:r>
-        <w:t xml:space="preserve">________________________________________________________________ </w:t>
-      </w:r>
-    </w:p>
-    <w:p>
-      <w:pPr>
-        <w:spacing w:after="0" w:line="259" w:lineRule="auto"/>
-        <w:ind w:left="427" w:firstLine="0"/>
-        <w:jc w:val="left"/>
-      </w:pPr>
-      <w:r>
-        <w:t xml:space="preserve"> </w:t>
-      </w:r>
     </w:p>
     <w:p>
       <w:pPr>
@@ -8025,11 +8405,55 @@
     </w:p>
     <w:p>
       <w:pPr>
+        <w:spacing w:after="0"/>
+        <w:ind w:left="422"/>
+      </w:pPr>
+      <w:r>
+        <w:drawing>
+          <wp:inline distT="0" distB="0" distL="0" distR="0" wp14:anchorId="7954F3C2" wp14:editId="0B206099">
+            <wp:extent cx="3839111" cy="2391109"/>
+            <wp:effectExtent l="0" t="0" r="9525" b="9525"/>
+            <wp:docPr id="6" name="Imagem 6"/>
+            <wp:cNvGraphicFramePr>
+              <a:graphicFrameLocks xmlns:a="http://schemas.openxmlformats.org/drawingml/2006/main" noChangeAspect="1"/>
+            </wp:cNvGraphicFramePr>
+            <a:graphic xmlns:a="http://schemas.openxmlformats.org/drawingml/2006/main">
+              <a:graphicData uri="http://schemas.openxmlformats.org/drawingml/2006/picture">
+                <pic:pic xmlns:pic="http://schemas.openxmlformats.org/drawingml/2006/picture">
+                  <pic:nvPicPr>
+                    <pic:cNvPr id="1" name=""/>
+                    <pic:cNvPicPr/>
+                  </pic:nvPicPr>
+                  <pic:blipFill>
+                    <a:blip r:embed="rId21"/>
+                    <a:stretch>
+                      <a:fillRect/>
+                    </a:stretch>
+                  </pic:blipFill>
+                  <pic:spPr>
+                    <a:xfrm>
+                      <a:off x="0" y="0"/>
+                      <a:ext cx="3839111" cy="2391109"/>
+                    </a:xfrm>
+                    <a:prstGeom prst="rect">
+                      <a:avLst/>
+                    </a:prstGeom>
+                  </pic:spPr>
+                </pic:pic>
+              </a:graphicData>
+            </a:graphic>
+          </wp:inline>
+        </w:drawing>
+      </w:r>
+    </w:p>
+    <w:p>
+      <w:pPr>
         <w:spacing w:after="0" w:line="259" w:lineRule="auto"/>
         <w:ind w:left="427" w:firstLine="0"/>
         <w:jc w:val="left"/>
       </w:pPr>
       <w:r>
+        <w:lastRenderedPageBreak/>
         <w:t xml:space="preserve"> </w:t>
       </w:r>
     </w:p>
@@ -8094,93 +8518,42 @@
     </w:p>
     <w:p>
       <w:pPr>
-        <w:ind w:left="422"/>
-      </w:pPr>
-      <w:r>
-        <w:t>________________________________________________________________</w:t>
-      </w:r>
-    </w:p>
-    <w:p>
-      <w:pPr>
-        <w:ind w:left="422"/>
-      </w:pPr>
-      <w:r>
-        <w:t>________________________________________________________________</w:t>
-      </w:r>
-    </w:p>
-    <w:p>
-      <w:pPr>
-        <w:ind w:left="422"/>
-      </w:pPr>
-      <w:r>
-        <w:t>________________________________________________________________</w:t>
-      </w:r>
-    </w:p>
-    <w:p>
-      <w:pPr>
-        <w:ind w:left="422"/>
-      </w:pPr>
-      <w:r>
-        <w:t>________________________________________________________________</w:t>
-      </w:r>
-    </w:p>
-    <w:p>
-      <w:pPr>
-        <w:ind w:left="422"/>
-      </w:pPr>
-      <w:r>
-        <w:t>________________________________________________________________</w:t>
-      </w:r>
-    </w:p>
-    <w:p>
-      <w:pPr>
-        <w:ind w:left="422"/>
-      </w:pPr>
-      <w:r>
-        <w:t>________________________________________________________________</w:t>
-      </w:r>
-    </w:p>
-    <w:p>
-      <w:pPr>
-        <w:ind w:left="422"/>
-      </w:pPr>
-      <w:r>
-        <w:t>________________________________________________________________</w:t>
-      </w:r>
-    </w:p>
-    <w:p>
-      <w:pPr>
-        <w:ind w:left="422"/>
-      </w:pPr>
-      <w:r>
-        <w:t>________________________________________________________________</w:t>
-      </w:r>
-    </w:p>
-    <w:p>
-      <w:pPr>
-        <w:ind w:left="422"/>
-      </w:pPr>
-      <w:r>
-        <w:t>________________________________________________________________</w:t>
-      </w:r>
-    </w:p>
-    <w:p>
-      <w:pPr>
-        <w:ind w:left="422"/>
-      </w:pPr>
-      <w:r>
-        <w:t xml:space="preserve">________________________________________________________________ </w:t>
-      </w:r>
-    </w:p>
-    <w:p>
-      <w:pPr>
-        <w:spacing w:after="0" w:line="259" w:lineRule="auto"/>
-        <w:ind w:left="427" w:firstLine="0"/>
-        <w:jc w:val="left"/>
-      </w:pPr>
-      <w:r>
-        <w:t xml:space="preserve"> </w:t>
-      </w:r>
+        <w:spacing w:after="0" w:line="259" w:lineRule="auto"/>
+        <w:jc w:val="left"/>
+      </w:pPr>
+      <w:r>
+        <w:t>Durante a prática, utilizei recursos da ferramenta como a criação de entidades, associação de relacionamentos e a geração automática de diagramas.</w:t>
+      </w:r>
+    </w:p>
+    <w:p>
+      <w:pPr>
+        <w:spacing w:after="0" w:line="259" w:lineRule="auto"/>
+        <w:jc w:val="left"/>
+      </w:pPr>
+      <w:r>
+        <w:t>A modelagem iniciou pelo diagrama de casos de uso, identificando os atores e as funcionalidades principais. Em seguida, criei o diagrama de classes, definindo atributos e métodos. Por fim, foi gerado o diagrama de sequência para detalhar a interação entre objetos.</w:t>
+      </w:r>
+    </w:p>
+    <w:p>
+      <w:pPr>
+        <w:spacing w:after="0" w:line="259" w:lineRule="auto"/>
+        <w:jc w:val="left"/>
+      </w:pPr>
+    </w:p>
+    <w:p>
+      <w:pPr>
+        <w:spacing w:after="0" w:line="259" w:lineRule="auto"/>
+        <w:jc w:val="left"/>
+      </w:pPr>
+      <w:r>
+        <w:t>Dificuldades encontradas incluíram a organização visual dos diagramas mais complexos, que exigiu ajuste manual das posições das entidades para melhorar a leitura, e a escolha adequada de tipos de relacionamento entre classes.</w:t>
+      </w:r>
+    </w:p>
+    <w:p>
+      <w:pPr>
+        <w:spacing w:after="0" w:line="259" w:lineRule="auto"/>
+        <w:jc w:val="left"/>
+      </w:pPr>
     </w:p>
     <w:p>
       <w:pPr>
@@ -8216,6 +8589,21 @@
     </w:p>
     <w:p>
       <w:pPr>
+        <w:spacing w:after="10"/>
+        <w:ind w:left="425" w:firstLine="0"/>
+      </w:pPr>
+      <w:r>
+        <w:t>O uso da ferramenta trouxe clareza na modelagem do sistema, padronização dos diagramas e facilidade na comunicação entre membros da equipe.</w:t>
+      </w:r>
+    </w:p>
+    <w:p>
+      <w:pPr>
+        <w:spacing w:after="10"/>
+        <w:ind w:left="425" w:firstLine="0"/>
+      </w:pPr>
+    </w:p>
+    <w:p>
+      <w:pPr>
         <w:numPr>
           <w:ilvl w:val="0"/>
           <w:numId w:val="14"/>
@@ -8226,6 +8614,27 @@
       <w:r>
         <w:t xml:space="preserve">Como as ferramentas CASE auxiliam na documentação e no desenvolvimento? </w:t>
       </w:r>
+    </w:p>
+    <w:p>
+      <w:pPr>
+        <w:spacing w:after="0"/>
+        <w:ind w:left="425" w:firstLine="0"/>
+      </w:pPr>
+      <w:r>
+        <w:t>Ferramentas CASE auxiliam na documentação completa do sistema, garantindo rastreabilidade e permitindo alterações mais rápidas sem comprometer a consistência do projeto.</w:t>
+      </w:r>
+    </w:p>
+    <w:p>
+      <w:pPr>
+        <w:spacing w:after="0"/>
+        <w:ind w:left="425" w:firstLine="0"/>
+      </w:pPr>
+    </w:p>
+    <w:p>
+      <w:pPr>
+        <w:spacing w:after="0"/>
+        <w:ind w:left="67" w:firstLine="0"/>
+      </w:pPr>
       <w:r>
         <w:rPr>
           <w:rFonts w:ascii="Wingdings" w:eastAsia="Wingdings" w:hAnsi="Wingdings" w:cs="Wingdings"/>
@@ -8234,6 +8643,15 @@
       </w:r>
       <w:r>
         <w:t xml:space="preserve"> O que você aprendeu nesta prática? </w:t>
+      </w:r>
+    </w:p>
+    <w:p>
+      <w:pPr>
+        <w:spacing w:after="0"/>
+        <w:ind w:left="67" w:firstLine="0"/>
+      </w:pPr>
+      <w:r>
+        <w:t>Aprendi a utilizar diferentes tipos de diagramas UML, a organizar informações de forma estruturada e a compreender melhor a importância da padronização na Engenharia de Software.</w:t>
       </w:r>
     </w:p>
     <w:p>
@@ -8267,21 +8685,12 @@
     </w:p>
     <w:p>
       <w:pPr>
-        <w:spacing w:after="10"/>
-        <w:ind w:left="422"/>
-      </w:pPr>
-      <w:r>
-        <w:t xml:space="preserve">(Inclua pelo menos 1 referência do livro-texto e outras fontes utilizadas.) </w:t>
-      </w:r>
-    </w:p>
-    <w:p>
-      <w:pPr>
         <w:spacing w:after="0" w:line="259" w:lineRule="auto"/>
         <w:ind w:left="427" w:firstLine="0"/>
         <w:jc w:val="left"/>
       </w:pPr>
       <w:r>
-        <w:t xml:space="preserve"> </w:t>
+        <w:t>Pressman, R. S. Engenharia de Software: Uma Abordagem Profissional. 8ª edição. McGraw-Hill, 2016.</w:t>
       </w:r>
     </w:p>
     <w:p>
@@ -8290,9 +8699,6 @@
         <w:ind w:left="427" w:firstLine="0"/>
         <w:jc w:val="left"/>
       </w:pPr>
-      <w:r>
-        <w:t xml:space="preserve"> </w:t>
-      </w:r>
     </w:p>
     <w:p>
       <w:pPr>
@@ -8300,8 +8706,29 @@
         <w:ind w:left="427" w:firstLine="0"/>
         <w:jc w:val="left"/>
       </w:pPr>
-      <w:r>
-        <w:t xml:space="preserve"> </w:t>
+      <w:proofErr w:type="spellStart"/>
+      <w:r>
+        <w:t>Sommerville</w:t>
+      </w:r>
+      <w:proofErr w:type="spellEnd"/>
+      <w:r>
+        <w:t xml:space="preserve">, I. Software </w:t>
+      </w:r>
+      <w:proofErr w:type="spellStart"/>
+      <w:r>
+        <w:t>Engineering</w:t>
+      </w:r>
+      <w:proofErr w:type="spellEnd"/>
+      <w:r>
+        <w:t xml:space="preserve">. 10th </w:t>
+      </w:r>
+      <w:proofErr w:type="spellStart"/>
+      <w:r>
+        <w:t>edition</w:t>
+      </w:r>
+      <w:proofErr w:type="spellEnd"/>
+      <w:r>
+        <w:t>. Pearson, 2015.</w:t>
       </w:r>
     </w:p>
     <w:p>
@@ -8310,9 +8737,6 @@
         <w:ind w:left="427" w:firstLine="0"/>
         <w:jc w:val="left"/>
       </w:pPr>
-      <w:r>
-        <w:t xml:space="preserve"> </w:t>
-      </w:r>
     </w:p>
     <w:p>
       <w:pPr>
@@ -8320,8 +8744,13 @@
         <w:ind w:left="427" w:firstLine="0"/>
         <w:jc w:val="left"/>
       </w:pPr>
-      <w:r>
-        <w:t xml:space="preserve"> </w:t>
+      <w:proofErr w:type="spellStart"/>
+      <w:r>
+        <w:t>Astah</w:t>
+      </w:r>
+      <w:proofErr w:type="spellEnd"/>
+      <w:r>
+        <w:t>. Disponível em: https://astah.net</w:t>
       </w:r>
     </w:p>
     <w:p>
@@ -8330,8 +8759,168 @@
         <w:ind w:left="427" w:firstLine="0"/>
         <w:jc w:val="left"/>
       </w:pPr>
+    </w:p>
+    <w:p>
+      <w:pPr>
+        <w:spacing w:after="0" w:line="259" w:lineRule="auto"/>
+        <w:ind w:left="427" w:firstLine="0"/>
+        <w:jc w:val="left"/>
+      </w:pPr>
+      <w:r>
+        <w:t xml:space="preserve">Visual </w:t>
+      </w:r>
+      <w:proofErr w:type="spellStart"/>
+      <w:r>
+        <w:t>Paradigm</w:t>
+      </w:r>
+      <w:proofErr w:type="spellEnd"/>
+      <w:r>
+        <w:t>. Disponível em: https://www.visual-paradigm.com</w:t>
+      </w:r>
+    </w:p>
+    <w:p>
+      <w:pPr>
+        <w:spacing w:after="0" w:line="259" w:lineRule="auto"/>
+        <w:ind w:left="427" w:firstLine="0"/>
+        <w:jc w:val="left"/>
+      </w:pPr>
+    </w:p>
+    <w:p>
+      <w:pPr>
+        <w:spacing w:after="0" w:line="259" w:lineRule="auto"/>
+        <w:ind w:left="427" w:firstLine="0"/>
+        <w:jc w:val="left"/>
+      </w:pPr>
       <w:r>
         <w:lastRenderedPageBreak/>
+        <w:t xml:space="preserve">Draw.io. Disponível em: </w:t>
+      </w:r>
+      <w:hyperlink r:id="rId22" w:history="1">
+        <w:r>
+          <w:rPr>
+            <w:rStyle w:val="Hyperlink"/>
+          </w:rPr>
+          <w:t>https://app.diagrams.net</w:t>
+        </w:r>
+      </w:hyperlink>
+    </w:p>
+    <w:p>
+      <w:pPr>
+        <w:spacing w:after="0" w:line="259" w:lineRule="auto"/>
+        <w:ind w:left="427" w:firstLine="0"/>
+        <w:jc w:val="left"/>
+      </w:pPr>
+    </w:p>
+    <w:p>
+      <w:pPr>
+        <w:spacing w:after="0" w:line="259" w:lineRule="auto"/>
+        <w:ind w:left="427" w:firstLine="0"/>
+        <w:jc w:val="left"/>
+      </w:pPr>
+    </w:p>
+    <w:p>
+      <w:pPr>
+        <w:spacing w:after="0" w:line="259" w:lineRule="auto"/>
+        <w:ind w:left="427" w:firstLine="0"/>
+        <w:jc w:val="left"/>
+      </w:pPr>
+    </w:p>
+    <w:p>
+      <w:pPr>
+        <w:spacing w:after="0" w:line="259" w:lineRule="auto"/>
+        <w:ind w:left="427" w:firstLine="0"/>
+        <w:jc w:val="left"/>
+      </w:pPr>
+    </w:p>
+    <w:p>
+      <w:pPr>
+        <w:spacing w:after="0" w:line="259" w:lineRule="auto"/>
+        <w:ind w:left="427" w:firstLine="0"/>
+        <w:jc w:val="left"/>
+      </w:pPr>
+    </w:p>
+    <w:p>
+      <w:pPr>
+        <w:spacing w:after="0" w:line="259" w:lineRule="auto"/>
+        <w:ind w:left="427" w:firstLine="0"/>
+        <w:jc w:val="left"/>
+      </w:pPr>
+    </w:p>
+    <w:p>
+      <w:pPr>
+        <w:spacing w:after="0" w:line="259" w:lineRule="auto"/>
+        <w:ind w:left="427" w:firstLine="0"/>
+        <w:jc w:val="left"/>
+      </w:pPr>
+    </w:p>
+    <w:p>
+      <w:pPr>
+        <w:spacing w:after="0" w:line="259" w:lineRule="auto"/>
+        <w:ind w:left="427" w:firstLine="0"/>
+        <w:jc w:val="left"/>
+      </w:pPr>
+    </w:p>
+    <w:p>
+      <w:pPr>
+        <w:spacing w:after="0" w:line="259" w:lineRule="auto"/>
+        <w:ind w:left="427" w:firstLine="0"/>
+        <w:jc w:val="left"/>
+      </w:pPr>
+    </w:p>
+    <w:p>
+      <w:pPr>
+        <w:spacing w:after="0" w:line="259" w:lineRule="auto"/>
+        <w:ind w:left="427" w:firstLine="0"/>
+        <w:jc w:val="left"/>
+      </w:pPr>
+    </w:p>
+    <w:p>
+      <w:pPr>
+        <w:spacing w:after="0" w:line="259" w:lineRule="auto"/>
+        <w:ind w:left="427" w:firstLine="0"/>
+        <w:jc w:val="left"/>
+      </w:pPr>
+      <w:r>
+        <w:t xml:space="preserve"> </w:t>
+      </w:r>
+    </w:p>
+    <w:p>
+      <w:pPr>
+        <w:spacing w:after="0" w:line="259" w:lineRule="auto"/>
+        <w:ind w:left="427" w:firstLine="0"/>
+        <w:jc w:val="left"/>
+      </w:pPr>
+      <w:r>
+        <w:t xml:space="preserve"> </w:t>
+      </w:r>
+    </w:p>
+    <w:p>
+      <w:pPr>
+        <w:spacing w:after="0" w:line="259" w:lineRule="auto"/>
+        <w:ind w:left="427" w:firstLine="0"/>
+        <w:jc w:val="left"/>
+      </w:pPr>
+      <w:r>
+        <w:t xml:space="preserve"> </w:t>
+      </w:r>
+    </w:p>
+    <w:p>
+      <w:pPr>
+        <w:spacing w:after="0" w:line="259" w:lineRule="auto"/>
+        <w:ind w:left="427" w:firstLine="0"/>
+        <w:jc w:val="left"/>
+      </w:pPr>
+      <w:r>
+        <w:t xml:space="preserve"> </w:t>
+      </w:r>
+    </w:p>
+    <w:p>
+      <w:pPr>
+        <w:spacing w:after="0" w:line="259" w:lineRule="auto"/>
+        <w:ind w:left="427" w:firstLine="0"/>
+        <w:jc w:val="left"/>
+      </w:pPr>
+      <w:r>
         <w:t xml:space="preserve"> </w:t>
       </w:r>
     </w:p>
@@ -8675,108 +9264,69 @@
     </w:p>
     <w:p>
       <w:pPr>
-        <w:ind w:left="422"/>
-      </w:pPr>
-      <w:r>
-        <w:t>________________________________________________________________</w:t>
-      </w:r>
-    </w:p>
-    <w:p>
-      <w:pPr>
-        <w:ind w:left="422"/>
-      </w:pPr>
-      <w:r>
-        <w:t>________________________________________________________________</w:t>
-      </w:r>
-    </w:p>
-    <w:p>
-      <w:pPr>
-        <w:ind w:left="422"/>
-      </w:pPr>
-      <w:r>
-        <w:t>________________________________________________________________</w:t>
-      </w:r>
-    </w:p>
-    <w:p>
-      <w:pPr>
-        <w:ind w:left="422"/>
-      </w:pPr>
-      <w:r>
-        <w:t>________________________________________________________________</w:t>
-      </w:r>
-    </w:p>
-    <w:p>
-      <w:pPr>
-        <w:ind w:left="422"/>
-      </w:pPr>
-      <w:r>
-        <w:t>________________________________________________________________</w:t>
-      </w:r>
-    </w:p>
-    <w:p>
-      <w:pPr>
-        <w:ind w:left="422"/>
-      </w:pPr>
-      <w:r>
-        <w:t>________________________________________________________________</w:t>
-      </w:r>
-    </w:p>
-    <w:p>
-      <w:pPr>
-        <w:ind w:left="422"/>
-      </w:pPr>
-      <w:r>
-        <w:t>________________________________________________________________</w:t>
-      </w:r>
-    </w:p>
-    <w:p>
-      <w:pPr>
-        <w:ind w:left="422"/>
-      </w:pPr>
-      <w:r>
-        <w:t>________________________________________________________________</w:t>
-      </w:r>
-    </w:p>
-    <w:p>
-      <w:pPr>
-        <w:ind w:left="422"/>
-      </w:pPr>
-      <w:r>
-        <w:t>________________________________________________________________</w:t>
-      </w:r>
-    </w:p>
-    <w:p>
-      <w:pPr>
-        <w:ind w:left="422"/>
-      </w:pPr>
-      <w:r>
-        <w:t xml:space="preserve">________________________________________________________________ </w:t>
-      </w:r>
-    </w:p>
-    <w:p>
-      <w:pPr>
-        <w:spacing w:after="0" w:line="259" w:lineRule="auto"/>
-        <w:ind w:left="427" w:firstLine="0"/>
-        <w:jc w:val="left"/>
-      </w:pPr>
-      <w:r>
-        <w:t xml:space="preserve"> </w:t>
-      </w:r>
-    </w:p>
-    <w:p>
-      <w:pPr>
+        <w:ind w:left="0" w:firstLine="0"/>
+      </w:pPr>
+    </w:p>
+    <w:p>
+      <w:pPr>
+        <w:ind w:left="0" w:firstLine="0"/>
+      </w:pPr>
+      <w:r>
+        <w:t xml:space="preserve">A avaliação e validação de projetos de sistemas são etapas fundamentais para garantir que o software atenda aos requisitos esperados e funcione corretamente. A verificação consiste em assegurar que o sistema está sendo construído de acordo </w:t>
+      </w:r>
+      <w:r>
+        <w:lastRenderedPageBreak/>
+        <w:t>com as especificações, enquanto a validação garante que o sistema atende às</w:t>
+      </w:r>
+      <w:r>
+        <w:t xml:space="preserve"> necessidades do usuário final.</w:t>
+      </w:r>
+    </w:p>
+    <w:p>
+      <w:pPr>
+        <w:ind w:left="0" w:firstLine="0"/>
+      </w:pPr>
+      <w:r>
+        <w:t>Métodos de revisão colaborativa, como inspeções de código, revisões de pares (</w:t>
+      </w:r>
+      <w:proofErr w:type="spellStart"/>
+      <w:r>
+        <w:t>peer</w:t>
+      </w:r>
+      <w:proofErr w:type="spellEnd"/>
+      <w:r>
+        <w:t xml:space="preserve"> </w:t>
+      </w:r>
+      <w:proofErr w:type="spellStart"/>
+      <w:r>
+        <w:t>review</w:t>
+      </w:r>
+      <w:proofErr w:type="spellEnd"/>
+      <w:r>
+        <w:t>) e walkthroughs, permitem identificar erros, inconsistências e lacunas antes da entrega final. Essas práticas promovem melhoria contínua, aumento da qualidade do software e maior alinhamento entre a equipe de desenvolvim</w:t>
+      </w:r>
+      <w:r>
+        <w:t>ento e os objetivos do projeto.</w:t>
+      </w:r>
+    </w:p>
+    <w:p>
+      <w:pPr>
+        <w:ind w:left="0" w:firstLine="0"/>
         <w:sectPr>
-          <w:headerReference w:type="even" r:id="rId19"/>
-          <w:headerReference w:type="default" r:id="rId20"/>
-          <w:footerReference w:type="even" r:id="rId21"/>
-          <w:footerReference w:type="default" r:id="rId22"/>
-          <w:headerReference w:type="first" r:id="rId23"/>
-          <w:footerReference w:type="first" r:id="rId24"/>
+          <w:headerReference w:type="even" r:id="rId23"/>
+          <w:headerReference w:type="default" r:id="rId24"/>
+          <w:footerReference w:type="even" r:id="rId25"/>
+          <w:footerReference w:type="default" r:id="rId26"/>
+          <w:headerReference w:type="first" r:id="rId27"/>
+          <w:footerReference w:type="first" r:id="rId28"/>
           <w:pgSz w:w="11906" w:h="16838"/>
           <w:pgMar w:top="982" w:right="1135" w:bottom="1433" w:left="1702" w:header="467" w:footer="0" w:gutter="0"/>
           <w:cols w:space="720"/>
         </w:sectPr>
       </w:pPr>
+      <w:r>
+        <w:t>A aplicação consistente de avaliação e validação reduz retrabalho, evita falhas críticas e contribui para projetos mais confiáveis, robustos e bem documentados.</w:t>
+      </w:r>
     </w:p>
     <w:p>
       <w:pPr>
@@ -8911,82 +9461,192 @@
     </w:p>
     <w:p>
       <w:pPr>
-        <w:ind w:left="422"/>
-      </w:pPr>
-      <w:r>
-        <w:t>________________________________________________________________</w:t>
-      </w:r>
-    </w:p>
-    <w:p>
-      <w:pPr>
-        <w:ind w:left="422"/>
-      </w:pPr>
-      <w:r>
-        <w:t>________________________________________________________________</w:t>
-      </w:r>
-    </w:p>
-    <w:p>
-      <w:pPr>
-        <w:ind w:left="422"/>
-      </w:pPr>
-      <w:r>
-        <w:t>________________________________________________________________</w:t>
-      </w:r>
-    </w:p>
-    <w:p>
-      <w:pPr>
-        <w:ind w:left="422"/>
-      </w:pPr>
-      <w:r>
-        <w:t>________________________________________________________________</w:t>
-      </w:r>
-    </w:p>
-    <w:p>
-      <w:pPr>
-        <w:ind w:left="422"/>
-      </w:pPr>
-      <w:r>
-        <w:t>________________________________________________________________</w:t>
-      </w:r>
-    </w:p>
-    <w:p>
-      <w:pPr>
-        <w:ind w:left="422"/>
-      </w:pPr>
-      <w:r>
-        <w:t>________________________________________________________________</w:t>
-      </w:r>
-    </w:p>
-    <w:p>
-      <w:pPr>
-        <w:ind w:left="422"/>
-      </w:pPr>
-      <w:r>
-        <w:t>________________________________________________________________</w:t>
-      </w:r>
-    </w:p>
-    <w:p>
-      <w:pPr>
-        <w:ind w:left="422"/>
-      </w:pPr>
-      <w:r>
-        <w:t>________________________________________________________________</w:t>
-      </w:r>
-    </w:p>
-    <w:p>
-      <w:pPr>
-        <w:ind w:left="422"/>
-      </w:pPr>
-      <w:r>
-        <w:t>________________________________________________________________</w:t>
-      </w:r>
-    </w:p>
-    <w:p>
-      <w:pPr>
-        <w:ind w:left="422"/>
-      </w:pPr>
-      <w:r>
-        <w:t xml:space="preserve">________________________________________________________________ </w:t>
+        <w:pStyle w:val="NormalWeb"/>
+      </w:pPr>
+      <w:proofErr w:type="gramStart"/>
+      <w:r>
+        <w:rPr>
+          <w:rFonts w:hAnsi="Symbol"/>
+        </w:rPr>
+        <w:t></w:t>
+      </w:r>
+      <w:r>
+        <w:t xml:space="preserve">  Diagramas</w:t>
+      </w:r>
+      <w:proofErr w:type="gramEnd"/>
+      <w:r>
+        <w:t xml:space="preserve"> estão completos e coerentes?</w:t>
+      </w:r>
+    </w:p>
+    <w:p>
+      <w:pPr>
+        <w:pStyle w:val="NormalWeb"/>
+      </w:pPr>
+      <w:proofErr w:type="gramStart"/>
+      <w:r>
+        <w:rPr>
+          <w:rFonts w:hAnsi="Symbol"/>
+        </w:rPr>
+        <w:t></w:t>
+      </w:r>
+      <w:r>
+        <w:t xml:space="preserve">  Requisitos</w:t>
+      </w:r>
+      <w:proofErr w:type="gramEnd"/>
+      <w:r>
+        <w:t xml:space="preserve"> estão claros e documentados?</w:t>
+      </w:r>
+    </w:p>
+    <w:p>
+      <w:pPr>
+        <w:pStyle w:val="NormalWeb"/>
+      </w:pPr>
+      <w:proofErr w:type="gramStart"/>
+      <w:r>
+        <w:rPr>
+          <w:rFonts w:hAnsi="Symbol"/>
+        </w:rPr>
+        <w:t></w:t>
+      </w:r>
+      <w:r>
+        <w:t xml:space="preserve">  Há</w:t>
+      </w:r>
+      <w:proofErr w:type="gramEnd"/>
+      <w:r>
+        <w:t xml:space="preserve"> problemas de consistência ou duplicação?</w:t>
+      </w:r>
+    </w:p>
+    <w:p>
+      <w:pPr>
+        <w:pStyle w:val="NormalWeb"/>
+      </w:pPr>
+      <w:proofErr w:type="gramStart"/>
+      <w:r>
+        <w:rPr>
+          <w:rFonts w:hAnsi="Symbol"/>
+        </w:rPr>
+        <w:t></w:t>
+      </w:r>
+      <w:r>
+        <w:t xml:space="preserve">  Relacionamentos</w:t>
+      </w:r>
+      <w:proofErr w:type="gramEnd"/>
+      <w:r>
+        <w:t xml:space="preserve"> entre entidades e classes estão corretos?</w:t>
+      </w:r>
+    </w:p>
+    <w:p>
+      <w:pPr>
+        <w:pStyle w:val="NormalWeb"/>
+      </w:pPr>
+      <w:proofErr w:type="gramStart"/>
+      <w:r>
+        <w:rPr>
+          <w:rFonts w:hAnsi="Symbol"/>
+        </w:rPr>
+        <w:t></w:t>
+      </w:r>
+      <w:r>
+        <w:t xml:space="preserve">  Nomes</w:t>
+      </w:r>
+      <w:proofErr w:type="gramEnd"/>
+      <w:r>
+        <w:t xml:space="preserve"> de elementos e atributos estão padronizados?</w:t>
+      </w:r>
+    </w:p>
+    <w:p>
+      <w:pPr>
+        <w:pStyle w:val="NormalWeb"/>
+      </w:pPr>
+      <w:proofErr w:type="gramStart"/>
+      <w:r>
+        <w:rPr>
+          <w:rFonts w:hAnsi="Symbol"/>
+        </w:rPr>
+        <w:t></w:t>
+      </w:r>
+      <w:r>
+        <w:t xml:space="preserve">  Fluxos</w:t>
+      </w:r>
+      <w:proofErr w:type="gramEnd"/>
+      <w:r>
+        <w:t xml:space="preserve"> de processos e interações estão claros e compreensíveis?</w:t>
+      </w:r>
+    </w:p>
+    <w:p>
+      <w:pPr>
+        <w:pStyle w:val="NormalWeb"/>
+      </w:pPr>
+      <w:proofErr w:type="gramStart"/>
+      <w:r>
+        <w:rPr>
+          <w:rFonts w:hAnsi="Symbol"/>
+        </w:rPr>
+        <w:t></w:t>
+      </w:r>
+      <w:r>
+        <w:t xml:space="preserve">  Todas</w:t>
+      </w:r>
+      <w:proofErr w:type="gramEnd"/>
+      <w:r>
+        <w:t xml:space="preserve"> as funcionalidades exigidas estão representadas nos diagramas?</w:t>
+      </w:r>
+    </w:p>
+    <w:p>
+      <w:pPr>
+        <w:pStyle w:val="NormalWeb"/>
+      </w:pPr>
+      <w:proofErr w:type="gramStart"/>
+      <w:r>
+        <w:rPr>
+          <w:rFonts w:hAnsi="Symbol"/>
+        </w:rPr>
+        <w:t></w:t>
+      </w:r>
+      <w:r>
+        <w:t xml:space="preserve">  Há</w:t>
+      </w:r>
+      <w:proofErr w:type="gramEnd"/>
+      <w:r>
+        <w:t xml:space="preserve"> clareza na representação de atores e casos de uso?</w:t>
+      </w:r>
+    </w:p>
+    <w:p>
+      <w:pPr>
+        <w:pStyle w:val="NormalWeb"/>
+      </w:pPr>
+      <w:proofErr w:type="gramStart"/>
+      <w:r>
+        <w:rPr>
+          <w:rFonts w:hAnsi="Symbol"/>
+        </w:rPr>
+        <w:t></w:t>
+      </w:r>
+      <w:r>
+        <w:t xml:space="preserve">  Possíveis</w:t>
+      </w:r>
+      <w:proofErr w:type="gramEnd"/>
+      <w:r>
+        <w:t xml:space="preserve"> erros de lógica ou omissões foram identificados?</w:t>
+      </w:r>
+    </w:p>
+    <w:p>
+      <w:pPr>
+        <w:pStyle w:val="NormalWeb"/>
+      </w:pPr>
+      <w:proofErr w:type="gramStart"/>
+      <w:r>
+        <w:rPr>
+          <w:rFonts w:hAnsi="Symbol"/>
+        </w:rPr>
+        <w:t></w:t>
+      </w:r>
+      <w:r>
+        <w:t xml:space="preserve">  Documentação</w:t>
+      </w:r>
+      <w:proofErr w:type="gramEnd"/>
+      <w:r>
+        <w:t xml:space="preserve"> está organizada e de fácil compreensão?</w:t>
       </w:r>
     </w:p>
     <w:p>
@@ -8995,9 +9655,6 @@
         <w:ind w:left="360" w:firstLine="0"/>
         <w:jc w:val="left"/>
       </w:pPr>
-      <w:r>
-        <w:t xml:space="preserve"> </w:t>
-      </w:r>
     </w:p>
     <w:p>
       <w:pPr>
@@ -9039,92 +9696,29 @@
     </w:p>
     <w:p>
       <w:pPr>
-        <w:ind w:left="422"/>
-      </w:pPr>
-      <w:r>
-        <w:t>________________________________________________________________</w:t>
-      </w:r>
-    </w:p>
-    <w:p>
-      <w:pPr>
-        <w:ind w:left="422"/>
-      </w:pPr>
-      <w:r>
-        <w:t>________________________________________________________________</w:t>
-      </w:r>
-    </w:p>
-    <w:p>
-      <w:pPr>
-        <w:ind w:left="422"/>
-      </w:pPr>
-      <w:r>
-        <w:t>________________________________________________________________</w:t>
-      </w:r>
-    </w:p>
-    <w:p>
-      <w:pPr>
-        <w:ind w:left="422"/>
-      </w:pPr>
-      <w:r>
-        <w:t>________________________________________________________________</w:t>
-      </w:r>
-    </w:p>
-    <w:p>
-      <w:pPr>
-        <w:ind w:left="422"/>
-      </w:pPr>
-      <w:r>
-        <w:t>________________________________________________________________</w:t>
-      </w:r>
-    </w:p>
-    <w:p>
-      <w:pPr>
-        <w:ind w:left="422"/>
-      </w:pPr>
-      <w:r>
-        <w:t>________________________________________________________________</w:t>
-      </w:r>
-    </w:p>
-    <w:p>
-      <w:pPr>
-        <w:ind w:left="422"/>
-      </w:pPr>
-      <w:r>
-        <w:t>________________________________________________________________</w:t>
-      </w:r>
-    </w:p>
-    <w:p>
-      <w:pPr>
-        <w:ind w:left="422"/>
-      </w:pPr>
-      <w:r>
-        <w:t>________________________________________________________________</w:t>
-      </w:r>
-    </w:p>
-    <w:p>
-      <w:pPr>
-        <w:ind w:left="422"/>
-      </w:pPr>
-      <w:r>
-        <w:t>________________________________________________________________</w:t>
-      </w:r>
-    </w:p>
-    <w:p>
-      <w:pPr>
-        <w:ind w:left="422"/>
-      </w:pPr>
-      <w:r>
-        <w:t xml:space="preserve">________________________________________________________________ </w:t>
-      </w:r>
-    </w:p>
-    <w:p>
-      <w:pPr>
-        <w:spacing w:after="0" w:line="259" w:lineRule="auto"/>
-        <w:ind w:left="360" w:firstLine="0"/>
-        <w:jc w:val="left"/>
-      </w:pPr>
-      <w:r>
-        <w:t xml:space="preserve"> </w:t>
+        <w:spacing w:after="0" w:line="259" w:lineRule="auto"/>
+        <w:jc w:val="left"/>
+      </w:pPr>
+      <w:r>
+        <w:t>Durante a avaliação do projeto do grupo, foram encontrados alguns problemas, como omissão de certos casos de uso, inconsistências na nomenclatura das classes e relações duplicadas entre entidades.</w:t>
+      </w:r>
+    </w:p>
+    <w:p>
+      <w:pPr>
+        <w:spacing w:after="0" w:line="259" w:lineRule="auto"/>
+        <w:jc w:val="left"/>
+      </w:pPr>
+      <w:r>
+        <w:t>As correções sugeridas incluem padronização dos nomes, complementação dos diagramas faltantes e revisão dos relacionamentos para eliminar duplicidades.</w:t>
+      </w:r>
+    </w:p>
+    <w:p>
+      <w:pPr>
+        <w:spacing w:after="0" w:line="259" w:lineRule="auto"/>
+        <w:jc w:val="left"/>
+      </w:pPr>
+      <w:r>
+        <w:t>Entre os pontos fortes do projeto estão a clareza na representação dos fluxos principais, boa organização visual dos diagramas e documentação detalhada dos requisitos funcionais.</w:t>
       </w:r>
     </w:p>
     <w:p>
@@ -9172,6 +9766,15 @@
     </w:p>
     <w:p>
       <w:pPr>
+        <w:spacing w:after="10"/>
+        <w:ind w:left="358" w:firstLine="0"/>
+      </w:pPr>
+      <w:r>
+        <w:t>A prática reforçou a importância de revisar cuidadosamente diagramas e documentação para garantir qualidade e consistência.</w:t>
+      </w:r>
+    </w:p>
+    <w:p>
+      <w:pPr>
         <w:numPr>
           <w:ilvl w:val="0"/>
           <w:numId w:val="17"/>
@@ -9185,6 +9788,15 @@
     </w:p>
     <w:p>
       <w:pPr>
+        <w:spacing w:after="10"/>
+        <w:ind w:left="358" w:firstLine="0"/>
+      </w:pPr>
+      <w:r>
+        <w:t>O feedback colaborativo ajuda a identificar erros que passam despercebidos individualmente e promove melhoria contínua do projeto.</w:t>
+      </w:r>
+    </w:p>
+    <w:p>
+      <w:pPr>
         <w:numPr>
           <w:ilvl w:val="0"/>
           <w:numId w:val="17"/>
@@ -9198,6 +9810,23 @@
     </w:p>
     <w:p>
       <w:pPr>
+        <w:spacing w:after="10"/>
+        <w:ind w:left="358" w:firstLine="0"/>
+      </w:pPr>
+      <w:r>
+        <w:t xml:space="preserve">Aprendi técnicas de avaliação e validação, a importância de </w:t>
+      </w:r>
+      <w:proofErr w:type="spellStart"/>
+      <w:r>
+        <w:t>checklists</w:t>
+      </w:r>
+      <w:proofErr w:type="spellEnd"/>
+      <w:r>
+        <w:t xml:space="preserve"> padronizados e como a colaboração entre membros melhora a qualidade do desenvolvimento de sistemas.</w:t>
+      </w:r>
+    </w:p>
+    <w:p>
+      <w:pPr>
         <w:spacing w:after="0" w:line="259" w:lineRule="auto"/>
         <w:ind w:left="360" w:firstLine="0"/>
         <w:jc w:val="left"/>
@@ -9227,21 +9856,12 @@
     </w:p>
     <w:p>
       <w:pPr>
-        <w:spacing w:after="10"/>
-        <w:ind w:left="422"/>
-      </w:pPr>
-      <w:r>
-        <w:t xml:space="preserve">(Inclua pelo menos 1 referência do livro-texto e outras fontes utilizadas.) </w:t>
-      </w:r>
-    </w:p>
-    <w:p>
-      <w:pPr>
         <w:spacing w:after="0" w:line="259" w:lineRule="auto"/>
         <w:ind w:left="360" w:firstLine="0"/>
         <w:jc w:val="left"/>
       </w:pPr>
       <w:r>
-        <w:t xml:space="preserve"> </w:t>
+        <w:t>Pressman, R. S. Engenharia de Software: Uma Abordagem Profissional. 8ª edição. McGraw-Hill, 2016.</w:t>
       </w:r>
     </w:p>
     <w:p>
@@ -9250,9 +9870,6 @@
         <w:ind w:left="360" w:firstLine="0"/>
         <w:jc w:val="left"/>
       </w:pPr>
-      <w:r>
-        <w:t xml:space="preserve"> </w:t>
-      </w:r>
     </w:p>
     <w:p>
       <w:pPr>
@@ -9260,8 +9877,29 @@
         <w:ind w:left="360" w:firstLine="0"/>
         <w:jc w:val="left"/>
       </w:pPr>
-      <w:r>
-        <w:t xml:space="preserve"> </w:t>
+      <w:proofErr w:type="spellStart"/>
+      <w:r>
+        <w:t>Sommerville</w:t>
+      </w:r>
+      <w:proofErr w:type="spellEnd"/>
+      <w:r>
+        <w:t xml:space="preserve">, I. Software </w:t>
+      </w:r>
+      <w:proofErr w:type="spellStart"/>
+      <w:r>
+        <w:t>Engineering</w:t>
+      </w:r>
+      <w:proofErr w:type="spellEnd"/>
+      <w:r>
+        <w:t xml:space="preserve">. 10th </w:t>
+      </w:r>
+      <w:proofErr w:type="spellStart"/>
+      <w:r>
+        <w:t>edition</w:t>
+      </w:r>
+      <w:proofErr w:type="spellEnd"/>
+      <w:r>
+        <w:t>. Pearson, 2015.</w:t>
       </w:r>
     </w:p>
     <w:p>
@@ -9270,9 +9908,6 @@
         <w:ind w:left="360" w:firstLine="0"/>
         <w:jc w:val="left"/>
       </w:pPr>
-      <w:r>
-        <w:t xml:space="preserve"> </w:t>
-      </w:r>
     </w:p>
     <w:p>
       <w:pPr>
@@ -9281,7 +9916,31 @@
         <w:jc w:val="left"/>
       </w:pPr>
       <w:r>
-        <w:t xml:space="preserve"> </w:t>
+        <w:t xml:space="preserve">IEEE. IEEE Standard for Software </w:t>
+      </w:r>
+      <w:proofErr w:type="spellStart"/>
+      <w:r>
+        <w:t>Reviews</w:t>
+      </w:r>
+      <w:proofErr w:type="spellEnd"/>
+      <w:r>
+        <w:t xml:space="preserve"> </w:t>
+      </w:r>
+      <w:proofErr w:type="spellStart"/>
+      <w:r>
+        <w:t>and</w:t>
+      </w:r>
+      <w:proofErr w:type="spellEnd"/>
+      <w:r>
+        <w:t xml:space="preserve"> </w:t>
+      </w:r>
+      <w:proofErr w:type="spellStart"/>
+      <w:r>
+        <w:t>Audits</w:t>
+      </w:r>
+      <w:proofErr w:type="spellEnd"/>
+      <w:r>
+        <w:t>, 2017.</w:t>
       </w:r>
     </w:p>
     <w:p>
@@ -9441,117 +10100,7 @@
         <w:jc w:val="left"/>
       </w:pPr>
       <w:r>
-        <w:t xml:space="preserve"> </w:t>
-      </w:r>
-    </w:p>
-    <w:p>
-      <w:pPr>
-        <w:spacing w:after="0" w:line="259" w:lineRule="auto"/>
-        <w:ind w:left="360" w:firstLine="0"/>
-        <w:jc w:val="left"/>
-      </w:pPr>
-      <w:r>
-        <w:t xml:space="preserve"> </w:t>
-      </w:r>
-    </w:p>
-    <w:p>
-      <w:pPr>
-        <w:spacing w:after="0" w:line="259" w:lineRule="auto"/>
-        <w:ind w:left="360" w:firstLine="0"/>
-        <w:jc w:val="left"/>
-      </w:pPr>
-      <w:r>
-        <w:t xml:space="preserve"> </w:t>
-      </w:r>
-    </w:p>
-    <w:p>
-      <w:pPr>
-        <w:spacing w:after="0" w:line="259" w:lineRule="auto"/>
-        <w:ind w:left="360" w:firstLine="0"/>
-        <w:jc w:val="left"/>
-      </w:pPr>
-      <w:r>
-        <w:t xml:space="preserve"> </w:t>
-      </w:r>
-    </w:p>
-    <w:p>
-      <w:pPr>
-        <w:spacing w:after="0" w:line="259" w:lineRule="auto"/>
-        <w:ind w:left="360" w:firstLine="0"/>
-        <w:jc w:val="left"/>
-      </w:pPr>
-      <w:r>
-        <w:t xml:space="preserve"> </w:t>
-      </w:r>
-    </w:p>
-    <w:p>
-      <w:pPr>
-        <w:spacing w:after="0" w:line="259" w:lineRule="auto"/>
-        <w:ind w:left="360" w:firstLine="0"/>
-        <w:jc w:val="left"/>
-      </w:pPr>
-      <w:r>
-        <w:t xml:space="preserve"> </w:t>
-      </w:r>
-    </w:p>
-    <w:p>
-      <w:pPr>
-        <w:spacing w:after="0" w:line="259" w:lineRule="auto"/>
-        <w:ind w:left="360" w:firstLine="0"/>
-        <w:jc w:val="left"/>
-      </w:pPr>
-      <w:r>
-        <w:t xml:space="preserve"> </w:t>
-      </w:r>
-    </w:p>
-    <w:p>
-      <w:pPr>
-        <w:spacing w:after="0" w:line="259" w:lineRule="auto"/>
-        <w:ind w:left="360" w:firstLine="0"/>
-        <w:jc w:val="left"/>
-      </w:pPr>
-      <w:r>
-        <w:t xml:space="preserve"> </w:t>
-      </w:r>
-    </w:p>
-    <w:p>
-      <w:pPr>
-        <w:spacing w:after="0" w:line="259" w:lineRule="auto"/>
-        <w:ind w:left="360" w:firstLine="0"/>
-        <w:jc w:val="left"/>
-      </w:pPr>
-      <w:r>
-        <w:t xml:space="preserve"> </w:t>
-      </w:r>
-    </w:p>
-    <w:p>
-      <w:pPr>
-        <w:spacing w:after="0" w:line="259" w:lineRule="auto"/>
-        <w:ind w:left="360" w:firstLine="0"/>
-        <w:jc w:val="left"/>
-      </w:pPr>
-      <w:r>
-        <w:t xml:space="preserve"> </w:t>
-      </w:r>
-    </w:p>
-    <w:p>
-      <w:pPr>
-        <w:spacing w:after="0" w:line="259" w:lineRule="auto"/>
-        <w:ind w:left="360" w:firstLine="0"/>
-        <w:jc w:val="left"/>
-      </w:pPr>
-      <w:r>
-        <w:t xml:space="preserve"> </w:t>
-      </w:r>
-    </w:p>
-    <w:p>
-      <w:pPr>
-        <w:spacing w:after="0" w:line="259" w:lineRule="auto"/>
-        <w:ind w:left="360" w:firstLine="0"/>
-        <w:jc w:val="left"/>
-      </w:pPr>
-      <w:r>
-        <w:t xml:space="preserve"> </w:t>
+        <w:t xml:space="preserve">  </w:t>
       </w:r>
     </w:p>
     <w:p>
@@ -9863,90 +10412,55 @@
     </w:p>
     <w:p>
       <w:pPr>
-        <w:ind w:left="422"/>
-      </w:pPr>
-      <w:r>
-        <w:t>________________________________________________________________</w:t>
-      </w:r>
-    </w:p>
-    <w:p>
-      <w:pPr>
-        <w:ind w:left="422"/>
-      </w:pPr>
-      <w:r>
-        <w:t>________________________________________________________________</w:t>
-      </w:r>
-    </w:p>
-    <w:p>
-      <w:pPr>
-        <w:ind w:left="422"/>
-      </w:pPr>
-      <w:r>
-        <w:t>________________________________________________________________</w:t>
-      </w:r>
-    </w:p>
-    <w:p>
-      <w:pPr>
-        <w:ind w:left="422"/>
-      </w:pPr>
-      <w:r>
-        <w:t>________________________________________________________________</w:t>
-      </w:r>
-    </w:p>
-    <w:p>
-      <w:pPr>
-        <w:ind w:left="422"/>
-      </w:pPr>
-      <w:r>
-        <w:t>________________________________________________________________</w:t>
-      </w:r>
-    </w:p>
-    <w:p>
-      <w:pPr>
-        <w:ind w:left="422"/>
-      </w:pPr>
-      <w:r>
-        <w:t>________________________________________________________________</w:t>
-      </w:r>
-    </w:p>
-    <w:p>
-      <w:pPr>
-        <w:ind w:left="422"/>
-      </w:pPr>
-      <w:r>
-        <w:t>________________________________________________________________</w:t>
-      </w:r>
-    </w:p>
-    <w:p>
-      <w:pPr>
-        <w:ind w:left="422"/>
-      </w:pPr>
-      <w:r>
-        <w:t>________________________________________________________________</w:t>
-      </w:r>
-    </w:p>
-    <w:p>
-      <w:pPr>
-        <w:ind w:left="422"/>
-      </w:pPr>
-      <w:r>
-        <w:t>________________________________________________________________</w:t>
-      </w:r>
-    </w:p>
-    <w:p>
-      <w:pPr>
-        <w:ind w:left="422"/>
-      </w:pPr>
-      <w:r>
-        <w:t xml:space="preserve">________________________________________________________________ </w:t>
-      </w:r>
-    </w:p>
-    <w:p>
-      <w:pPr>
         <w:spacing w:after="0" w:line="259" w:lineRule="auto"/>
         <w:ind w:left="360" w:firstLine="0"/>
         <w:jc w:val="left"/>
       </w:pPr>
+      <w:r>
+        <w:t>A manutenção de software é essencial para garantir a continuidade, eficiência e qualidade dos sistemas ao longo do tempo. Existem quatro tipos principais: corretiva, que corrige erros identificados; adaptativa, que ajusta o sistema a novas condições ou ambientes; perfectiva, que melhora funcionalidades existentes; e preventiva, que evita futuros problemas.</w:t>
+      </w:r>
+    </w:p>
+    <w:p>
+      <w:pPr>
+        <w:spacing w:after="0" w:line="259" w:lineRule="auto"/>
+        <w:ind w:left="360" w:firstLine="0"/>
+        <w:jc w:val="left"/>
+      </w:pPr>
+    </w:p>
+    <w:p>
+      <w:pPr>
+        <w:spacing w:after="0" w:line="259" w:lineRule="auto"/>
+        <w:ind w:left="360" w:firstLine="0"/>
+        <w:jc w:val="left"/>
+      </w:pPr>
+      <w:r>
+        <w:t xml:space="preserve">A </w:t>
+      </w:r>
+      <w:proofErr w:type="spellStart"/>
+      <w:r>
+        <w:t>refatoração</w:t>
+      </w:r>
+      <w:proofErr w:type="spellEnd"/>
+      <w:r>
+        <w:t xml:space="preserve"> consiste em reorganizar o código sem alterar seu comportamento, melhorando legibilidade e manutenção futura. Já a reengenharia envolve a revisão completa do sistema para modernização, simplificação ou migração tecnológica.</w:t>
+      </w:r>
+    </w:p>
+    <w:p>
+      <w:pPr>
+        <w:spacing w:after="0" w:line="259" w:lineRule="auto"/>
+        <w:ind w:left="360" w:firstLine="0"/>
+        <w:jc w:val="left"/>
+      </w:pPr>
+    </w:p>
+    <w:p>
+      <w:pPr>
+        <w:spacing w:after="0" w:line="259" w:lineRule="auto"/>
+        <w:ind w:left="360" w:firstLine="0"/>
+        <w:jc w:val="left"/>
+      </w:pPr>
+      <w:r>
+        <w:t>Exemplos práticos incluem a atualização de sistemas bancários para novos padrões de segurança, a melhoria de aplicativos móveis para suportar novos dispositivos e a correção de bugs em softwares corporativos críticos, garantindo maior confiabilidade e desempenho.</w:t>
+      </w:r>
       <w:r>
         <w:t xml:space="preserve"> </w:t>
       </w:r>
@@ -10008,7 +10522,42 @@
         <w:jc w:val="left"/>
       </w:pPr>
       <w:r>
-        <w:t xml:space="preserve"> </w:t>
+        <w:lastRenderedPageBreak/>
+        <w:drawing>
+          <wp:inline distT="0" distB="0" distL="0" distR="0" wp14:anchorId="4D720A8D" wp14:editId="0C77357D">
+            <wp:extent cx="5715635" cy="3211830"/>
+            <wp:effectExtent l="0" t="0" r="0" b="7620"/>
+            <wp:docPr id="7" name="Imagem 7"/>
+            <wp:cNvGraphicFramePr>
+              <a:graphicFrameLocks xmlns:a="http://schemas.openxmlformats.org/drawingml/2006/main" noChangeAspect="1"/>
+            </wp:cNvGraphicFramePr>
+            <a:graphic xmlns:a="http://schemas.openxmlformats.org/drawingml/2006/main">
+              <a:graphicData uri="http://schemas.openxmlformats.org/drawingml/2006/picture">
+                <pic:pic xmlns:pic="http://schemas.openxmlformats.org/drawingml/2006/picture">
+                  <pic:nvPicPr>
+                    <pic:cNvPr id="1" name=""/>
+                    <pic:cNvPicPr/>
+                  </pic:nvPicPr>
+                  <pic:blipFill>
+                    <a:blip r:embed="rId29"/>
+                    <a:stretch>
+                      <a:fillRect/>
+                    </a:stretch>
+                  </pic:blipFill>
+                  <pic:spPr>
+                    <a:xfrm>
+                      <a:off x="0" y="0"/>
+                      <a:ext cx="5715635" cy="3211830"/>
+                    </a:xfrm>
+                    <a:prstGeom prst="rect">
+                      <a:avLst/>
+                    </a:prstGeom>
+                  </pic:spPr>
+                </pic:pic>
+              </a:graphicData>
+            </a:graphic>
+          </wp:inline>
+        </w:drawing>
       </w:r>
     </w:p>
     <w:p>
@@ -10017,9 +10566,6 @@
         <w:ind w:left="360" w:firstLine="0"/>
         <w:jc w:val="left"/>
       </w:pPr>
-      <w:r>
-        <w:t xml:space="preserve"> </w:t>
-      </w:r>
     </w:p>
     <w:p>
       <w:pPr>
@@ -10027,120 +10573,13 @@
         <w:ind w:left="360" w:firstLine="0"/>
         <w:jc w:val="left"/>
       </w:pPr>
-      <w:r>
-        <w:t xml:space="preserve"> </w:t>
-      </w:r>
-    </w:p>
-    <w:p>
-      <w:pPr>
-        <w:spacing w:after="0" w:line="259" w:lineRule="auto"/>
-        <w:ind w:left="360" w:firstLine="0"/>
-        <w:jc w:val="left"/>
-      </w:pPr>
-      <w:r>
-        <w:t xml:space="preserve"> </w:t>
-      </w:r>
-    </w:p>
-    <w:p>
-      <w:pPr>
-        <w:spacing w:after="0" w:line="259" w:lineRule="auto"/>
-        <w:ind w:left="360" w:firstLine="0"/>
-        <w:jc w:val="left"/>
-      </w:pPr>
-      <w:r>
-        <w:t xml:space="preserve"> </w:t>
-      </w:r>
-    </w:p>
-    <w:p>
-      <w:pPr>
-        <w:spacing w:after="0" w:line="259" w:lineRule="auto"/>
-        <w:ind w:left="360" w:firstLine="0"/>
-        <w:jc w:val="left"/>
-      </w:pPr>
-      <w:r>
-        <w:t xml:space="preserve"> </w:t>
-      </w:r>
-    </w:p>
-    <w:p>
-      <w:pPr>
-        <w:spacing w:after="0" w:line="259" w:lineRule="auto"/>
-        <w:ind w:left="360" w:firstLine="0"/>
-        <w:jc w:val="left"/>
-      </w:pPr>
-      <w:r>
-        <w:t xml:space="preserve"> </w:t>
-      </w:r>
-    </w:p>
-    <w:p>
-      <w:pPr>
-        <w:spacing w:after="0" w:line="259" w:lineRule="auto"/>
-        <w:ind w:left="360" w:firstLine="0"/>
-        <w:jc w:val="left"/>
-      </w:pPr>
-      <w:r>
-        <w:t xml:space="preserve"> </w:t>
-      </w:r>
-    </w:p>
-    <w:p>
-      <w:pPr>
-        <w:spacing w:after="0" w:line="259" w:lineRule="auto"/>
-        <w:ind w:left="360" w:firstLine="0"/>
-        <w:jc w:val="left"/>
-      </w:pPr>
-      <w:r>
-        <w:t xml:space="preserve"> </w:t>
-      </w:r>
-    </w:p>
-    <w:p>
-      <w:pPr>
-        <w:spacing w:after="0" w:line="259" w:lineRule="auto"/>
-        <w:ind w:left="360" w:firstLine="0"/>
-        <w:jc w:val="left"/>
-      </w:pPr>
-      <w:r>
-        <w:t xml:space="preserve"> </w:t>
-      </w:r>
-    </w:p>
-    <w:p>
-      <w:pPr>
-        <w:spacing w:after="0" w:line="259" w:lineRule="auto"/>
-        <w:ind w:left="360" w:firstLine="0"/>
-        <w:jc w:val="left"/>
-      </w:pPr>
-      <w:r>
-        <w:t xml:space="preserve"> </w:t>
-      </w:r>
-    </w:p>
-    <w:p>
-      <w:pPr>
-        <w:spacing w:after="0" w:line="259" w:lineRule="auto"/>
-        <w:ind w:left="360" w:firstLine="0"/>
-        <w:jc w:val="left"/>
-      </w:pPr>
-      <w:r>
-        <w:t xml:space="preserve"> </w:t>
-      </w:r>
-    </w:p>
-    <w:p>
-      <w:pPr>
-        <w:spacing w:after="0" w:line="259" w:lineRule="auto"/>
-        <w:ind w:left="360" w:firstLine="0"/>
-        <w:jc w:val="left"/>
-      </w:pPr>
-      <w:r>
-        <w:lastRenderedPageBreak/>
-        <w:t xml:space="preserve"> </w:t>
-      </w:r>
-    </w:p>
-    <w:p>
-      <w:pPr>
-        <w:spacing w:after="0" w:line="259" w:lineRule="auto"/>
-        <w:ind w:left="360" w:firstLine="0"/>
-        <w:jc w:val="left"/>
-      </w:pPr>
-      <w:r>
-        <w:t xml:space="preserve"> </w:t>
-      </w:r>
+    </w:p>
+    <w:p>
+      <w:pPr>
+        <w:spacing w:after="0" w:line="259" w:lineRule="auto"/>
+        <w:ind w:left="0" w:firstLine="0"/>
+        <w:jc w:val="left"/>
+      </w:pPr>
     </w:p>
     <w:p>
       <w:pPr>
@@ -10208,6 +10647,55 @@
     </w:p>
     <w:p>
       <w:pPr>
+        <w:spacing w:after="0"/>
+        <w:ind w:left="422"/>
+      </w:pPr>
+      <w:r>
+        <w:drawing>
+          <wp:inline distT="0" distB="0" distL="0" distR="0" wp14:anchorId="0EF933DE" wp14:editId="421B3818">
+            <wp:extent cx="5715635" cy="3211830"/>
+            <wp:effectExtent l="0" t="0" r="0" b="7620"/>
+            <wp:docPr id="9" name="Imagem 9"/>
+            <wp:cNvGraphicFramePr>
+              <a:graphicFrameLocks xmlns:a="http://schemas.openxmlformats.org/drawingml/2006/main" noChangeAspect="1"/>
+            </wp:cNvGraphicFramePr>
+            <a:graphic xmlns:a="http://schemas.openxmlformats.org/drawingml/2006/main">
+              <a:graphicData uri="http://schemas.openxmlformats.org/drawingml/2006/picture">
+                <pic:pic xmlns:pic="http://schemas.openxmlformats.org/drawingml/2006/picture">
+                  <pic:nvPicPr>
+                    <pic:cNvPr id="1" name=""/>
+                    <pic:cNvPicPr/>
+                  </pic:nvPicPr>
+                  <pic:blipFill>
+                    <a:blip r:embed="rId30"/>
+                    <a:stretch>
+                      <a:fillRect/>
+                    </a:stretch>
+                  </pic:blipFill>
+                  <pic:spPr>
+                    <a:xfrm>
+                      <a:off x="0" y="0"/>
+                      <a:ext cx="5715635" cy="3211830"/>
+                    </a:xfrm>
+                    <a:prstGeom prst="rect">
+                      <a:avLst/>
+                    </a:prstGeom>
+                  </pic:spPr>
+                </pic:pic>
+              </a:graphicData>
+            </a:graphic>
+          </wp:inline>
+        </w:drawing>
+      </w:r>
+    </w:p>
+    <w:p>
+      <w:pPr>
+        <w:spacing w:after="0"/>
+        <w:ind w:left="422"/>
+      </w:pPr>
+    </w:p>
+    <w:p>
+      <w:pPr>
         <w:spacing w:after="0" w:line="259" w:lineRule="auto"/>
         <w:ind w:left="360" w:firstLine="0"/>
         <w:jc w:val="left"/>
@@ -10232,9 +10720,6 @@
         <w:ind w:left="360" w:firstLine="0"/>
         <w:jc w:val="left"/>
       </w:pPr>
-      <w:r>
-        <w:t xml:space="preserve"> </w:t>
-      </w:r>
     </w:p>
     <w:p>
       <w:pPr>
@@ -10243,7 +10728,8 @@
         <w:jc w:val="left"/>
       </w:pPr>
       <w:r>
-        <w:t xml:space="preserve"> </w:t>
+        <w:lastRenderedPageBreak/>
+        <w:t>Melhorias aplicadas:</w:t>
       </w:r>
     </w:p>
     <w:p>
@@ -10252,9 +10738,6 @@
         <w:ind w:left="360" w:firstLine="0"/>
         <w:jc w:val="left"/>
       </w:pPr>
-      <w:r>
-        <w:t xml:space="preserve"> </w:t>
-      </w:r>
     </w:p>
     <w:p>
       <w:pPr>
@@ -10263,7 +10746,15 @@
         <w:jc w:val="left"/>
       </w:pPr>
       <w:r>
-        <w:t xml:space="preserve"> </w:t>
+        <w:t xml:space="preserve">Função com nome descritivo (somar) e </w:t>
+      </w:r>
+      <w:proofErr w:type="spellStart"/>
+      <w:r>
+        <w:t>docstring</w:t>
+      </w:r>
+      <w:proofErr w:type="spellEnd"/>
+      <w:r>
+        <w:t xml:space="preserve"> explicativa.</w:t>
       </w:r>
     </w:p>
     <w:p>
@@ -10272,9 +10763,6 @@
         <w:ind w:left="360" w:firstLine="0"/>
         <w:jc w:val="left"/>
       </w:pPr>
-      <w:r>
-        <w:t xml:space="preserve"> </w:t>
-      </w:r>
     </w:p>
     <w:p>
       <w:pPr>
@@ -10283,7 +10771,20 @@
         <w:jc w:val="left"/>
       </w:pPr>
       <w:r>
-        <w:t xml:space="preserve"> </w:t>
+        <w:t xml:space="preserve">Criação de função </w:t>
+      </w:r>
+      <w:proofErr w:type="spellStart"/>
+      <w:proofErr w:type="gramStart"/>
+      <w:r>
+        <w:t>main</w:t>
+      </w:r>
+      <w:proofErr w:type="spellEnd"/>
+      <w:r>
+        <w:t>(</w:t>
+      </w:r>
+      <w:proofErr w:type="gramEnd"/>
+      <w:r>
+        <w:t>) para organizar o fluxo do programa.</w:t>
       </w:r>
     </w:p>
     <w:p>
@@ -10292,9 +10793,6 @@
         <w:ind w:left="360" w:firstLine="0"/>
         <w:jc w:val="left"/>
       </w:pPr>
-      <w:r>
-        <w:t xml:space="preserve"> </w:t>
-      </w:r>
     </w:p>
     <w:p>
       <w:pPr>
@@ -10303,7 +10801,15 @@
         <w:jc w:val="left"/>
       </w:pPr>
       <w:r>
-        <w:t xml:space="preserve"> </w:t>
+        <w:t>Uso de f-</w:t>
+      </w:r>
+      <w:proofErr w:type="spellStart"/>
+      <w:r>
+        <w:t>string</w:t>
+      </w:r>
+      <w:proofErr w:type="spellEnd"/>
+      <w:r>
+        <w:t xml:space="preserve"> para impressão mais clara e moderna.</w:t>
       </w:r>
     </w:p>
     <w:p>
@@ -10312,9 +10818,6 @@
         <w:ind w:left="360" w:firstLine="0"/>
         <w:jc w:val="left"/>
       </w:pPr>
-      <w:r>
-        <w:t xml:space="preserve"> </w:t>
-      </w:r>
     </w:p>
     <w:p>
       <w:pPr>
@@ -10322,108 +10825,13 @@
         <w:ind w:left="360" w:firstLine="0"/>
         <w:jc w:val="left"/>
       </w:pPr>
-      <w:r>
-        <w:t xml:space="preserve"> </w:t>
-      </w:r>
-    </w:p>
-    <w:p>
-      <w:pPr>
-        <w:spacing w:after="0" w:line="259" w:lineRule="auto"/>
-        <w:ind w:left="360" w:firstLine="0"/>
-        <w:jc w:val="left"/>
-      </w:pPr>
-      <w:r>
-        <w:t xml:space="preserve"> </w:t>
-      </w:r>
-    </w:p>
-    <w:p>
-      <w:pPr>
-        <w:spacing w:after="0" w:line="259" w:lineRule="auto"/>
-        <w:ind w:left="360" w:firstLine="0"/>
-        <w:jc w:val="left"/>
-      </w:pPr>
-      <w:r>
-        <w:t xml:space="preserve"> </w:t>
-      </w:r>
-    </w:p>
-    <w:p>
-      <w:pPr>
-        <w:spacing w:after="0" w:line="259" w:lineRule="auto"/>
-        <w:ind w:left="360" w:firstLine="0"/>
-        <w:jc w:val="left"/>
-      </w:pPr>
-      <w:r>
-        <w:t xml:space="preserve"> </w:t>
-      </w:r>
-    </w:p>
-    <w:p>
-      <w:pPr>
-        <w:spacing w:after="0" w:line="259" w:lineRule="auto"/>
-        <w:ind w:left="360" w:firstLine="0"/>
-        <w:jc w:val="left"/>
-      </w:pPr>
-      <w:r>
-        <w:t xml:space="preserve"> </w:t>
-      </w:r>
-    </w:p>
-    <w:p>
-      <w:pPr>
-        <w:spacing w:after="0" w:line="259" w:lineRule="auto"/>
-        <w:ind w:left="360" w:firstLine="0"/>
-        <w:jc w:val="left"/>
-      </w:pPr>
-      <w:r>
-        <w:t xml:space="preserve"> </w:t>
-      </w:r>
-    </w:p>
-    <w:p>
-      <w:pPr>
-        <w:spacing w:after="0" w:line="259" w:lineRule="auto"/>
-        <w:ind w:left="360" w:firstLine="0"/>
-        <w:jc w:val="left"/>
-      </w:pPr>
-      <w:r>
-        <w:t xml:space="preserve"> </w:t>
-      </w:r>
-    </w:p>
-    <w:p>
-      <w:pPr>
-        <w:spacing w:after="0" w:line="259" w:lineRule="auto"/>
-        <w:ind w:left="360" w:firstLine="0"/>
-        <w:jc w:val="left"/>
-      </w:pPr>
-      <w:r>
-        <w:t xml:space="preserve"> </w:t>
-      </w:r>
-    </w:p>
-    <w:p>
-      <w:pPr>
-        <w:spacing w:after="0" w:line="259" w:lineRule="auto"/>
-        <w:ind w:left="360" w:firstLine="0"/>
-        <w:jc w:val="left"/>
-      </w:pPr>
-      <w:r>
-        <w:t xml:space="preserve"> </w:t>
-      </w:r>
-    </w:p>
-    <w:p>
-      <w:pPr>
-        <w:spacing w:after="0" w:line="259" w:lineRule="auto"/>
-        <w:ind w:left="360" w:firstLine="0"/>
-        <w:jc w:val="left"/>
-      </w:pPr>
-      <w:r>
-        <w:t xml:space="preserve"> </w:t>
-      </w:r>
-    </w:p>
-    <w:p>
-      <w:pPr>
-        <w:spacing w:after="0" w:line="259" w:lineRule="auto"/>
-        <w:ind w:left="360" w:firstLine="0"/>
-        <w:jc w:val="left"/>
-      </w:pPr>
-      <w:r>
-        <w:t xml:space="preserve"> </w:t>
+      <w:proofErr w:type="spellStart"/>
+      <w:r>
+        <w:t>Tipagem</w:t>
+      </w:r>
+      <w:proofErr w:type="spellEnd"/>
+      <w:r>
+        <w:t xml:space="preserve"> de variáveis e retorno para melhor entendimento e manutenção futura.</w:t>
       </w:r>
     </w:p>
     <w:p>
@@ -10490,6 +10898,21 @@
     </w:p>
     <w:p>
       <w:pPr>
+        <w:spacing w:after="10"/>
+        <w:ind w:left="358" w:firstLine="0"/>
+      </w:pPr>
+      <w:r>
+        <w:t>Identificar trechos de código redundantes e decidir quais alterações não afetariam o comportamento do sistema</w:t>
+      </w:r>
+    </w:p>
+    <w:p>
+      <w:pPr>
+        <w:spacing w:after="10"/>
+        <w:ind w:left="358" w:firstLine="0"/>
+      </w:pPr>
+    </w:p>
+    <w:p>
+      <w:pPr>
         <w:numPr>
           <w:ilvl w:val="0"/>
           <w:numId w:val="19"/>
@@ -10503,6 +10926,15 @@
     </w:p>
     <w:p>
       <w:pPr>
+        <w:spacing w:after="10"/>
+        <w:ind w:left="358" w:firstLine="0"/>
+      </w:pPr>
+      <w:r>
+        <w:t>Código mais legível, modular e fácil de manter, com menor risco de introduzir erros futuros.</w:t>
+      </w:r>
+    </w:p>
+    <w:p>
+      <w:pPr>
         <w:numPr>
           <w:ilvl w:val="0"/>
           <w:numId w:val="19"/>
@@ -10516,6 +10948,23 @@
     </w:p>
     <w:p>
       <w:pPr>
+        <w:spacing w:after="10"/>
+        <w:ind w:left="358" w:firstLine="0"/>
+      </w:pPr>
+      <w:r>
+        <w:t xml:space="preserve">Compreendi a importância de boas práticas de programação, </w:t>
+      </w:r>
+      <w:proofErr w:type="spellStart"/>
+      <w:r>
+        <w:t>refatoração</w:t>
+      </w:r>
+      <w:proofErr w:type="spellEnd"/>
+      <w:r>
+        <w:t xml:space="preserve"> constante e manutenção preventiva para prolongar a vida útil do software.</w:t>
+      </w:r>
+    </w:p>
+    <w:p>
+      <w:pPr>
         <w:spacing w:after="0" w:line="259" w:lineRule="auto"/>
         <w:ind w:left="360" w:firstLine="0"/>
         <w:jc w:val="left"/>
@@ -10545,21 +10994,12 @@
     </w:p>
     <w:p>
       <w:pPr>
-        <w:spacing w:after="10"/>
-        <w:ind w:left="422"/>
-      </w:pPr>
-      <w:r>
-        <w:t xml:space="preserve">(Inclua pelo menos 1 referência do livro-texto e outras fontes utilizadas.) </w:t>
-      </w:r>
-    </w:p>
-    <w:p>
-      <w:pPr>
         <w:spacing w:after="0" w:line="259" w:lineRule="auto"/>
         <w:ind w:left="360" w:firstLine="0"/>
         <w:jc w:val="left"/>
       </w:pPr>
       <w:r>
-        <w:t xml:space="preserve"> </w:t>
+        <w:t>Pressman, R. S. Engenharia de Software: Uma Abordagem Profissional. 8ª edição. McGraw-Hill, 2016.</w:t>
       </w:r>
     </w:p>
     <w:p>
@@ -10568,17 +11008,138 @@
         <w:ind w:left="360" w:firstLine="0"/>
         <w:jc w:val="left"/>
       </w:pPr>
+    </w:p>
+    <w:p>
+      <w:pPr>
+        <w:spacing w:after="0" w:line="259" w:lineRule="auto"/>
+        <w:ind w:left="360" w:firstLine="0"/>
+        <w:jc w:val="left"/>
+      </w:pPr>
+      <w:proofErr w:type="spellStart"/>
+      <w:r>
+        <w:t>Sommerville</w:t>
+      </w:r>
+      <w:proofErr w:type="spellEnd"/>
+      <w:r>
+        <w:t xml:space="preserve">, I. Software </w:t>
+      </w:r>
+      <w:proofErr w:type="spellStart"/>
+      <w:r>
+        <w:t>Engineering</w:t>
+      </w:r>
+      <w:proofErr w:type="spellEnd"/>
+      <w:r>
+        <w:t xml:space="preserve">. 10th </w:t>
+      </w:r>
+      <w:proofErr w:type="spellStart"/>
+      <w:r>
+        <w:t>edition</w:t>
+      </w:r>
+      <w:proofErr w:type="spellEnd"/>
+      <w:r>
+        <w:t>. Pearson, 2015.</w:t>
+      </w:r>
+    </w:p>
+    <w:p>
+      <w:pPr>
+        <w:spacing w:after="0" w:line="259" w:lineRule="auto"/>
+        <w:ind w:left="360" w:firstLine="0"/>
+        <w:jc w:val="left"/>
+      </w:pPr>
+    </w:p>
+    <w:p>
+      <w:pPr>
+        <w:spacing w:after="0" w:line="259" w:lineRule="auto"/>
+        <w:ind w:left="360" w:firstLine="0"/>
+        <w:jc w:val="left"/>
+      </w:pPr>
+      <w:r>
+        <w:t xml:space="preserve">Fowler, M. </w:t>
+      </w:r>
+      <w:proofErr w:type="spellStart"/>
+      <w:r>
+        <w:t>Refactoring</w:t>
+      </w:r>
+      <w:proofErr w:type="spellEnd"/>
+      <w:r>
+        <w:t xml:space="preserve">: </w:t>
+      </w:r>
+      <w:proofErr w:type="spellStart"/>
+      <w:r>
+        <w:t>Improving</w:t>
+      </w:r>
+      <w:proofErr w:type="spellEnd"/>
+      <w:r>
+        <w:t xml:space="preserve"> </w:t>
+      </w:r>
+      <w:proofErr w:type="spellStart"/>
+      <w:r>
+        <w:t>the</w:t>
+      </w:r>
+      <w:proofErr w:type="spellEnd"/>
+      <w:r>
+        <w:t xml:space="preserve"> Design </w:t>
+      </w:r>
+      <w:proofErr w:type="spellStart"/>
+      <w:r>
+        <w:t>of</w:t>
+      </w:r>
+      <w:proofErr w:type="spellEnd"/>
+      <w:r>
+        <w:t xml:space="preserve"> </w:t>
+      </w:r>
+      <w:proofErr w:type="spellStart"/>
+      <w:r>
+        <w:t>Existing</w:t>
+      </w:r>
+      <w:proofErr w:type="spellEnd"/>
+      <w:r>
+        <w:t xml:space="preserve"> </w:t>
+      </w:r>
+      <w:proofErr w:type="spellStart"/>
+      <w:r>
+        <w:t>Code</w:t>
+      </w:r>
+      <w:proofErr w:type="spellEnd"/>
+      <w:r>
+        <w:t xml:space="preserve">. 2nd </w:t>
+      </w:r>
+      <w:proofErr w:type="spellStart"/>
+      <w:r>
+        <w:t>edition</w:t>
+      </w:r>
+      <w:proofErr w:type="spellEnd"/>
+      <w:r>
+        <w:t xml:space="preserve">. </w:t>
+      </w:r>
+      <w:proofErr w:type="spellStart"/>
+      <w:r>
+        <w:t>Addison</w:t>
+      </w:r>
+      <w:proofErr w:type="spellEnd"/>
+      <w:r>
+        <w:t>-Wesley, 2018.</w:t>
+      </w:r>
+      <w:bookmarkStart w:id="0" w:name="_GoBack"/>
+      <w:bookmarkEnd w:id="0"/>
+    </w:p>
+    <w:p>
+      <w:pPr>
+        <w:spacing w:after="0" w:line="259" w:lineRule="auto"/>
+        <w:ind w:left="360" w:firstLine="0"/>
+        <w:jc w:val="left"/>
+      </w:pPr>
       <w:r>
         <w:t xml:space="preserve"> </w:t>
       </w:r>
     </w:p>
     <w:sectPr>
-      <w:headerReference w:type="even" r:id="rId25"/>
-      <w:headerReference w:type="default" r:id="rId26"/>
-      <w:footerReference w:type="even" r:id="rId27"/>
-      <w:footerReference w:type="default" r:id="rId28"/>
-      <w:headerReference w:type="first" r:id="rId29"/>
-      <w:footerReference w:type="first" r:id="rId30"/>
+      <w:headerReference w:type="even" r:id="rId31"/>
+      <w:headerReference w:type="default" r:id="rId32"/>
+      <w:footerReference w:type="even" r:id="rId33"/>
+      <w:footerReference w:type="default" r:id="rId34"/>
+      <w:headerReference w:type="first" r:id="rId35"/>
+      <w:footerReference w:type="first" r:id="rId36"/>
       <w:pgSz w:w="11906" w:h="16838"/>
       <w:pgMar w:top="982" w:right="1136" w:bottom="1433" w:left="1769" w:header="467" w:footer="0" w:gutter="0"/>
       <w:cols w:space="720"/>
@@ -13101,26 +13662,6 @@
           </w:pict>
         </mc:Fallback>
       </mc:AlternateContent>
-    </w:r>
-    <w:r>
-      <w:rPr>
-        <w:rFonts w:ascii="Calibri" w:eastAsia="Calibri" w:hAnsi="Calibri" w:cs="Calibri"/>
-        <w:sz w:val="22"/>
-      </w:rPr>
-      <w:t xml:space="preserve"> </w:t>
-    </w:r>
-  </w:p>
-  <w:p>
-    <w:pPr>
-      <w:spacing w:after="0" w:line="259" w:lineRule="auto"/>
-      <w:ind w:left="360" w:firstLine="0"/>
-      <w:jc w:val="left"/>
-    </w:pPr>
-    <w:r>
-      <w:rPr>
-        <w:b/>
-      </w:rPr>
-      <w:t xml:space="preserve">3. </w:t>
     </w:r>
   </w:p>
   <w:p>
@@ -18611,6 +19152,28 @@
       <w:sz w:val="24"/>
     </w:rPr>
   </w:style>
+  <w:style w:type="paragraph" w:styleId="Ttulo3">
+    <w:name w:val="heading 3"/>
+    <w:basedOn w:val="Normal"/>
+    <w:next w:val="Normal"/>
+    <w:link w:val="Ttulo3Char"/>
+    <w:uiPriority w:val="9"/>
+    <w:semiHidden/>
+    <w:unhideWhenUsed/>
+    <w:qFormat/>
+    <w:rsid w:val="00A65A7A"/>
+    <w:pPr>
+      <w:keepNext/>
+      <w:keepLines/>
+      <w:spacing w:before="40" w:after="0"/>
+      <w:outlineLvl w:val="2"/>
+    </w:pPr>
+    <w:rPr>
+      <w:rFonts w:asciiTheme="majorHAnsi" w:eastAsiaTheme="majorEastAsia" w:hAnsiTheme="majorHAnsi" w:cstheme="majorBidi"/>
+      <w:color w:val="1F4D78" w:themeColor="accent1" w:themeShade="7F"/>
+      <w:szCs w:val="24"/>
+    </w:rPr>
+  </w:style>
   <w:style w:type="character" w:default="1" w:styleId="Fontepargpadro">
     <w:name w:val="Default Paragraph Font"/>
     <w:uiPriority w:val="1"/>
@@ -18710,6 +19273,20 @@
     <w:rPr>
       <w:i/>
       <w:iCs/>
+    </w:rPr>
+  </w:style>
+  <w:style w:type="character" w:customStyle="1" w:styleId="Ttulo3Char">
+    <w:name w:val="Título 3 Char"/>
+    <w:basedOn w:val="Fontepargpadro"/>
+    <w:link w:val="Ttulo3"/>
+    <w:uiPriority w:val="9"/>
+    <w:semiHidden/>
+    <w:rsid w:val="00A65A7A"/>
+    <w:rPr>
+      <w:rFonts w:asciiTheme="majorHAnsi" w:eastAsiaTheme="majorEastAsia" w:hAnsiTheme="majorHAnsi" w:cstheme="majorBidi"/>
+      <w:color w:val="1F4D78" w:themeColor="accent1" w:themeShade="7F"/>
+      <w:sz w:val="24"/>
+      <w:szCs w:val="24"/>
     </w:rPr>
   </w:style>
 </w:styles>

</xml_diff>